<commit_message>
update presentation.pptx, report.md and 202.docx" update presentation.pptx, report.md and 202.docx" update report.md and 202.docx"
</commit_message>
<xml_diff>
--- a/year1-term2/SS/ct1/звіт.docx
+++ b/year1-term2/SS/ct1/звіт.docx
@@ -321,12 +321,7 @@
     </w:p>
     <w:sdt>
       <w:sdtPr>
-        <w:rPr>
-          <w:rFonts w:ascii="Times New Roman" w:hAnsi="Times New Roman" w:cs="Times New Roman"/>
-          <w:sz w:val="28"/>
-          <w:szCs w:val="28"/>
-        </w:rPr>
-        <w:id w:val="-1909993047"/>
+        <w:id w:val="103851432"/>
         <w:docPartObj>
           <w:docPartGallery w:val="Table of Contents"/>
           <w:docPartUnique/>
@@ -334,10 +329,12 @@
       </w:sdtPr>
       <w:sdtEndPr>
         <w:rPr>
-          <w:rFonts w:eastAsia="Times New Roman"/>
+          <w:rFonts w:ascii="Times New Roman" w:eastAsia="Times New Roman" w:hAnsi="Times New Roman" w:cs="Times New Roman"/>
           <w:b/>
           <w:bCs/>
           <w:color w:val="auto"/>
+          <w:sz w:val="28"/>
+          <w:szCs w:val="28"/>
         </w:rPr>
       </w:sdtEndPr>
       <w:sdtContent>
@@ -346,11 +343,6 @@
             <w:pStyle w:val="a3"/>
             <w:spacing w:before="0" w:line="360" w:lineRule="auto"/>
             <w:ind w:firstLine="851"/>
-            <w:rPr>
-              <w:rFonts w:ascii="Times New Roman" w:hAnsi="Times New Roman" w:cs="Times New Roman"/>
-              <w:sz w:val="28"/>
-              <w:szCs w:val="28"/>
-            </w:rPr>
           </w:pPr>
         </w:p>
         <w:p>
@@ -362,7 +354,10 @@
             <w:spacing w:before="0" w:after="0" w:line="360" w:lineRule="auto"/>
             <w:ind w:firstLine="851"/>
             <w:rPr>
+              <w:rFonts w:asciiTheme="minorHAnsi" w:eastAsiaTheme="minorEastAsia" w:hAnsiTheme="minorHAnsi" w:cstheme="minorBidi"/>
               <w:noProof/>
+              <w:sz w:val="22"/>
+              <w:szCs w:val="22"/>
             </w:rPr>
           </w:pPr>
           <w:r>
@@ -374,7 +369,7 @@
           <w:r>
             <w:fldChar w:fldCharType="separate"/>
           </w:r>
-          <w:hyperlink w:anchor="_Toc132551174" w:history="1">
+          <w:hyperlink w:anchor="_Toc132555130" w:history="1">
             <w:r>
               <w:rPr>
                 <w:rStyle w:val="a5"/>
@@ -401,7 +396,7 @@
                 <w:noProof/>
                 <w:webHidden/>
               </w:rPr>
-              <w:instrText xml:space="preserve"> PAGEREF _Toc132551174 \h </w:instrText>
+              <w:instrText xml:space="preserve"> PAGEREF _Toc132555130 \h </w:instrText>
             </w:r>
             <w:r>
               <w:rPr>
@@ -441,10 +436,13 @@
             <w:spacing w:before="0" w:after="0" w:line="360" w:lineRule="auto"/>
             <w:ind w:firstLine="851"/>
             <w:rPr>
+              <w:rFonts w:asciiTheme="minorHAnsi" w:eastAsiaTheme="minorEastAsia" w:hAnsiTheme="minorHAnsi" w:cstheme="minorBidi"/>
               <w:noProof/>
+              <w:sz w:val="22"/>
+              <w:szCs w:val="22"/>
             </w:rPr>
           </w:pPr>
-          <w:hyperlink w:anchor="_Toc132551175" w:history="1">
+          <w:hyperlink w:anchor="_Toc132555131" w:history="1">
             <w:r>
               <w:rPr>
                 <w:rStyle w:val="a5"/>
@@ -471,7 +469,7 @@
                 <w:noProof/>
                 <w:webHidden/>
               </w:rPr>
-              <w:instrText xml:space="preserve"> PAGEREF _Toc132551175 \h </w:instrText>
+              <w:instrText xml:space="preserve"> PAGEREF _Toc132555131 \h </w:instrText>
             </w:r>
             <w:r>
               <w:rPr>
@@ -511,10 +509,13 @@
             <w:spacing w:before="0" w:after="0" w:line="360" w:lineRule="auto"/>
             <w:ind w:firstLine="851"/>
             <w:rPr>
+              <w:rFonts w:asciiTheme="minorHAnsi" w:eastAsiaTheme="minorEastAsia" w:hAnsiTheme="minorHAnsi" w:cstheme="minorBidi"/>
               <w:noProof/>
+              <w:sz w:val="22"/>
+              <w:szCs w:val="22"/>
             </w:rPr>
           </w:pPr>
-          <w:hyperlink w:anchor="_Toc132551176" w:history="1">
+          <w:hyperlink w:anchor="_Toc132555132" w:history="1">
             <w:r>
               <w:rPr>
                 <w:rStyle w:val="a5"/>
@@ -541,7 +542,7 @@
                 <w:noProof/>
                 <w:webHidden/>
               </w:rPr>
-              <w:instrText xml:space="preserve"> PAGEREF _Toc132551176 \h </w:instrText>
+              <w:instrText xml:space="preserve"> PAGEREF _Toc132555132 \h </w:instrText>
             </w:r>
             <w:r>
               <w:rPr>
@@ -581,10 +582,13 @@
             <w:spacing w:before="0" w:after="0" w:line="360" w:lineRule="auto"/>
             <w:ind w:firstLine="851"/>
             <w:rPr>
+              <w:rFonts w:asciiTheme="minorHAnsi" w:eastAsiaTheme="minorEastAsia" w:hAnsiTheme="minorHAnsi" w:cstheme="minorBidi"/>
               <w:noProof/>
+              <w:sz w:val="22"/>
+              <w:szCs w:val="22"/>
             </w:rPr>
           </w:pPr>
-          <w:hyperlink w:anchor="_Toc132551177" w:history="1">
+          <w:hyperlink w:anchor="_Toc132555133" w:history="1">
             <w:r>
               <w:rPr>
                 <w:rStyle w:val="a5"/>
@@ -611,7 +615,7 @@
                 <w:noProof/>
                 <w:webHidden/>
               </w:rPr>
-              <w:instrText xml:space="preserve"> PAGEREF _Toc132551177 \h </w:instrText>
+              <w:instrText xml:space="preserve"> PAGEREF _Toc132555133 \h </w:instrText>
             </w:r>
             <w:r>
               <w:rPr>
@@ -631,7 +635,7 @@
                 <w:noProof/>
                 <w:webHidden/>
               </w:rPr>
-              <w:t>3</w:t>
+              <w:t>4</w:t>
             </w:r>
             <w:r>
               <w:rPr>
@@ -651,10 +655,13 @@
             <w:spacing w:before="0" w:after="0" w:line="360" w:lineRule="auto"/>
             <w:ind w:firstLine="851"/>
             <w:rPr>
+              <w:rFonts w:asciiTheme="minorHAnsi" w:eastAsiaTheme="minorEastAsia" w:hAnsiTheme="minorHAnsi" w:cstheme="minorBidi"/>
               <w:noProof/>
+              <w:sz w:val="22"/>
+              <w:szCs w:val="22"/>
             </w:rPr>
           </w:pPr>
-          <w:hyperlink w:anchor="_Toc132551178" w:history="1">
+          <w:hyperlink w:anchor="_Toc132555134" w:history="1">
             <w:r>
               <w:rPr>
                 <w:rStyle w:val="a5"/>
@@ -681,7 +688,7 @@
                 <w:noProof/>
                 <w:webHidden/>
               </w:rPr>
-              <w:instrText xml:space="preserve"> PAGEREF _Toc132551178 \h </w:instrText>
+              <w:instrText xml:space="preserve"> PAGEREF _Toc132555134 \h </w:instrText>
             </w:r>
             <w:r>
               <w:rPr>
@@ -701,7 +708,7 @@
                 <w:noProof/>
                 <w:webHidden/>
               </w:rPr>
-              <w:t>3</w:t>
+              <w:t>4</w:t>
             </w:r>
             <w:r>
               <w:rPr>
@@ -721,10 +728,13 @@
             <w:spacing w:before="0" w:after="0" w:line="360" w:lineRule="auto"/>
             <w:ind w:firstLine="851"/>
             <w:rPr>
+              <w:rFonts w:asciiTheme="minorHAnsi" w:eastAsiaTheme="minorEastAsia" w:hAnsiTheme="minorHAnsi" w:cstheme="minorBidi"/>
               <w:noProof/>
+              <w:sz w:val="22"/>
+              <w:szCs w:val="22"/>
             </w:rPr>
           </w:pPr>
-          <w:hyperlink w:anchor="_Toc132551179" w:history="1">
+          <w:hyperlink w:anchor="_Toc132555135" w:history="1">
             <w:r>
               <w:rPr>
                 <w:rStyle w:val="a5"/>
@@ -751,7 +761,7 @@
                 <w:noProof/>
                 <w:webHidden/>
               </w:rPr>
-              <w:instrText xml:space="preserve"> PAGEREF _Toc132551179 \h </w:instrText>
+              <w:instrText xml:space="preserve"> PAGEREF _Toc132555135 \h </w:instrText>
             </w:r>
             <w:r>
               <w:rPr>
@@ -771,7 +781,7 @@
                 <w:noProof/>
                 <w:webHidden/>
               </w:rPr>
-              <w:t>3</w:t>
+              <w:t>6</w:t>
             </w:r>
             <w:r>
               <w:rPr>
@@ -791,16 +801,19 @@
             <w:spacing w:before="0" w:after="0" w:line="360" w:lineRule="auto"/>
             <w:ind w:firstLine="851"/>
             <w:rPr>
+              <w:rFonts w:asciiTheme="minorHAnsi" w:eastAsiaTheme="minorEastAsia" w:hAnsiTheme="minorHAnsi" w:cstheme="minorBidi"/>
               <w:noProof/>
+              <w:sz w:val="22"/>
+              <w:szCs w:val="22"/>
             </w:rPr>
           </w:pPr>
-          <w:hyperlink w:anchor="_Toc132551180" w:history="1">
+          <w:hyperlink w:anchor="_Toc132555136" w:history="1">
             <w:r>
               <w:rPr>
                 <w:rStyle w:val="a5"/>
                 <w:noProof/>
               </w:rPr>
-              <w:t>Висновки</w:t>
+              <w:t>ВИСНОВКИ</w:t>
             </w:r>
             <w:r>
               <w:rPr>
@@ -821,7 +834,7 @@
                 <w:noProof/>
                 <w:webHidden/>
               </w:rPr>
-              <w:instrText xml:space="preserve"> PAGEREF _Toc132551180 \h </w:instrText>
+              <w:instrText xml:space="preserve"> PAGEREF _Toc132555136 \h </w:instrText>
             </w:r>
             <w:r>
               <w:rPr>
@@ -841,7 +854,445 @@
                 <w:noProof/>
                 <w:webHidden/>
               </w:rPr>
-              <w:t>3</w:t>
+              <w:t>13</w:t>
+            </w:r>
+            <w:r>
+              <w:rPr>
+                <w:noProof/>
+                <w:webHidden/>
+              </w:rPr>
+              <w:fldChar w:fldCharType="end"/>
+            </w:r>
+          </w:hyperlink>
+        </w:p>
+        <w:p>
+          <w:pPr>
+            <w:pStyle w:val="21"/>
+            <w:tabs>
+              <w:tab w:val="right" w:leader="dot" w:pos="9016"/>
+            </w:tabs>
+            <w:spacing w:before="0" w:after="0" w:line="360" w:lineRule="auto"/>
+            <w:ind w:firstLine="851"/>
+            <w:rPr>
+              <w:rFonts w:asciiTheme="minorHAnsi" w:eastAsiaTheme="minorEastAsia" w:hAnsiTheme="minorHAnsi" w:cstheme="minorBidi"/>
+              <w:noProof/>
+              <w:sz w:val="22"/>
+              <w:szCs w:val="22"/>
+            </w:rPr>
+          </w:pPr>
+          <w:hyperlink w:anchor="_Toc132555137" w:history="1">
+            <w:r>
+              <w:rPr>
+                <w:rStyle w:val="a5"/>
+                <w:noProof/>
+              </w:rPr>
+              <w:t>Контрольні запитання</w:t>
+            </w:r>
+            <w:r>
+              <w:rPr>
+                <w:noProof/>
+                <w:webHidden/>
+              </w:rPr>
+              <w:tab/>
+            </w:r>
+            <w:r>
+              <w:rPr>
+                <w:noProof/>
+                <w:webHidden/>
+              </w:rPr>
+              <w:fldChar w:fldCharType="begin"/>
+            </w:r>
+            <w:r>
+              <w:rPr>
+                <w:noProof/>
+                <w:webHidden/>
+              </w:rPr>
+              <w:instrText xml:space="preserve"> PAGEREF _Toc132555137 \h </w:instrText>
+            </w:r>
+            <w:r>
+              <w:rPr>
+                <w:noProof/>
+                <w:webHidden/>
+              </w:rPr>
+            </w:r>
+            <w:r>
+              <w:rPr>
+                <w:noProof/>
+                <w:webHidden/>
+              </w:rPr>
+              <w:fldChar w:fldCharType="separate"/>
+            </w:r>
+            <w:r>
+              <w:rPr>
+                <w:noProof/>
+                <w:webHidden/>
+              </w:rPr>
+              <w:t>13</w:t>
+            </w:r>
+            <w:r>
+              <w:rPr>
+                <w:noProof/>
+                <w:webHidden/>
+              </w:rPr>
+              <w:fldChar w:fldCharType="end"/>
+            </w:r>
+          </w:hyperlink>
+        </w:p>
+        <w:p>
+          <w:pPr>
+            <w:pStyle w:val="21"/>
+            <w:tabs>
+              <w:tab w:val="right" w:leader="dot" w:pos="9016"/>
+            </w:tabs>
+            <w:spacing w:before="0" w:after="0" w:line="360" w:lineRule="auto"/>
+            <w:ind w:firstLine="851"/>
+            <w:rPr>
+              <w:rFonts w:asciiTheme="minorHAnsi" w:eastAsiaTheme="minorEastAsia" w:hAnsiTheme="minorHAnsi" w:cstheme="minorBidi"/>
+              <w:noProof/>
+              <w:sz w:val="22"/>
+              <w:szCs w:val="22"/>
+            </w:rPr>
+          </w:pPr>
+          <w:hyperlink w:anchor="_Toc132555138" w:history="1">
+            <w:r>
+              <w:rPr>
+                <w:rStyle w:val="a5"/>
+                <w:noProof/>
+              </w:rPr>
+              <w:t>1.5.1 Поясніть призначення пунктів головного меню програми для створення презентацій.</w:t>
+            </w:r>
+            <w:r>
+              <w:rPr>
+                <w:noProof/>
+                <w:webHidden/>
+              </w:rPr>
+              <w:tab/>
+            </w:r>
+            <w:r>
+              <w:rPr>
+                <w:noProof/>
+                <w:webHidden/>
+              </w:rPr>
+              <w:fldChar w:fldCharType="begin"/>
+            </w:r>
+            <w:r>
+              <w:rPr>
+                <w:noProof/>
+                <w:webHidden/>
+              </w:rPr>
+              <w:instrText xml:space="preserve"> PAGEREF _Toc132555138 \h </w:instrText>
+            </w:r>
+            <w:r>
+              <w:rPr>
+                <w:noProof/>
+                <w:webHidden/>
+              </w:rPr>
+            </w:r>
+            <w:r>
+              <w:rPr>
+                <w:noProof/>
+                <w:webHidden/>
+              </w:rPr>
+              <w:fldChar w:fldCharType="separate"/>
+            </w:r>
+            <w:r>
+              <w:rPr>
+                <w:noProof/>
+                <w:webHidden/>
+              </w:rPr>
+              <w:t>13</w:t>
+            </w:r>
+            <w:r>
+              <w:rPr>
+                <w:noProof/>
+                <w:webHidden/>
+              </w:rPr>
+              <w:fldChar w:fldCharType="end"/>
+            </w:r>
+          </w:hyperlink>
+        </w:p>
+        <w:p>
+          <w:pPr>
+            <w:pStyle w:val="21"/>
+            <w:tabs>
+              <w:tab w:val="right" w:leader="dot" w:pos="9016"/>
+            </w:tabs>
+            <w:spacing w:before="0" w:after="0" w:line="360" w:lineRule="auto"/>
+            <w:ind w:firstLine="851"/>
+            <w:rPr>
+              <w:rFonts w:asciiTheme="minorHAnsi" w:eastAsiaTheme="minorEastAsia" w:hAnsiTheme="minorHAnsi" w:cstheme="minorBidi"/>
+              <w:noProof/>
+              <w:sz w:val="22"/>
+              <w:szCs w:val="22"/>
+            </w:rPr>
+          </w:pPr>
+          <w:hyperlink w:anchor="_Toc132555139" w:history="1">
+            <w:r>
+              <w:rPr>
+                <w:rStyle w:val="a5"/>
+                <w:noProof/>
+              </w:rPr>
+              <w:t>1.5.2 Як змінити шаблон макета слайдів?</w:t>
+            </w:r>
+            <w:r>
+              <w:rPr>
+                <w:noProof/>
+                <w:webHidden/>
+              </w:rPr>
+              <w:tab/>
+            </w:r>
+            <w:r>
+              <w:rPr>
+                <w:noProof/>
+                <w:webHidden/>
+              </w:rPr>
+              <w:fldChar w:fldCharType="begin"/>
+            </w:r>
+            <w:r>
+              <w:rPr>
+                <w:noProof/>
+                <w:webHidden/>
+              </w:rPr>
+              <w:instrText xml:space="preserve"> PAGEREF _Toc132555139 \h </w:instrText>
+            </w:r>
+            <w:r>
+              <w:rPr>
+                <w:noProof/>
+                <w:webHidden/>
+              </w:rPr>
+            </w:r>
+            <w:r>
+              <w:rPr>
+                <w:noProof/>
+                <w:webHidden/>
+              </w:rPr>
+              <w:fldChar w:fldCharType="separate"/>
+            </w:r>
+            <w:r>
+              <w:rPr>
+                <w:noProof/>
+                <w:webHidden/>
+              </w:rPr>
+              <w:t>14</w:t>
+            </w:r>
+            <w:r>
+              <w:rPr>
+                <w:noProof/>
+                <w:webHidden/>
+              </w:rPr>
+              <w:fldChar w:fldCharType="end"/>
+            </w:r>
+          </w:hyperlink>
+        </w:p>
+        <w:p>
+          <w:pPr>
+            <w:pStyle w:val="21"/>
+            <w:tabs>
+              <w:tab w:val="right" w:leader="dot" w:pos="9016"/>
+            </w:tabs>
+            <w:spacing w:before="0" w:after="0" w:line="360" w:lineRule="auto"/>
+            <w:ind w:firstLine="851"/>
+            <w:rPr>
+              <w:rFonts w:asciiTheme="minorHAnsi" w:eastAsiaTheme="minorEastAsia" w:hAnsiTheme="minorHAnsi" w:cstheme="minorBidi"/>
+              <w:noProof/>
+              <w:sz w:val="22"/>
+              <w:szCs w:val="22"/>
+            </w:rPr>
+          </w:pPr>
+          <w:hyperlink w:anchor="_Toc132555140" w:history="1">
+            <w:r>
+              <w:rPr>
+                <w:rStyle w:val="a5"/>
+                <w:noProof/>
+              </w:rPr>
+              <w:t>1.5.3 Як змінити метод розмітки для слайда?</w:t>
+            </w:r>
+            <w:r>
+              <w:rPr>
+                <w:noProof/>
+                <w:webHidden/>
+              </w:rPr>
+              <w:tab/>
+            </w:r>
+            <w:r>
+              <w:rPr>
+                <w:noProof/>
+                <w:webHidden/>
+              </w:rPr>
+              <w:fldChar w:fldCharType="begin"/>
+            </w:r>
+            <w:r>
+              <w:rPr>
+                <w:noProof/>
+                <w:webHidden/>
+              </w:rPr>
+              <w:instrText xml:space="preserve"> PAGEREF _Toc132555140 \h </w:instrText>
+            </w:r>
+            <w:r>
+              <w:rPr>
+                <w:noProof/>
+                <w:webHidden/>
+              </w:rPr>
+            </w:r>
+            <w:r>
+              <w:rPr>
+                <w:noProof/>
+                <w:webHidden/>
+              </w:rPr>
+              <w:fldChar w:fldCharType="separate"/>
+            </w:r>
+            <w:r>
+              <w:rPr>
+                <w:noProof/>
+                <w:webHidden/>
+              </w:rPr>
+              <w:t>15</w:t>
+            </w:r>
+            <w:r>
+              <w:rPr>
+                <w:noProof/>
+                <w:webHidden/>
+              </w:rPr>
+              <w:fldChar w:fldCharType="end"/>
+            </w:r>
+          </w:hyperlink>
+        </w:p>
+        <w:p>
+          <w:pPr>
+            <w:pStyle w:val="21"/>
+            <w:tabs>
+              <w:tab w:val="right" w:leader="dot" w:pos="9016"/>
+            </w:tabs>
+            <w:spacing w:before="0" w:after="0" w:line="360" w:lineRule="auto"/>
+            <w:ind w:firstLine="851"/>
+            <w:rPr>
+              <w:rFonts w:asciiTheme="minorHAnsi" w:eastAsiaTheme="minorEastAsia" w:hAnsiTheme="minorHAnsi" w:cstheme="minorBidi"/>
+              <w:noProof/>
+              <w:sz w:val="22"/>
+              <w:szCs w:val="22"/>
+            </w:rPr>
+          </w:pPr>
+          <w:hyperlink w:anchor="_Toc132555141" w:history="1">
+            <w:r>
+              <w:rPr>
+                <w:rStyle w:val="a5"/>
+                <w:noProof/>
+              </w:rPr>
+              <w:t>1.5.4 Як збільшити/зменшити шрифт тексту? Які типи вирівнювання тексту доступні?</w:t>
+            </w:r>
+            <w:r>
+              <w:rPr>
+                <w:noProof/>
+                <w:webHidden/>
+              </w:rPr>
+              <w:tab/>
+            </w:r>
+            <w:r>
+              <w:rPr>
+                <w:noProof/>
+                <w:webHidden/>
+              </w:rPr>
+              <w:fldChar w:fldCharType="begin"/>
+            </w:r>
+            <w:r>
+              <w:rPr>
+                <w:noProof/>
+                <w:webHidden/>
+              </w:rPr>
+              <w:instrText xml:space="preserve"> PAGEREF _Toc132555141 \h </w:instrText>
+            </w:r>
+            <w:r>
+              <w:rPr>
+                <w:noProof/>
+                <w:webHidden/>
+              </w:rPr>
+            </w:r>
+            <w:r>
+              <w:rPr>
+                <w:noProof/>
+                <w:webHidden/>
+              </w:rPr>
+              <w:fldChar w:fldCharType="separate"/>
+            </w:r>
+            <w:r>
+              <w:rPr>
+                <w:noProof/>
+                <w:webHidden/>
+              </w:rPr>
+              <w:t>15</w:t>
+            </w:r>
+            <w:r>
+              <w:rPr>
+                <w:noProof/>
+                <w:webHidden/>
+              </w:rPr>
+              <w:fldChar w:fldCharType="end"/>
+            </w:r>
+          </w:hyperlink>
+        </w:p>
+        <w:p>
+          <w:pPr>
+            <w:pStyle w:val="21"/>
+            <w:tabs>
+              <w:tab w:val="right" w:leader="dot" w:pos="9016"/>
+            </w:tabs>
+            <w:spacing w:before="0" w:after="0" w:line="360" w:lineRule="auto"/>
+            <w:ind w:firstLine="851"/>
+            <w:rPr>
+              <w:rFonts w:asciiTheme="minorHAnsi" w:eastAsiaTheme="minorEastAsia" w:hAnsiTheme="minorHAnsi" w:cstheme="minorBidi"/>
+              <w:noProof/>
+              <w:sz w:val="22"/>
+              <w:szCs w:val="22"/>
+            </w:rPr>
+          </w:pPr>
+          <w:hyperlink w:anchor="_Toc132555142" w:history="1">
+            <w:r>
+              <w:rPr>
+                <w:rStyle w:val="a5"/>
+                <w:noProof/>
+              </w:rPr>
+              <w:t>1.5.5 Які відмінності між PowerPoint 2003 і 2010?</w:t>
+            </w:r>
+            <w:r>
+              <w:rPr>
+                <w:noProof/>
+                <w:webHidden/>
+              </w:rPr>
+              <w:tab/>
+            </w:r>
+            <w:r>
+              <w:rPr>
+                <w:noProof/>
+                <w:webHidden/>
+              </w:rPr>
+              <w:fldChar w:fldCharType="begin"/>
+            </w:r>
+            <w:r>
+              <w:rPr>
+                <w:noProof/>
+                <w:webHidden/>
+              </w:rPr>
+              <w:instrText xml:space="preserve"> PAGEREF _Toc132555142 \h </w:instrText>
+            </w:r>
+            <w:r>
+              <w:rPr>
+                <w:noProof/>
+                <w:webHidden/>
+              </w:rPr>
+            </w:r>
+            <w:r>
+              <w:rPr>
+                <w:noProof/>
+                <w:webHidden/>
+              </w:rPr>
+              <w:fldChar w:fldCharType="separate"/>
+            </w:r>
+            <w:r>
+              <w:rPr>
+                <w:noProof/>
+                <w:webHidden/>
+              </w:rPr>
+              <w:t>16</w:t>
             </w:r>
             <w:r>
               <w:rPr>
@@ -874,7 +1325,7 @@
       <w:r>
         <w:br w:type="page"/>
       </w:r>
-      <w:bookmarkStart w:id="1" w:name="_Toc132551174"/>
+      <w:bookmarkStart w:id="1" w:name="_Toc132555130"/>
       <w:r>
         <w:lastRenderedPageBreak/>
         <w:t>1 СТВОРЕННЯ ПРЕЗЕНТАЦІЙ</w:t>
@@ -885,7 +1336,7 @@
       <w:pPr>
         <w:pStyle w:val="-20"/>
       </w:pPr>
-      <w:bookmarkStart w:id="2" w:name="_Toc132551175"/>
+      <w:bookmarkStart w:id="2" w:name="_Toc132555131"/>
       <w:r>
         <w:t>Мета роботи</w:t>
       </w:r>
@@ -902,18 +1353,30 @@
         <w:spacing w:before="0" w:after="0" w:line="360" w:lineRule="auto"/>
         <w:ind w:firstLine="851"/>
       </w:pPr>
+      <w:r>
+        <w:t xml:space="preserve">1.1.1 Вивчити основні можливості сучасних програм для підготовки презентацій. </w:t>
+      </w:r>
     </w:p>
     <w:p>
       <w:pPr>
         <w:spacing w:before="0" w:after="0" w:line="360" w:lineRule="auto"/>
         <w:ind w:firstLine="851"/>
       </w:pPr>
+      <w:r>
+        <w:t>1.1.2 Навчитися  створювати  презентації  за  допомогою  засобів програм для підготовки презентацій.</w:t>
+      </w:r>
+    </w:p>
+    <w:p>
+      <w:pPr>
+        <w:spacing w:before="0" w:after="0" w:line="360" w:lineRule="auto"/>
+        <w:ind w:firstLine="851"/>
+      </w:pPr>
     </w:p>
     <w:p>
       <w:pPr>
         <w:pStyle w:val="-20"/>
       </w:pPr>
-      <w:bookmarkStart w:id="3" w:name="_Toc132551176"/>
+      <w:bookmarkStart w:id="3" w:name="_Toc132555132"/>
       <w:r>
         <w:t>Завдання до роботи</w:t>
       </w:r>
@@ -930,18 +1393,272 @@
         <w:spacing w:before="0" w:after="0" w:line="360" w:lineRule="auto"/>
         <w:ind w:firstLine="851"/>
       </w:pPr>
+      <w:r>
+        <w:t xml:space="preserve">1.3.1 Ознайомитися з основними теоретичними відомостями за </w:t>
+      </w:r>
+      <w:r>
+        <w:br/>
+        <w:t xml:space="preserve">темою роботи, використовуючи дані методичні вказівки, лекційні </w:t>
+      </w:r>
+      <w:proofErr w:type="spellStart"/>
+      <w:r>
+        <w:t>ма</w:t>
+      </w:r>
+      <w:proofErr w:type="spellEnd"/>
+      <w:r>
+        <w:t>-</w:t>
+      </w:r>
+      <w:r>
+        <w:br/>
+      </w:r>
+      <w:proofErr w:type="spellStart"/>
+      <w:r>
+        <w:t>теріали</w:t>
+      </w:r>
+      <w:proofErr w:type="spellEnd"/>
+      <w:r>
+        <w:t xml:space="preserve"> та рекомендовану літературу. </w:t>
+      </w:r>
     </w:p>
     <w:p>
       <w:pPr>
         <w:spacing w:before="0" w:after="0" w:line="360" w:lineRule="auto"/>
         <w:ind w:firstLine="851"/>
       </w:pPr>
+      <w:r>
+        <w:t xml:space="preserve">1.3.2 Вивчити можливості однієї з сучасних програм підготовки </w:t>
+      </w:r>
+      <w:r>
+        <w:br/>
+        <w:t xml:space="preserve">презентацій, зокрема дослідити пункти головного меню та навчитися: </w:t>
+      </w:r>
+    </w:p>
+    <w:p>
+      <w:pPr>
+        <w:spacing w:before="0" w:after="0" w:line="360" w:lineRule="auto"/>
+        <w:ind w:firstLine="851"/>
+      </w:pPr>
+      <w:r>
+        <w:t xml:space="preserve">– створювати та зберігати нові презентації; </w:t>
+      </w:r>
+    </w:p>
+    <w:p>
+      <w:pPr>
+        <w:spacing w:before="0" w:after="0" w:line="360" w:lineRule="auto"/>
+        <w:ind w:firstLine="851"/>
+      </w:pPr>
+      <w:r>
+        <w:t xml:space="preserve">– використовувати  шаблони  слайдів  та  самостійно  змінювати </w:t>
+      </w:r>
+      <w:r>
+        <w:br/>
+        <w:t xml:space="preserve">оформлення; </w:t>
+      </w:r>
+    </w:p>
+    <w:p>
+      <w:pPr>
+        <w:spacing w:before="0" w:after="0" w:line="360" w:lineRule="auto"/>
+        <w:ind w:firstLine="851"/>
+      </w:pPr>
+      <w:r>
+        <w:t xml:space="preserve">– працювати з </w:t>
+      </w:r>
+      <w:proofErr w:type="spellStart"/>
+      <w:r>
+        <w:t>місцезаповнювачами</w:t>
+      </w:r>
+      <w:proofErr w:type="spellEnd"/>
+      <w:r>
+        <w:t xml:space="preserve">; </w:t>
+      </w:r>
+    </w:p>
+    <w:p>
+      <w:pPr>
+        <w:spacing w:before="0" w:after="0" w:line="360" w:lineRule="auto"/>
+        <w:ind w:firstLine="851"/>
+      </w:pPr>
+      <w:r>
+        <w:t xml:space="preserve">– встановлювати ефекти анімації елементів слайду; </w:t>
+      </w:r>
+    </w:p>
+    <w:p>
+      <w:pPr>
+        <w:spacing w:before="0" w:after="0" w:line="360" w:lineRule="auto"/>
+        <w:ind w:firstLine="851"/>
+      </w:pPr>
+      <w:r>
+        <w:t>– встановлювати ефекти переходу при зміні слайдів;</w:t>
+      </w:r>
+    </w:p>
+    <w:p>
+      <w:pPr>
+        <w:spacing w:before="0" w:after="0" w:line="360" w:lineRule="auto"/>
+        <w:ind w:firstLine="851"/>
+      </w:pPr>
+      <w:r>
+        <w:t xml:space="preserve">– створювати елементи навігації за презентацією; </w:t>
+      </w:r>
+    </w:p>
+    <w:p>
+      <w:pPr>
+        <w:spacing w:before="0" w:after="0" w:line="360" w:lineRule="auto"/>
+        <w:ind w:firstLine="851"/>
+      </w:pPr>
+      <w:r>
+        <w:t xml:space="preserve">– вставляти в презентацію таблиці, графіки, малюнки, кліпи та </w:t>
+      </w:r>
+      <w:r>
+        <w:br/>
+        <w:t xml:space="preserve">звукові файли, створені за допомогою інших програм. </w:t>
+      </w:r>
+    </w:p>
+    <w:p>
+      <w:pPr>
+        <w:spacing w:before="0" w:after="0" w:line="360" w:lineRule="auto"/>
+        <w:ind w:firstLine="851"/>
+      </w:pPr>
+      <w:r>
+        <w:t xml:space="preserve">1.3.3 Підготувати доповідь за темою, що відповідає  </w:t>
+      </w:r>
+      <w:proofErr w:type="spellStart"/>
+      <w:r>
+        <w:t>індивідуа</w:t>
+      </w:r>
+      <w:proofErr w:type="spellEnd"/>
+      <w:r>
+        <w:t>-</w:t>
+      </w:r>
+      <w:r>
+        <w:br/>
+      </w:r>
+      <w:proofErr w:type="spellStart"/>
+      <w:r>
+        <w:t>льному</w:t>
+      </w:r>
+      <w:proofErr w:type="spellEnd"/>
+      <w:r>
+        <w:t xml:space="preserve">  завданню, обраному  з таблиці А.1 за номером варіанту  та уз-</w:t>
+      </w:r>
+      <w:r>
+        <w:br/>
+      </w:r>
+      <w:proofErr w:type="spellStart"/>
+      <w:r>
+        <w:t>годженому</w:t>
+      </w:r>
+      <w:proofErr w:type="spellEnd"/>
+      <w:r>
+        <w:t xml:space="preserve"> з викладачем.  </w:t>
+      </w:r>
+    </w:p>
+    <w:p>
+      <w:pPr>
+        <w:spacing w:before="0" w:after="0" w:line="360" w:lineRule="auto"/>
+        <w:ind w:firstLine="851"/>
+      </w:pPr>
+      <w:r>
+        <w:t xml:space="preserve">1.3.4 Створити  презентацію  за  підготовленою  доповіддю,  що </w:t>
+      </w:r>
+      <w:r>
+        <w:br/>
+        <w:t xml:space="preserve">складається не менше ніж з 10 слайдів.  </w:t>
+      </w:r>
+    </w:p>
+    <w:p>
+      <w:pPr>
+        <w:spacing w:before="0" w:after="0" w:line="360" w:lineRule="auto"/>
+        <w:ind w:firstLine="851"/>
+      </w:pPr>
+      <w:r>
+        <w:lastRenderedPageBreak/>
+        <w:t>При створенні презентації обов’язково використовувати такі за-</w:t>
+      </w:r>
+      <w:r>
+        <w:br/>
+      </w:r>
+      <w:proofErr w:type="spellStart"/>
+      <w:r>
+        <w:t>соби</w:t>
+      </w:r>
+      <w:proofErr w:type="spellEnd"/>
+      <w:r>
+        <w:t xml:space="preserve"> програм підготовки презентацій: </w:t>
+      </w:r>
+    </w:p>
+    <w:p>
+      <w:pPr>
+        <w:spacing w:before="0" w:after="0" w:line="360" w:lineRule="auto"/>
+        <w:ind w:firstLine="851"/>
+      </w:pPr>
+      <w:r>
+        <w:t xml:space="preserve">– зміна кольорової схеми презентації; </w:t>
+      </w:r>
+    </w:p>
+    <w:p>
+      <w:pPr>
+        <w:spacing w:before="0" w:after="0" w:line="360" w:lineRule="auto"/>
+        <w:ind w:firstLine="851"/>
+      </w:pPr>
+      <w:r>
+        <w:t xml:space="preserve">– ефекти анімації; </w:t>
+      </w:r>
+    </w:p>
+    <w:p>
+      <w:pPr>
+        <w:spacing w:before="0" w:after="0" w:line="360" w:lineRule="auto"/>
+        <w:ind w:firstLine="851"/>
+      </w:pPr>
+      <w:r>
+        <w:t xml:space="preserve">– ефекти переходу; </w:t>
+      </w:r>
+    </w:p>
+    <w:p>
+      <w:pPr>
+        <w:spacing w:before="0" w:after="0" w:line="360" w:lineRule="auto"/>
+        <w:ind w:firstLine="851"/>
+      </w:pPr>
+      <w:r>
+        <w:t xml:space="preserve">– розгалуження; </w:t>
+      </w:r>
+    </w:p>
+    <w:p>
+      <w:pPr>
+        <w:spacing w:before="0" w:after="0" w:line="360" w:lineRule="auto"/>
+        <w:ind w:firstLine="851"/>
+      </w:pPr>
+      <w:r>
+        <w:t xml:space="preserve">– нотатки. </w:t>
+      </w:r>
+    </w:p>
+    <w:p>
+      <w:pPr>
+        <w:spacing w:before="0" w:after="0" w:line="360" w:lineRule="auto"/>
+        <w:ind w:firstLine="851"/>
+      </w:pPr>
+      <w:r>
+        <w:t xml:space="preserve">1.3.5 Оформити звіт з роботи. </w:t>
+      </w:r>
+    </w:p>
+    <w:p>
+      <w:pPr>
+        <w:spacing w:before="0" w:after="0" w:line="360" w:lineRule="auto"/>
+        <w:ind w:firstLine="851"/>
+      </w:pPr>
+      <w:r>
+        <w:t>1.3.6 Відповісти на контрольні запитання.</w:t>
+      </w:r>
+    </w:p>
+    <w:p>
+      <w:pPr>
+        <w:spacing w:before="0" w:after="0" w:line="360" w:lineRule="auto"/>
+        <w:ind w:firstLine="851"/>
+      </w:pPr>
     </w:p>
     <w:p>
       <w:pPr>
         <w:pStyle w:val="-20"/>
       </w:pPr>
-      <w:bookmarkStart w:id="4" w:name="_Toc132551177"/>
+      <w:bookmarkStart w:id="4" w:name="_Toc132555133"/>
       <w:r>
         <w:t>Короткі теоретичні відомості</w:t>
       </w:r>
@@ -958,18 +1675,78 @@
         <w:spacing w:before="0" w:after="0" w:line="360" w:lineRule="auto"/>
         <w:ind w:firstLine="851"/>
       </w:pPr>
+      <w:r>
+        <w:t xml:space="preserve">Програми підготовки презентацій дозволяють розв’язати безліч проблем, пов'язаних з підготовкою різних доповідей, звітів, розрахунків та аналізу даних. Такі програми розробляються для того, щоб полегшити користувачеві роботу з різними даними, систематизувати їх і зробити більш наочними.  </w:t>
+      </w:r>
     </w:p>
     <w:p>
       <w:pPr>
         <w:spacing w:before="0" w:after="0" w:line="360" w:lineRule="auto"/>
         <w:ind w:firstLine="851"/>
       </w:pPr>
+      <w:r>
+        <w:t xml:space="preserve">Наявність  програми  підготовки  презентацій  у  складі  офісного пакету стала стандартом на даний момент, наприклад: PowerPoint  –  у Microsoft  Office, </w:t>
+      </w:r>
+      <w:proofErr w:type="spellStart"/>
+      <w:r>
+        <w:t>Keynote</w:t>
+      </w:r>
+      <w:proofErr w:type="spellEnd"/>
+      <w:r>
+        <w:t xml:space="preserve"> –  у </w:t>
+      </w:r>
+      <w:proofErr w:type="spellStart"/>
+      <w:r>
+        <w:t>iWork</w:t>
+      </w:r>
+      <w:proofErr w:type="spellEnd"/>
+      <w:r>
+        <w:t xml:space="preserve">, </w:t>
+      </w:r>
+      <w:proofErr w:type="spellStart"/>
+      <w:r>
+        <w:t>Impress</w:t>
+      </w:r>
+      <w:proofErr w:type="spellEnd"/>
+      <w:r>
+        <w:t xml:space="preserve">  –  у </w:t>
+      </w:r>
+      <w:proofErr w:type="spellStart"/>
+      <w:r>
+        <w:t>LibreOffice</w:t>
+      </w:r>
+      <w:proofErr w:type="spellEnd"/>
+      <w:r>
+        <w:t xml:space="preserve"> та </w:t>
+      </w:r>
+      <w:proofErr w:type="spellStart"/>
+      <w:r>
+        <w:t>Apache</w:t>
+      </w:r>
+      <w:proofErr w:type="spellEnd"/>
+      <w:r>
+        <w:t xml:space="preserve"> </w:t>
+      </w:r>
+      <w:proofErr w:type="spellStart"/>
+      <w:r>
+        <w:t>OpenOffice</w:t>
+      </w:r>
+      <w:proofErr w:type="spellEnd"/>
+      <w:r>
+        <w:t>.</w:t>
+      </w:r>
+    </w:p>
+    <w:p>
+      <w:pPr>
+        <w:spacing w:before="0" w:after="0" w:line="360" w:lineRule="auto"/>
+        <w:ind w:firstLine="851"/>
+      </w:pPr>
     </w:p>
     <w:p>
       <w:pPr>
         <w:pStyle w:val="-20"/>
       </w:pPr>
-      <w:bookmarkStart w:id="5" w:name="_Toc132551178"/>
+      <w:bookmarkStart w:id="5" w:name="_Toc132555134"/>
       <w:r>
         <w:t>Текст доповіді</w:t>
       </w:r>
@@ -986,6 +1763,90 @@
         <w:spacing w:before="0" w:after="0" w:line="360" w:lineRule="auto"/>
         <w:ind w:firstLine="851"/>
       </w:pPr>
+      <w:proofErr w:type="spellStart"/>
+      <w:r>
+        <w:t>Swift</w:t>
+      </w:r>
+      <w:proofErr w:type="spellEnd"/>
+      <w:r>
+        <w:t xml:space="preserve"> - це потужна та легка у використанні мова програмування, розроблена компанією </w:t>
+      </w:r>
+      <w:proofErr w:type="spellStart"/>
+      <w:r>
+        <w:t>Apple</w:t>
+      </w:r>
+      <w:proofErr w:type="spellEnd"/>
+      <w:r>
+        <w:t xml:space="preserve"> </w:t>
+      </w:r>
+      <w:proofErr w:type="spellStart"/>
+      <w:r>
+        <w:t>Inc</w:t>
+      </w:r>
+      <w:proofErr w:type="spellEnd"/>
+      <w:r>
+        <w:t xml:space="preserve">. для створення додатків для платформ </w:t>
+      </w:r>
+      <w:proofErr w:type="spellStart"/>
+      <w:r>
+        <w:t>iOS</w:t>
+      </w:r>
+      <w:proofErr w:type="spellEnd"/>
+      <w:r>
+        <w:t xml:space="preserve">, </w:t>
+      </w:r>
+      <w:proofErr w:type="spellStart"/>
+      <w:r>
+        <w:t>macOS</w:t>
+      </w:r>
+      <w:proofErr w:type="spellEnd"/>
+      <w:r>
+        <w:t xml:space="preserve">, </w:t>
+      </w:r>
+      <w:proofErr w:type="spellStart"/>
+      <w:r>
+        <w:t>watchOS</w:t>
+      </w:r>
+      <w:proofErr w:type="spellEnd"/>
+      <w:r>
+        <w:t xml:space="preserve"> та </w:t>
+      </w:r>
+      <w:proofErr w:type="spellStart"/>
+      <w:r>
+        <w:t>tvOS</w:t>
+      </w:r>
+      <w:proofErr w:type="spellEnd"/>
+      <w:r>
+        <w:t xml:space="preserve">. Вперше вона була представлена у 2014 році як заміна </w:t>
+      </w:r>
+      <w:proofErr w:type="spellStart"/>
+      <w:r>
+        <w:t>Objective</w:t>
+      </w:r>
+      <w:proofErr w:type="spellEnd"/>
+      <w:r>
+        <w:t xml:space="preserve">-C, яка була основною мовою програмування для платформ </w:t>
+      </w:r>
+      <w:proofErr w:type="spellStart"/>
+      <w:r>
+        <w:t>Apple</w:t>
+      </w:r>
+      <w:proofErr w:type="spellEnd"/>
+      <w:r>
+        <w:t xml:space="preserve">. У цій доповіді ми обговоримо особливості мови </w:t>
+      </w:r>
+      <w:r>
+        <w:lastRenderedPageBreak/>
+        <w:t xml:space="preserve">програмування </w:t>
+      </w:r>
+      <w:proofErr w:type="spellStart"/>
+      <w:r>
+        <w:t>Swift</w:t>
+      </w:r>
+      <w:proofErr w:type="spellEnd"/>
+      <w:r>
+        <w:t>, які роблять її популярним вибором серед розробників.</w:t>
+      </w:r>
     </w:p>
     <w:p>
       <w:pPr>
@@ -995,9 +1856,282 @@
     </w:p>
     <w:p>
       <w:pPr>
+        <w:spacing w:before="0" w:after="0" w:line="360" w:lineRule="auto"/>
+        <w:ind w:firstLine="851"/>
+      </w:pPr>
+      <w:r>
+        <w:t xml:space="preserve">- Легкість у вивченні: </w:t>
+      </w:r>
+      <w:proofErr w:type="spellStart"/>
+      <w:r>
+        <w:t>Swift</w:t>
+      </w:r>
+      <w:proofErr w:type="spellEnd"/>
+      <w:r>
+        <w:t xml:space="preserve"> - це проста у вивченні мова програмування, яка розроблена таким чином, щоб бути більш доступною, ніж її попередник </w:t>
+      </w:r>
+      <w:proofErr w:type="spellStart"/>
+      <w:r>
+        <w:t>Objective</w:t>
+      </w:r>
+      <w:proofErr w:type="spellEnd"/>
+      <w:r>
+        <w:t>-C. Вона має чіткий і лаконічний синтаксис, що полегшує розробникам читання та написання коду. Мова також забезпечує своєрідне ігрове середовище, де розробники можуть експериментувати та тестувати свій код у реальному часі.</w:t>
+      </w:r>
+    </w:p>
+    <w:p>
+      <w:pPr>
+        <w:spacing w:before="0" w:after="0" w:line="360" w:lineRule="auto"/>
+        <w:ind w:firstLine="851"/>
+      </w:pPr>
+      <w:r>
+        <w:t xml:space="preserve">- Інтерактивність: </w:t>
+      </w:r>
+      <w:proofErr w:type="spellStart"/>
+      <w:r>
+        <w:t>Swift</w:t>
+      </w:r>
+      <w:proofErr w:type="spellEnd"/>
+      <w:r>
+        <w:t xml:space="preserve"> має цикл REPL (</w:t>
+      </w:r>
+      <w:proofErr w:type="spellStart"/>
+      <w:r>
+        <w:t>Read-Eval-Print</w:t>
+      </w:r>
+      <w:proofErr w:type="spellEnd"/>
+      <w:r>
+        <w:t xml:space="preserve"> </w:t>
+      </w:r>
+      <w:proofErr w:type="spellStart"/>
+      <w:r>
+        <w:t>Loop</w:t>
+      </w:r>
+      <w:proofErr w:type="spellEnd"/>
+      <w:r>
+        <w:t xml:space="preserve">), який дозволяє розробникам експериментувати з кодом і одразу бачити результати. Це полегшує вивчення та </w:t>
+      </w:r>
+      <w:proofErr w:type="spellStart"/>
+      <w:r>
+        <w:t>відлагодження</w:t>
+      </w:r>
+      <w:proofErr w:type="spellEnd"/>
+      <w:r>
+        <w:t xml:space="preserve"> коду.</w:t>
+      </w:r>
+    </w:p>
+    <w:p>
+      <w:pPr>
+        <w:spacing w:before="0" w:after="0" w:line="360" w:lineRule="auto"/>
+        <w:ind w:firstLine="851"/>
+      </w:pPr>
+      <w:r>
+        <w:t xml:space="preserve">- Відкритий вихідний код: </w:t>
+      </w:r>
+      <w:proofErr w:type="spellStart"/>
+      <w:r>
+        <w:t>Swift</w:t>
+      </w:r>
+      <w:proofErr w:type="spellEnd"/>
+      <w:r>
+        <w:t xml:space="preserve"> - це мова програмування з відкритим вихідним кодом, що означає, що розробники можуть долучатися до розвитку мови та використовувати код у своїх </w:t>
+      </w:r>
+      <w:proofErr w:type="spellStart"/>
+      <w:r>
+        <w:t>проєктах</w:t>
+      </w:r>
+      <w:proofErr w:type="spellEnd"/>
+      <w:r>
+        <w:t>. Це призвело до створення великої спільноти розробників, які постійно вдосконалюють мову та додають до неї нові функції.</w:t>
+      </w:r>
+    </w:p>
+    <w:p>
+      <w:pPr>
+        <w:spacing w:before="0" w:after="0" w:line="360" w:lineRule="auto"/>
+        <w:ind w:firstLine="851"/>
+      </w:pPr>
+      <w:r>
+        <w:t xml:space="preserve">- Безпечна та швидка: </w:t>
+      </w:r>
+      <w:proofErr w:type="spellStart"/>
+      <w:r>
+        <w:t>Swift</w:t>
+      </w:r>
+      <w:proofErr w:type="spellEnd"/>
+      <w:r>
+        <w:t xml:space="preserve"> - це безпечна та швидка мова програмування, яка забезпечує надійність коду, усуваючи типові помилки при розробці. Вона використовує сучасні концепції програмування, такі як </w:t>
+      </w:r>
+      <w:proofErr w:type="spellStart"/>
+      <w:r>
+        <w:t>опціональні</w:t>
+      </w:r>
+      <w:proofErr w:type="spellEnd"/>
+      <w:r>
+        <w:t xml:space="preserve"> змінні, інтерференція типів та обробка помилок, завдяки яким код стає безпечнішим та ефективнішим.</w:t>
+      </w:r>
+    </w:p>
+    <w:p>
+      <w:pPr>
+        <w:spacing w:before="0" w:after="0" w:line="360" w:lineRule="auto"/>
+        <w:ind w:firstLine="851"/>
+      </w:pPr>
+      <w:r>
+        <w:t xml:space="preserve">- Багатозадачність: </w:t>
+      </w:r>
+      <w:proofErr w:type="spellStart"/>
+      <w:r>
+        <w:t>Swift</w:t>
+      </w:r>
+      <w:proofErr w:type="spellEnd"/>
+      <w:r>
+        <w:t xml:space="preserve"> має вбудовану підтримку багатозадачності, що дозволяє розробникам писати код, який може виконувати кілька завдань одночасно. Це може зробити код більш ефективним та гнучким.</w:t>
+      </w:r>
+    </w:p>
+    <w:p>
+      <w:pPr>
+        <w:spacing w:before="0" w:after="0" w:line="360" w:lineRule="auto"/>
+        <w:ind w:firstLine="851"/>
+      </w:pPr>
+      <w:r>
+        <w:t xml:space="preserve">- </w:t>
+      </w:r>
+      <w:proofErr w:type="spellStart"/>
+      <w:r>
+        <w:t>Інтероперабельність</w:t>
+      </w:r>
+      <w:proofErr w:type="spellEnd"/>
+      <w:r>
+        <w:t xml:space="preserve">: </w:t>
+      </w:r>
+      <w:proofErr w:type="spellStart"/>
+      <w:r>
+        <w:t>Swift</w:t>
+      </w:r>
+      <w:proofErr w:type="spellEnd"/>
+      <w:r>
+        <w:t xml:space="preserve"> розроблена з урахуванням сумісності з </w:t>
+      </w:r>
+      <w:proofErr w:type="spellStart"/>
+      <w:r>
+        <w:t>Objective</w:t>
+      </w:r>
+      <w:proofErr w:type="spellEnd"/>
+      <w:r>
+        <w:t xml:space="preserve">-C, а це означає, що розробники можуть використовувати обидві </w:t>
+      </w:r>
+      <w:r>
+        <w:lastRenderedPageBreak/>
+        <w:t xml:space="preserve">мови у своїх проектах. Це полегшує міграцію з </w:t>
+      </w:r>
+      <w:proofErr w:type="spellStart"/>
+      <w:r>
+        <w:t>Objective</w:t>
+      </w:r>
+      <w:proofErr w:type="spellEnd"/>
+      <w:r>
+        <w:t xml:space="preserve">-C на </w:t>
+      </w:r>
+      <w:proofErr w:type="spellStart"/>
+      <w:r>
+        <w:t>Swift</w:t>
+      </w:r>
+      <w:proofErr w:type="spellEnd"/>
+      <w:r>
+        <w:t xml:space="preserve"> і навпаки без необхідності переписувати всю кодову базу.</w:t>
+      </w:r>
+    </w:p>
+    <w:p>
+      <w:pPr>
+        <w:spacing w:before="0" w:after="0" w:line="360" w:lineRule="auto"/>
+        <w:ind w:firstLine="851"/>
+      </w:pPr>
+      <w:r>
+        <w:t xml:space="preserve">- Управління пам'яттю: </w:t>
+      </w:r>
+      <w:proofErr w:type="spellStart"/>
+      <w:r>
+        <w:t>Swift</w:t>
+      </w:r>
+      <w:proofErr w:type="spellEnd"/>
+      <w:r>
+        <w:t xml:space="preserve"> використовує автоматичний підрахунок посилань (ARC) для керування пам'яттю, який автоматично звільняє пам'ять, коли вона більше не використовується. Це допомагає розробникам писати більш ефективний код і зменшує ризик витоку пам'яті.</w:t>
+      </w:r>
+    </w:p>
+    <w:p>
+      <w:pPr>
+        <w:spacing w:before="0" w:after="0" w:line="360" w:lineRule="auto"/>
+        <w:ind w:firstLine="851"/>
+      </w:pPr>
+      <w:r>
+        <w:t xml:space="preserve">- Функціональне програмування: </w:t>
+      </w:r>
+      <w:proofErr w:type="spellStart"/>
+      <w:r>
+        <w:t>Swift</w:t>
+      </w:r>
+      <w:proofErr w:type="spellEnd"/>
+      <w:r>
+        <w:t xml:space="preserve"> підтримує такі концепції функціонального програмування, як замикання, відображення, фільтрування та скорочення, які дозволяють розробникам писати більш стислий та зрозумілий код. Це полегшує написання складних додатків і зменшує кількість коду, який потрібно створити.</w:t>
+      </w:r>
+    </w:p>
+    <w:p>
+      <w:pPr>
+        <w:spacing w:before="0" w:after="0" w:line="360" w:lineRule="auto"/>
+        <w:ind w:firstLine="851"/>
+      </w:pPr>
+    </w:p>
+    <w:p>
+      <w:pPr>
+        <w:spacing w:before="0" w:after="0" w:line="360" w:lineRule="auto"/>
+        <w:ind w:firstLine="851"/>
+      </w:pPr>
+      <w:r>
+        <w:t xml:space="preserve">Отже, </w:t>
+      </w:r>
+      <w:proofErr w:type="spellStart"/>
+      <w:r>
+        <w:t>Swift</w:t>
+      </w:r>
+      <w:proofErr w:type="spellEnd"/>
+      <w:r>
+        <w:t xml:space="preserve"> - це потужна та інтуїтивно зрозуміла мова програмування, яка стала незамінним інструментом для розробників, що створюють додатки для платформ </w:t>
+      </w:r>
+      <w:proofErr w:type="spellStart"/>
+      <w:r>
+        <w:t>Apple</w:t>
+      </w:r>
+      <w:proofErr w:type="spellEnd"/>
+      <w:r>
+        <w:t xml:space="preserve">. Безпека, швидкість, простота використання, сумісність з </w:t>
+      </w:r>
+      <w:proofErr w:type="spellStart"/>
+      <w:r>
+        <w:t>Objective</w:t>
+      </w:r>
+      <w:proofErr w:type="spellEnd"/>
+      <w:r>
+        <w:t xml:space="preserve">-C та підтримка функціональних концепцій програмування роблять її популярним вибором серед розробників. Очікується, що завдяки відкритому коду та зростаючій спільноті розробників </w:t>
+      </w:r>
+      <w:proofErr w:type="spellStart"/>
+      <w:r>
+        <w:t>Swift</w:t>
+      </w:r>
+      <w:proofErr w:type="spellEnd"/>
+      <w:r>
+        <w:t xml:space="preserve"> продовжуватиме розвиватися та вдосконалюватися, що зробить його ще більш універсальним та потужним інструментом у майбутньому.</w:t>
+      </w:r>
+    </w:p>
+    <w:p>
+      <w:pPr>
+        <w:spacing w:before="0" w:after="0" w:line="360" w:lineRule="auto"/>
+        <w:ind w:firstLine="851"/>
+      </w:pPr>
+    </w:p>
+    <w:p>
+      <w:pPr>
         <w:pStyle w:val="-20"/>
       </w:pPr>
-      <w:bookmarkStart w:id="6" w:name="_Toc132551179"/>
+      <w:bookmarkStart w:id="6" w:name="_Toc132555135"/>
       <w:r>
         <w:t>Презентація</w:t>
       </w:r>
@@ -1012,6 +2146,627 @@
     <w:p>
       <w:pPr>
         <w:spacing w:before="0" w:after="0" w:line="360" w:lineRule="auto"/>
+        <w:jc w:val="center"/>
+      </w:pPr>
+      <w:r>
+        <w:rPr>
+          <w:noProof/>
+        </w:rPr>
+        <w:lastRenderedPageBreak/>
+        <w:drawing>
+          <wp:inline distT="0" distB="0" distL="0" distR="0" wp14:anchorId="25F0E879" wp14:editId="412BC2C0">
+            <wp:extent cx="5731510" cy="3223895"/>
+            <wp:effectExtent l="0" t="0" r="2540" b="0"/>
+            <wp:docPr id="1" name="Рисунок 1"/>
+            <wp:cNvGraphicFramePr>
+              <a:graphicFrameLocks xmlns:a="http://schemas.openxmlformats.org/drawingml/2006/main" noChangeAspect="1"/>
+            </wp:cNvGraphicFramePr>
+            <a:graphic xmlns:a="http://schemas.openxmlformats.org/drawingml/2006/main">
+              <a:graphicData uri="http://schemas.openxmlformats.org/drawingml/2006/picture">
+                <pic:pic xmlns:pic="http://schemas.openxmlformats.org/drawingml/2006/picture">
+                  <pic:nvPicPr>
+                    <pic:cNvPr id="1" name=""/>
+                    <pic:cNvPicPr/>
+                  </pic:nvPicPr>
+                  <pic:blipFill>
+                    <a:blip r:embed="rId6"/>
+                    <a:stretch>
+                      <a:fillRect/>
+                    </a:stretch>
+                  </pic:blipFill>
+                  <pic:spPr>
+                    <a:xfrm>
+                      <a:off x="0" y="0"/>
+                      <a:ext cx="5731510" cy="3223895"/>
+                    </a:xfrm>
+                    <a:prstGeom prst="rect">
+                      <a:avLst/>
+                    </a:prstGeom>
+                  </pic:spPr>
+                </pic:pic>
+              </a:graphicData>
+            </a:graphic>
+          </wp:inline>
+        </w:drawing>
+      </w:r>
+    </w:p>
+    <w:p>
+      <w:pPr>
+        <w:spacing w:before="0" w:after="0" w:line="360" w:lineRule="auto"/>
+        <w:jc w:val="center"/>
+      </w:pPr>
+      <w:r>
+        <w:rPr>
+          <w:noProof/>
+        </w:rPr>
+        <w:drawing>
+          <wp:inline distT="0" distB="0" distL="0" distR="0" wp14:anchorId="1B87C96D" wp14:editId="6ED09532">
+            <wp:extent cx="5731510" cy="3223895"/>
+            <wp:effectExtent l="0" t="0" r="2540" b="0"/>
+            <wp:docPr id="2" name="Рисунок 2"/>
+            <wp:cNvGraphicFramePr>
+              <a:graphicFrameLocks xmlns:a="http://schemas.openxmlformats.org/drawingml/2006/main" noChangeAspect="1"/>
+            </wp:cNvGraphicFramePr>
+            <a:graphic xmlns:a="http://schemas.openxmlformats.org/drawingml/2006/main">
+              <a:graphicData uri="http://schemas.openxmlformats.org/drawingml/2006/picture">
+                <pic:pic xmlns:pic="http://schemas.openxmlformats.org/drawingml/2006/picture">
+                  <pic:nvPicPr>
+                    <pic:cNvPr id="1" name=""/>
+                    <pic:cNvPicPr/>
+                  </pic:nvPicPr>
+                  <pic:blipFill>
+                    <a:blip r:embed="rId7"/>
+                    <a:stretch>
+                      <a:fillRect/>
+                    </a:stretch>
+                  </pic:blipFill>
+                  <pic:spPr>
+                    <a:xfrm>
+                      <a:off x="0" y="0"/>
+                      <a:ext cx="5731510" cy="3223895"/>
+                    </a:xfrm>
+                    <a:prstGeom prst="rect">
+                      <a:avLst/>
+                    </a:prstGeom>
+                  </pic:spPr>
+                </pic:pic>
+              </a:graphicData>
+            </a:graphic>
+          </wp:inline>
+        </w:drawing>
+      </w:r>
+    </w:p>
+    <w:p>
+      <w:pPr>
+        <w:spacing w:before="0" w:after="0" w:line="360" w:lineRule="auto"/>
+        <w:jc w:val="center"/>
+      </w:pPr>
+      <w:r>
+        <w:rPr>
+          <w:noProof/>
+        </w:rPr>
+        <w:lastRenderedPageBreak/>
+        <w:drawing>
+          <wp:inline distT="0" distB="0" distL="0" distR="0" wp14:anchorId="34B264D8" wp14:editId="24EEA1C1">
+            <wp:extent cx="5731510" cy="3223895"/>
+            <wp:effectExtent l="0" t="0" r="2540" b="0"/>
+            <wp:docPr id="3" name="Рисунок 3"/>
+            <wp:cNvGraphicFramePr>
+              <a:graphicFrameLocks xmlns:a="http://schemas.openxmlformats.org/drawingml/2006/main" noChangeAspect="1"/>
+            </wp:cNvGraphicFramePr>
+            <a:graphic xmlns:a="http://schemas.openxmlformats.org/drawingml/2006/main">
+              <a:graphicData uri="http://schemas.openxmlformats.org/drawingml/2006/picture">
+                <pic:pic xmlns:pic="http://schemas.openxmlformats.org/drawingml/2006/picture">
+                  <pic:nvPicPr>
+                    <pic:cNvPr id="1" name=""/>
+                    <pic:cNvPicPr/>
+                  </pic:nvPicPr>
+                  <pic:blipFill>
+                    <a:blip r:embed="rId8"/>
+                    <a:stretch>
+                      <a:fillRect/>
+                    </a:stretch>
+                  </pic:blipFill>
+                  <pic:spPr>
+                    <a:xfrm>
+                      <a:off x="0" y="0"/>
+                      <a:ext cx="5731510" cy="3223895"/>
+                    </a:xfrm>
+                    <a:prstGeom prst="rect">
+                      <a:avLst/>
+                    </a:prstGeom>
+                  </pic:spPr>
+                </pic:pic>
+              </a:graphicData>
+            </a:graphic>
+          </wp:inline>
+        </w:drawing>
+      </w:r>
+    </w:p>
+    <w:p>
+      <w:pPr>
+        <w:spacing w:before="0" w:after="0" w:line="360" w:lineRule="auto"/>
+        <w:jc w:val="center"/>
+      </w:pPr>
+      <w:r>
+        <w:rPr>
+          <w:noProof/>
+        </w:rPr>
+        <w:drawing>
+          <wp:inline distT="0" distB="0" distL="0" distR="0" wp14:anchorId="0E9D49CC" wp14:editId="7AF62568">
+            <wp:extent cx="5731510" cy="3223895"/>
+            <wp:effectExtent l="0" t="0" r="2540" b="0"/>
+            <wp:docPr id="4" name="Рисунок 4"/>
+            <wp:cNvGraphicFramePr>
+              <a:graphicFrameLocks xmlns:a="http://schemas.openxmlformats.org/drawingml/2006/main" noChangeAspect="1"/>
+            </wp:cNvGraphicFramePr>
+            <a:graphic xmlns:a="http://schemas.openxmlformats.org/drawingml/2006/main">
+              <a:graphicData uri="http://schemas.openxmlformats.org/drawingml/2006/picture">
+                <pic:pic xmlns:pic="http://schemas.openxmlformats.org/drawingml/2006/picture">
+                  <pic:nvPicPr>
+                    <pic:cNvPr id="1" name=""/>
+                    <pic:cNvPicPr/>
+                  </pic:nvPicPr>
+                  <pic:blipFill>
+                    <a:blip r:embed="rId9"/>
+                    <a:stretch>
+                      <a:fillRect/>
+                    </a:stretch>
+                  </pic:blipFill>
+                  <pic:spPr>
+                    <a:xfrm>
+                      <a:off x="0" y="0"/>
+                      <a:ext cx="5731510" cy="3223895"/>
+                    </a:xfrm>
+                    <a:prstGeom prst="rect">
+                      <a:avLst/>
+                    </a:prstGeom>
+                  </pic:spPr>
+                </pic:pic>
+              </a:graphicData>
+            </a:graphic>
+          </wp:inline>
+        </w:drawing>
+      </w:r>
+    </w:p>
+    <w:p>
+      <w:pPr>
+        <w:spacing w:before="0" w:after="0" w:line="360" w:lineRule="auto"/>
+        <w:jc w:val="center"/>
+      </w:pPr>
+      <w:r>
+        <w:rPr>
+          <w:noProof/>
+        </w:rPr>
+        <w:lastRenderedPageBreak/>
+        <w:drawing>
+          <wp:inline distT="0" distB="0" distL="0" distR="0" wp14:anchorId="76184343" wp14:editId="7485B6EE">
+            <wp:extent cx="5731510" cy="3223895"/>
+            <wp:effectExtent l="0" t="0" r="2540" b="0"/>
+            <wp:docPr id="5" name="Рисунок 5"/>
+            <wp:cNvGraphicFramePr>
+              <a:graphicFrameLocks xmlns:a="http://schemas.openxmlformats.org/drawingml/2006/main" noChangeAspect="1"/>
+            </wp:cNvGraphicFramePr>
+            <a:graphic xmlns:a="http://schemas.openxmlformats.org/drawingml/2006/main">
+              <a:graphicData uri="http://schemas.openxmlformats.org/drawingml/2006/picture">
+                <pic:pic xmlns:pic="http://schemas.openxmlformats.org/drawingml/2006/picture">
+                  <pic:nvPicPr>
+                    <pic:cNvPr id="1" name=""/>
+                    <pic:cNvPicPr/>
+                  </pic:nvPicPr>
+                  <pic:blipFill>
+                    <a:blip r:embed="rId10"/>
+                    <a:stretch>
+                      <a:fillRect/>
+                    </a:stretch>
+                  </pic:blipFill>
+                  <pic:spPr>
+                    <a:xfrm>
+                      <a:off x="0" y="0"/>
+                      <a:ext cx="5731510" cy="3223895"/>
+                    </a:xfrm>
+                    <a:prstGeom prst="rect">
+                      <a:avLst/>
+                    </a:prstGeom>
+                  </pic:spPr>
+                </pic:pic>
+              </a:graphicData>
+            </a:graphic>
+          </wp:inline>
+        </w:drawing>
+      </w:r>
+    </w:p>
+    <w:p>
+      <w:pPr>
+        <w:spacing w:before="0" w:after="0" w:line="360" w:lineRule="auto"/>
+        <w:jc w:val="center"/>
+      </w:pPr>
+      <w:r>
+        <w:rPr>
+          <w:noProof/>
+        </w:rPr>
+        <w:drawing>
+          <wp:inline distT="0" distB="0" distL="0" distR="0" wp14:anchorId="4D759351" wp14:editId="0257AD5C">
+            <wp:extent cx="5731510" cy="3223895"/>
+            <wp:effectExtent l="0" t="0" r="2540" b="0"/>
+            <wp:docPr id="6" name="Рисунок 6"/>
+            <wp:cNvGraphicFramePr>
+              <a:graphicFrameLocks xmlns:a="http://schemas.openxmlformats.org/drawingml/2006/main" noChangeAspect="1"/>
+            </wp:cNvGraphicFramePr>
+            <a:graphic xmlns:a="http://schemas.openxmlformats.org/drawingml/2006/main">
+              <a:graphicData uri="http://schemas.openxmlformats.org/drawingml/2006/picture">
+                <pic:pic xmlns:pic="http://schemas.openxmlformats.org/drawingml/2006/picture">
+                  <pic:nvPicPr>
+                    <pic:cNvPr id="1" name=""/>
+                    <pic:cNvPicPr/>
+                  </pic:nvPicPr>
+                  <pic:blipFill>
+                    <a:blip r:embed="rId11"/>
+                    <a:stretch>
+                      <a:fillRect/>
+                    </a:stretch>
+                  </pic:blipFill>
+                  <pic:spPr>
+                    <a:xfrm>
+                      <a:off x="0" y="0"/>
+                      <a:ext cx="5731510" cy="3223895"/>
+                    </a:xfrm>
+                    <a:prstGeom prst="rect">
+                      <a:avLst/>
+                    </a:prstGeom>
+                  </pic:spPr>
+                </pic:pic>
+              </a:graphicData>
+            </a:graphic>
+          </wp:inline>
+        </w:drawing>
+      </w:r>
+    </w:p>
+    <w:p>
+      <w:pPr>
+        <w:spacing w:before="0" w:after="0" w:line="360" w:lineRule="auto"/>
+        <w:jc w:val="center"/>
+      </w:pPr>
+      <w:r>
+        <w:rPr>
+          <w:noProof/>
+        </w:rPr>
+        <w:lastRenderedPageBreak/>
+        <w:drawing>
+          <wp:inline distT="0" distB="0" distL="0" distR="0" wp14:anchorId="1D7F84BC" wp14:editId="673E653B">
+            <wp:extent cx="5731510" cy="3223895"/>
+            <wp:effectExtent l="0" t="0" r="2540" b="0"/>
+            <wp:docPr id="7" name="Рисунок 7"/>
+            <wp:cNvGraphicFramePr>
+              <a:graphicFrameLocks xmlns:a="http://schemas.openxmlformats.org/drawingml/2006/main" noChangeAspect="1"/>
+            </wp:cNvGraphicFramePr>
+            <a:graphic xmlns:a="http://schemas.openxmlformats.org/drawingml/2006/main">
+              <a:graphicData uri="http://schemas.openxmlformats.org/drawingml/2006/picture">
+                <pic:pic xmlns:pic="http://schemas.openxmlformats.org/drawingml/2006/picture">
+                  <pic:nvPicPr>
+                    <pic:cNvPr id="1" name=""/>
+                    <pic:cNvPicPr/>
+                  </pic:nvPicPr>
+                  <pic:blipFill>
+                    <a:blip r:embed="rId12"/>
+                    <a:stretch>
+                      <a:fillRect/>
+                    </a:stretch>
+                  </pic:blipFill>
+                  <pic:spPr>
+                    <a:xfrm>
+                      <a:off x="0" y="0"/>
+                      <a:ext cx="5731510" cy="3223895"/>
+                    </a:xfrm>
+                    <a:prstGeom prst="rect">
+                      <a:avLst/>
+                    </a:prstGeom>
+                  </pic:spPr>
+                </pic:pic>
+              </a:graphicData>
+            </a:graphic>
+          </wp:inline>
+        </w:drawing>
+      </w:r>
+    </w:p>
+    <w:p>
+      <w:pPr>
+        <w:spacing w:before="0" w:after="0" w:line="360" w:lineRule="auto"/>
+        <w:jc w:val="center"/>
+      </w:pPr>
+      <w:r>
+        <w:rPr>
+          <w:noProof/>
+        </w:rPr>
+        <w:drawing>
+          <wp:inline distT="0" distB="0" distL="0" distR="0" wp14:anchorId="04024017" wp14:editId="633A3287">
+            <wp:extent cx="5731510" cy="3223895"/>
+            <wp:effectExtent l="0" t="0" r="2540" b="0"/>
+            <wp:docPr id="8" name="Рисунок 8"/>
+            <wp:cNvGraphicFramePr>
+              <a:graphicFrameLocks xmlns:a="http://schemas.openxmlformats.org/drawingml/2006/main" noChangeAspect="1"/>
+            </wp:cNvGraphicFramePr>
+            <a:graphic xmlns:a="http://schemas.openxmlformats.org/drawingml/2006/main">
+              <a:graphicData uri="http://schemas.openxmlformats.org/drawingml/2006/picture">
+                <pic:pic xmlns:pic="http://schemas.openxmlformats.org/drawingml/2006/picture">
+                  <pic:nvPicPr>
+                    <pic:cNvPr id="1" name=""/>
+                    <pic:cNvPicPr/>
+                  </pic:nvPicPr>
+                  <pic:blipFill>
+                    <a:blip r:embed="rId13"/>
+                    <a:stretch>
+                      <a:fillRect/>
+                    </a:stretch>
+                  </pic:blipFill>
+                  <pic:spPr>
+                    <a:xfrm>
+                      <a:off x="0" y="0"/>
+                      <a:ext cx="5731510" cy="3223895"/>
+                    </a:xfrm>
+                    <a:prstGeom prst="rect">
+                      <a:avLst/>
+                    </a:prstGeom>
+                  </pic:spPr>
+                </pic:pic>
+              </a:graphicData>
+            </a:graphic>
+          </wp:inline>
+        </w:drawing>
+      </w:r>
+    </w:p>
+    <w:p>
+      <w:pPr>
+        <w:spacing w:before="0" w:after="0" w:line="360" w:lineRule="auto"/>
+        <w:jc w:val="center"/>
+      </w:pPr>
+      <w:r>
+        <w:rPr>
+          <w:noProof/>
+        </w:rPr>
+        <w:lastRenderedPageBreak/>
+        <w:drawing>
+          <wp:inline distT="0" distB="0" distL="0" distR="0" wp14:anchorId="2B2707D0" wp14:editId="3CBC94EE">
+            <wp:extent cx="5731510" cy="3223895"/>
+            <wp:effectExtent l="0" t="0" r="2540" b="0"/>
+            <wp:docPr id="9" name="Рисунок 9"/>
+            <wp:cNvGraphicFramePr>
+              <a:graphicFrameLocks xmlns:a="http://schemas.openxmlformats.org/drawingml/2006/main" noChangeAspect="1"/>
+            </wp:cNvGraphicFramePr>
+            <a:graphic xmlns:a="http://schemas.openxmlformats.org/drawingml/2006/main">
+              <a:graphicData uri="http://schemas.openxmlformats.org/drawingml/2006/picture">
+                <pic:pic xmlns:pic="http://schemas.openxmlformats.org/drawingml/2006/picture">
+                  <pic:nvPicPr>
+                    <pic:cNvPr id="1" name=""/>
+                    <pic:cNvPicPr/>
+                  </pic:nvPicPr>
+                  <pic:blipFill>
+                    <a:blip r:embed="rId14"/>
+                    <a:stretch>
+                      <a:fillRect/>
+                    </a:stretch>
+                  </pic:blipFill>
+                  <pic:spPr>
+                    <a:xfrm>
+                      <a:off x="0" y="0"/>
+                      <a:ext cx="5731510" cy="3223895"/>
+                    </a:xfrm>
+                    <a:prstGeom prst="rect">
+                      <a:avLst/>
+                    </a:prstGeom>
+                  </pic:spPr>
+                </pic:pic>
+              </a:graphicData>
+            </a:graphic>
+          </wp:inline>
+        </w:drawing>
+      </w:r>
+    </w:p>
+    <w:p>
+      <w:pPr>
+        <w:spacing w:before="0" w:after="0" w:line="360" w:lineRule="auto"/>
+        <w:jc w:val="center"/>
+      </w:pPr>
+      <w:r>
+        <w:rPr>
+          <w:noProof/>
+        </w:rPr>
+        <w:drawing>
+          <wp:inline distT="0" distB="0" distL="0" distR="0" wp14:anchorId="7A6B0D96" wp14:editId="078DF75D">
+            <wp:extent cx="5731510" cy="3223895"/>
+            <wp:effectExtent l="0" t="0" r="2540" b="0"/>
+            <wp:docPr id="10" name="Рисунок 10"/>
+            <wp:cNvGraphicFramePr>
+              <a:graphicFrameLocks xmlns:a="http://schemas.openxmlformats.org/drawingml/2006/main" noChangeAspect="1"/>
+            </wp:cNvGraphicFramePr>
+            <a:graphic xmlns:a="http://schemas.openxmlformats.org/drawingml/2006/main">
+              <a:graphicData uri="http://schemas.openxmlformats.org/drawingml/2006/picture">
+                <pic:pic xmlns:pic="http://schemas.openxmlformats.org/drawingml/2006/picture">
+                  <pic:nvPicPr>
+                    <pic:cNvPr id="1" name=""/>
+                    <pic:cNvPicPr/>
+                  </pic:nvPicPr>
+                  <pic:blipFill>
+                    <a:blip r:embed="rId15"/>
+                    <a:stretch>
+                      <a:fillRect/>
+                    </a:stretch>
+                  </pic:blipFill>
+                  <pic:spPr>
+                    <a:xfrm>
+                      <a:off x="0" y="0"/>
+                      <a:ext cx="5731510" cy="3223895"/>
+                    </a:xfrm>
+                    <a:prstGeom prst="rect">
+                      <a:avLst/>
+                    </a:prstGeom>
+                  </pic:spPr>
+                </pic:pic>
+              </a:graphicData>
+            </a:graphic>
+          </wp:inline>
+        </w:drawing>
+      </w:r>
+    </w:p>
+    <w:p>
+      <w:pPr>
+        <w:spacing w:before="0" w:after="0" w:line="360" w:lineRule="auto"/>
+        <w:jc w:val="center"/>
+      </w:pPr>
+      <w:r>
+        <w:rPr>
+          <w:noProof/>
+        </w:rPr>
+        <w:lastRenderedPageBreak/>
+        <w:drawing>
+          <wp:inline distT="0" distB="0" distL="0" distR="0" wp14:anchorId="39BC74DF" wp14:editId="2678D303">
+            <wp:extent cx="5731510" cy="3223895"/>
+            <wp:effectExtent l="0" t="0" r="2540" b="0"/>
+            <wp:docPr id="11" name="Рисунок 11"/>
+            <wp:cNvGraphicFramePr>
+              <a:graphicFrameLocks xmlns:a="http://schemas.openxmlformats.org/drawingml/2006/main" noChangeAspect="1"/>
+            </wp:cNvGraphicFramePr>
+            <a:graphic xmlns:a="http://schemas.openxmlformats.org/drawingml/2006/main">
+              <a:graphicData uri="http://schemas.openxmlformats.org/drawingml/2006/picture">
+                <pic:pic xmlns:pic="http://schemas.openxmlformats.org/drawingml/2006/picture">
+                  <pic:nvPicPr>
+                    <pic:cNvPr id="1" name=""/>
+                    <pic:cNvPicPr/>
+                  </pic:nvPicPr>
+                  <pic:blipFill>
+                    <a:blip r:embed="rId16"/>
+                    <a:stretch>
+                      <a:fillRect/>
+                    </a:stretch>
+                  </pic:blipFill>
+                  <pic:spPr>
+                    <a:xfrm>
+                      <a:off x="0" y="0"/>
+                      <a:ext cx="5731510" cy="3223895"/>
+                    </a:xfrm>
+                    <a:prstGeom prst="rect">
+                      <a:avLst/>
+                    </a:prstGeom>
+                  </pic:spPr>
+                </pic:pic>
+              </a:graphicData>
+            </a:graphic>
+          </wp:inline>
+        </w:drawing>
+      </w:r>
+    </w:p>
+    <w:p>
+      <w:pPr>
+        <w:spacing w:before="0" w:after="0" w:line="360" w:lineRule="auto"/>
+        <w:jc w:val="center"/>
+      </w:pPr>
+      <w:r>
+        <w:rPr>
+          <w:noProof/>
+        </w:rPr>
+        <w:drawing>
+          <wp:inline distT="0" distB="0" distL="0" distR="0" wp14:anchorId="5EA50CB9" wp14:editId="02FC5F22">
+            <wp:extent cx="5731510" cy="3223895"/>
+            <wp:effectExtent l="0" t="0" r="2540" b="0"/>
+            <wp:docPr id="12" name="Рисунок 12"/>
+            <wp:cNvGraphicFramePr>
+              <a:graphicFrameLocks xmlns:a="http://schemas.openxmlformats.org/drawingml/2006/main" noChangeAspect="1"/>
+            </wp:cNvGraphicFramePr>
+            <a:graphic xmlns:a="http://schemas.openxmlformats.org/drawingml/2006/main">
+              <a:graphicData uri="http://schemas.openxmlformats.org/drawingml/2006/picture">
+                <pic:pic xmlns:pic="http://schemas.openxmlformats.org/drawingml/2006/picture">
+                  <pic:nvPicPr>
+                    <pic:cNvPr id="1" name=""/>
+                    <pic:cNvPicPr/>
+                  </pic:nvPicPr>
+                  <pic:blipFill>
+                    <a:blip r:embed="rId17"/>
+                    <a:stretch>
+                      <a:fillRect/>
+                    </a:stretch>
+                  </pic:blipFill>
+                  <pic:spPr>
+                    <a:xfrm>
+                      <a:off x="0" y="0"/>
+                      <a:ext cx="5731510" cy="3223895"/>
+                    </a:xfrm>
+                    <a:prstGeom prst="rect">
+                      <a:avLst/>
+                    </a:prstGeom>
+                  </pic:spPr>
+                </pic:pic>
+              </a:graphicData>
+            </a:graphic>
+          </wp:inline>
+        </w:drawing>
+      </w:r>
+    </w:p>
+    <w:p>
+      <w:pPr>
+        <w:spacing w:before="0" w:after="0" w:line="360" w:lineRule="auto"/>
+        <w:jc w:val="center"/>
+      </w:pPr>
+      <w:r>
+        <w:rPr>
+          <w:noProof/>
+        </w:rPr>
+        <w:lastRenderedPageBreak/>
+        <w:drawing>
+          <wp:inline distT="0" distB="0" distL="0" distR="0" wp14:anchorId="0EE1F2E8" wp14:editId="00F303C4">
+            <wp:extent cx="5731510" cy="3223895"/>
+            <wp:effectExtent l="0" t="0" r="2540" b="0"/>
+            <wp:docPr id="13" name="Рисунок 13"/>
+            <wp:cNvGraphicFramePr>
+              <a:graphicFrameLocks xmlns:a="http://schemas.openxmlformats.org/drawingml/2006/main" noChangeAspect="1"/>
+            </wp:cNvGraphicFramePr>
+            <a:graphic xmlns:a="http://schemas.openxmlformats.org/drawingml/2006/main">
+              <a:graphicData uri="http://schemas.openxmlformats.org/drawingml/2006/picture">
+                <pic:pic xmlns:pic="http://schemas.openxmlformats.org/drawingml/2006/picture">
+                  <pic:nvPicPr>
+                    <pic:cNvPr id="1" name=""/>
+                    <pic:cNvPicPr/>
+                  </pic:nvPicPr>
+                  <pic:blipFill>
+                    <a:blip r:embed="rId18"/>
+                    <a:stretch>
+                      <a:fillRect/>
+                    </a:stretch>
+                  </pic:blipFill>
+                  <pic:spPr>
+                    <a:xfrm>
+                      <a:off x="0" y="0"/>
+                      <a:ext cx="5731510" cy="3223895"/>
+                    </a:xfrm>
+                    <a:prstGeom prst="rect">
+                      <a:avLst/>
+                    </a:prstGeom>
+                  </pic:spPr>
+                </pic:pic>
+              </a:graphicData>
+            </a:graphic>
+          </wp:inline>
+        </w:drawing>
+      </w:r>
+    </w:p>
+    <w:p>
+      <w:pPr>
+        <w:spacing w:before="0" w:after="0" w:line="360" w:lineRule="auto"/>
+        <w:jc w:val="center"/>
+      </w:pPr>
+    </w:p>
+    <w:p>
+      <w:pPr>
+        <w:pStyle w:val="-10"/>
+      </w:pPr>
+      <w:bookmarkStart w:id="7" w:name="_Toc132555136"/>
+      <w:r>
+        <w:t>ВИСНОВКИ</w:t>
+      </w:r>
+      <w:bookmarkEnd w:id="7"/>
+    </w:p>
+    <w:p>
+      <w:pPr>
+        <w:spacing w:before="0" w:after="0" w:line="360" w:lineRule="auto"/>
         <w:ind w:firstLine="851"/>
       </w:pPr>
     </w:p>
@@ -1020,30 +2775,707 @@
         <w:spacing w:before="0" w:after="0" w:line="360" w:lineRule="auto"/>
         <w:ind w:firstLine="851"/>
       </w:pPr>
-    </w:p>
-    <w:p>
-      <w:pPr>
-        <w:pStyle w:val="-10"/>
-      </w:pPr>
-      <w:bookmarkStart w:id="7" w:name="_Toc132551180"/>
-      <w:r>
-        <w:t>ВИСНОВКИ</w:t>
-      </w:r>
-      <w:bookmarkEnd w:id="7"/>
-    </w:p>
-    <w:p>
-      <w:pPr>
-        <w:spacing w:before="0" w:after="0" w:line="360" w:lineRule="auto"/>
-        <w:ind w:firstLine="851"/>
-      </w:pPr>
-    </w:p>
-    <w:p>
-      <w:pPr>
-        <w:spacing w:before="0" w:after="0" w:line="360" w:lineRule="auto"/>
-        <w:ind w:firstLine="851"/>
+      <w:r>
+        <w:t>Таким чином, ми</w:t>
+      </w:r>
+      <w:r>
         <w:rPr>
           <w:lang w:val="en-US"/>
         </w:rPr>
+        <w:t xml:space="preserve"> </w:t>
+      </w:r>
+      <w:r>
+        <w:t>вивчили основні можливості сучасних програм для підготовки презентацій та навчилися створювати презентації за допомогою засобів програм для підготовки презентацій.</w:t>
+      </w:r>
+    </w:p>
+    <w:p>
+      <w:pPr>
+        <w:spacing w:before="0" w:after="0" w:line="360" w:lineRule="auto"/>
+        <w:ind w:firstLine="851"/>
+      </w:pPr>
+    </w:p>
+    <w:p>
+      <w:pPr>
+        <w:pStyle w:val="-20"/>
+      </w:pPr>
+      <w:bookmarkStart w:id="8" w:name="_Toc132555137"/>
+      <w:r>
+        <w:t>Контрольні запитання</w:t>
+      </w:r>
+      <w:bookmarkEnd w:id="8"/>
+    </w:p>
+    <w:p>
+      <w:pPr>
+        <w:spacing w:before="0" w:after="0" w:line="360" w:lineRule="auto"/>
+        <w:ind w:firstLine="851"/>
+      </w:pPr>
+    </w:p>
+    <w:p>
+      <w:pPr>
+        <w:pStyle w:val="-20"/>
+      </w:pPr>
+      <w:bookmarkStart w:id="9" w:name="_Toc132555138"/>
+      <w:r>
+        <w:t>1.5.1 Поясніть призначення пунктів головного меню програми для створення презентацій.</w:t>
+      </w:r>
+      <w:bookmarkEnd w:id="9"/>
+    </w:p>
+    <w:p>
+      <w:pPr>
+        <w:spacing w:before="0" w:after="0" w:line="360" w:lineRule="auto"/>
+        <w:ind w:firstLine="851"/>
+      </w:pPr>
+    </w:p>
+    <w:p>
+      <w:pPr>
+        <w:spacing w:before="0" w:after="0" w:line="360" w:lineRule="auto"/>
+        <w:ind w:firstLine="851"/>
+      </w:pPr>
+      <w:r>
+        <w:t>Пункти головного меню в програмному забезпеченні для створення презентацій призначені для того, щоб допомогти користувачам створювати та редагувати презентації. Нижче наведено деякі з найпоширеніших пунктів головного меню та їхнє призначення:</w:t>
+      </w:r>
+    </w:p>
+    <w:p>
+      <w:pPr>
+        <w:numPr>
+          <w:ilvl w:val="0"/>
+          <w:numId w:val="8"/>
+        </w:numPr>
+        <w:spacing w:before="0" w:after="0" w:line="360" w:lineRule="auto"/>
+        <w:ind w:left="0" w:firstLine="851"/>
+      </w:pPr>
+      <w:r>
+        <w:t>Файл: це меню дозволяє створювати, відкривати, зберігати та друкувати презентації.</w:t>
+      </w:r>
+    </w:p>
+    <w:p>
+      <w:pPr>
+        <w:numPr>
+          <w:ilvl w:val="0"/>
+          <w:numId w:val="8"/>
+        </w:numPr>
+        <w:spacing w:before="0" w:after="0" w:line="360" w:lineRule="auto"/>
+        <w:ind w:left="0" w:firstLine="851"/>
+      </w:pPr>
+      <w:r>
+        <w:lastRenderedPageBreak/>
+        <w:t>Редагувати: це меню містить опції для редагування вмісту презентації, зокрема копіювання, вставки та скасування.</w:t>
+      </w:r>
+    </w:p>
+    <w:p>
+      <w:pPr>
+        <w:numPr>
+          <w:ilvl w:val="0"/>
+          <w:numId w:val="8"/>
+        </w:numPr>
+        <w:spacing w:before="0" w:after="0" w:line="360" w:lineRule="auto"/>
+        <w:ind w:left="0" w:firstLine="851"/>
+      </w:pPr>
+      <w:r>
+        <w:t>Перегляд: Це меню дає змогу налаштувати спосіб відображення презентації, наприклад, збільшити або зменшити масштаб, показати або приховати лінійку та перемикатися між різними поданнями.</w:t>
+      </w:r>
+    </w:p>
+    <w:p>
+      <w:pPr>
+        <w:numPr>
+          <w:ilvl w:val="0"/>
+          <w:numId w:val="8"/>
+        </w:numPr>
+        <w:spacing w:before="0" w:after="0" w:line="360" w:lineRule="auto"/>
+        <w:ind w:left="0" w:firstLine="851"/>
+      </w:pPr>
+      <w:r>
+        <w:t>Вставити: Це меню містить параметри для додавання нового вмісту до презентації, зокрема текстових полів, зображень, відео та діаграм.</w:t>
+      </w:r>
+    </w:p>
+    <w:p>
+      <w:pPr>
+        <w:numPr>
+          <w:ilvl w:val="0"/>
+          <w:numId w:val="8"/>
+        </w:numPr>
+        <w:spacing w:before="0" w:after="0" w:line="360" w:lineRule="auto"/>
+        <w:ind w:left="0" w:firstLine="851"/>
+      </w:pPr>
+      <w:r>
+        <w:t>Форматування: Це меню дає змогу форматувати вміст презентації, наприклад, змінити шрифт, колір або тло слайдів.</w:t>
+      </w:r>
+    </w:p>
+    <w:p>
+      <w:pPr>
+        <w:numPr>
+          <w:ilvl w:val="0"/>
+          <w:numId w:val="8"/>
+        </w:numPr>
+        <w:spacing w:before="0" w:after="0" w:line="360" w:lineRule="auto"/>
+        <w:ind w:left="0" w:firstLine="851"/>
+      </w:pPr>
+      <w:r>
+        <w:t>Показ слайдів: Це меню містить параметри для показу слайдів, наприклад, запуск слайд-шоу, налаштування переходів між слайдами та репетиції синхронізації.</w:t>
+      </w:r>
+    </w:p>
+    <w:p>
+      <w:pPr>
+        <w:numPr>
+          <w:ilvl w:val="0"/>
+          <w:numId w:val="8"/>
+        </w:numPr>
+        <w:spacing w:before="0" w:after="0" w:line="360" w:lineRule="auto"/>
+        <w:ind w:left="0" w:firstLine="851"/>
+      </w:pPr>
+      <w:r>
+        <w:t>Довідка: Це меню надає доступ до довідкових ресурсів, таких як посібник користувача або онлайн-підтримка.</w:t>
+      </w:r>
+    </w:p>
+    <w:p>
+      <w:pPr>
+        <w:spacing w:before="0" w:after="0" w:line="360" w:lineRule="auto"/>
+        <w:ind w:firstLine="851"/>
+      </w:pPr>
+    </w:p>
+    <w:p>
+      <w:pPr>
+        <w:pStyle w:val="-20"/>
+      </w:pPr>
+      <w:bookmarkStart w:id="10" w:name="_Toc132555139"/>
+      <w:r>
+        <w:t>1.5.2 Як змінити шаблон макета слайдів?</w:t>
+      </w:r>
+      <w:bookmarkEnd w:id="10"/>
+    </w:p>
+    <w:p>
+      <w:pPr>
+        <w:spacing w:before="0" w:after="0" w:line="360" w:lineRule="auto"/>
+        <w:ind w:firstLine="851"/>
+      </w:pPr>
+    </w:p>
+    <w:p>
+      <w:pPr>
+        <w:spacing w:before="0" w:after="0" w:line="360" w:lineRule="auto"/>
+        <w:ind w:firstLine="851"/>
+      </w:pPr>
+      <w:r>
+        <w:t>Щоб змінити шаблон макета слайдів у більшості програм для створення презентацій, виконайте такі дії:</w:t>
+      </w:r>
+    </w:p>
+    <w:p>
+      <w:pPr>
+        <w:numPr>
+          <w:ilvl w:val="0"/>
+          <w:numId w:val="9"/>
+        </w:numPr>
+        <w:spacing w:before="0" w:after="0" w:line="360" w:lineRule="auto"/>
+        <w:ind w:left="0" w:firstLine="851"/>
+      </w:pPr>
+      <w:r>
+        <w:t>Відкрийте презентацію, яку потрібно відредагувати.</w:t>
+      </w:r>
+    </w:p>
+    <w:p>
+      <w:pPr>
+        <w:numPr>
+          <w:ilvl w:val="0"/>
+          <w:numId w:val="9"/>
+        </w:numPr>
+        <w:spacing w:before="0" w:after="0" w:line="360" w:lineRule="auto"/>
+        <w:ind w:left="0" w:firstLine="851"/>
+      </w:pPr>
+      <w:r>
+        <w:t>Перейдіть до слайда, для якого потрібно змінити макет.</w:t>
+      </w:r>
+    </w:p>
+    <w:p>
+      <w:pPr>
+        <w:numPr>
+          <w:ilvl w:val="0"/>
+          <w:numId w:val="9"/>
+        </w:numPr>
+        <w:spacing w:before="0" w:after="0" w:line="360" w:lineRule="auto"/>
+        <w:ind w:left="0" w:firstLine="851"/>
+      </w:pPr>
+      <w:r>
+        <w:t>Знайдіть пункт "Макет" у головному меню або на панелі інструментів.</w:t>
+      </w:r>
+    </w:p>
+    <w:p>
+      <w:pPr>
+        <w:numPr>
+          <w:ilvl w:val="0"/>
+          <w:numId w:val="9"/>
+        </w:numPr>
+        <w:spacing w:before="0" w:after="0" w:line="360" w:lineRule="auto"/>
+        <w:ind w:left="0" w:firstLine="851"/>
+      </w:pPr>
+      <w:r>
+        <w:t>Натисніть на "Макет", щоб побачити список доступних шаблонів макетів.</w:t>
+      </w:r>
+    </w:p>
+    <w:p>
+      <w:pPr>
+        <w:numPr>
+          <w:ilvl w:val="0"/>
+          <w:numId w:val="9"/>
+        </w:numPr>
+        <w:spacing w:before="0" w:after="0" w:line="360" w:lineRule="auto"/>
+        <w:ind w:left="0" w:firstLine="851"/>
+      </w:pPr>
+      <w:r>
+        <w:t>Виберіть шаблон, який ви хочете використати для свого слайда.</w:t>
+      </w:r>
+    </w:p>
+    <w:p>
+      <w:pPr>
+        <w:numPr>
+          <w:ilvl w:val="0"/>
+          <w:numId w:val="9"/>
+        </w:numPr>
+        <w:spacing w:before="0" w:after="0" w:line="360" w:lineRule="auto"/>
+        <w:ind w:left="0" w:firstLine="851"/>
+      </w:pPr>
+      <w:r>
+        <w:t>Слайд буде оновлено відповідно до нового шаблону.</w:t>
+      </w:r>
+    </w:p>
+    <w:p>
+      <w:pPr>
+        <w:spacing w:before="0" w:after="0" w:line="360" w:lineRule="auto"/>
+        <w:ind w:firstLine="851"/>
+      </w:pPr>
+    </w:p>
+    <w:p>
+      <w:pPr>
+        <w:pStyle w:val="-20"/>
+      </w:pPr>
+      <w:bookmarkStart w:id="11" w:name="_Toc132555140"/>
+      <w:r>
+        <w:t>1.5.3 Як змінити метод розмітки для слайда?</w:t>
+      </w:r>
+      <w:bookmarkEnd w:id="11"/>
+    </w:p>
+    <w:p>
+      <w:pPr>
+        <w:spacing w:before="0" w:after="0" w:line="360" w:lineRule="auto"/>
+        <w:ind w:firstLine="851"/>
+      </w:pPr>
+    </w:p>
+    <w:p>
+      <w:pPr>
+        <w:spacing w:before="0" w:after="0" w:line="360" w:lineRule="auto"/>
+        <w:ind w:firstLine="851"/>
+      </w:pPr>
+      <w:r>
+        <w:t>Спосіб розмітки слайда в програмі для створення презентацій - це спосіб додавання анотацій і коментарів до слайда. Щоб змінити спосіб розмітки, виконайте такі дії:</w:t>
+      </w:r>
+    </w:p>
+    <w:p>
+      <w:pPr>
+        <w:numPr>
+          <w:ilvl w:val="0"/>
+          <w:numId w:val="10"/>
+        </w:numPr>
+        <w:spacing w:before="0" w:after="0" w:line="360" w:lineRule="auto"/>
+        <w:ind w:left="0" w:firstLine="851"/>
+      </w:pPr>
+      <w:r>
+        <w:t>Відкрийте презентацію, яку потрібно відредагувати.</w:t>
+      </w:r>
+    </w:p>
+    <w:p>
+      <w:pPr>
+        <w:numPr>
+          <w:ilvl w:val="0"/>
+          <w:numId w:val="10"/>
+        </w:numPr>
+        <w:spacing w:before="0" w:after="0" w:line="360" w:lineRule="auto"/>
+        <w:ind w:left="0" w:firstLine="851"/>
+      </w:pPr>
+      <w:r>
+        <w:t>Перейдіть до слайда, до якого потрібно додати анотації або коментарі.</w:t>
+      </w:r>
+    </w:p>
+    <w:p>
+      <w:pPr>
+        <w:numPr>
+          <w:ilvl w:val="0"/>
+          <w:numId w:val="10"/>
+        </w:numPr>
+        <w:spacing w:before="0" w:after="0" w:line="360" w:lineRule="auto"/>
+        <w:ind w:left="0" w:firstLine="851"/>
+      </w:pPr>
+      <w:r>
+        <w:t>Знайдіть пункт "Рецензування" в головному меню або на панелі інструментів.</w:t>
+      </w:r>
+    </w:p>
+    <w:p>
+      <w:pPr>
+        <w:numPr>
+          <w:ilvl w:val="0"/>
+          <w:numId w:val="10"/>
+        </w:numPr>
+        <w:spacing w:before="0" w:after="0" w:line="360" w:lineRule="auto"/>
+        <w:ind w:left="0" w:firstLine="851"/>
+      </w:pPr>
+      <w:r>
+        <w:t>Натисніть на "Рецензування", щоб побачити список доступних інструментів розмітки.</w:t>
+      </w:r>
+    </w:p>
+    <w:p>
+      <w:pPr>
+        <w:numPr>
+          <w:ilvl w:val="0"/>
+          <w:numId w:val="10"/>
+        </w:numPr>
+        <w:spacing w:before="0" w:after="0" w:line="360" w:lineRule="auto"/>
+        <w:ind w:left="0" w:firstLine="851"/>
+      </w:pPr>
+      <w:r>
+        <w:t>Виберіть інструмент розмітки, який ви хочете використовувати, наприклад, ручку або маркер.</w:t>
+      </w:r>
+    </w:p>
+    <w:p>
+      <w:pPr>
+        <w:numPr>
+          <w:ilvl w:val="0"/>
+          <w:numId w:val="10"/>
+        </w:numPr>
+        <w:spacing w:before="0" w:after="0" w:line="360" w:lineRule="auto"/>
+        <w:ind w:left="0" w:firstLine="851"/>
+      </w:pPr>
+      <w:r>
+        <w:t>Почніть додавати анотації або коментарі до слайда за допомогою вибраного інструменту розмітки.</w:t>
+      </w:r>
+    </w:p>
+    <w:p>
+      <w:pPr>
+        <w:spacing w:before="0" w:after="0" w:line="360" w:lineRule="auto"/>
+        <w:ind w:firstLine="851"/>
+      </w:pPr>
+    </w:p>
+    <w:p>
+      <w:pPr>
+        <w:pStyle w:val="-20"/>
+      </w:pPr>
+      <w:bookmarkStart w:id="12" w:name="_Toc132555141"/>
+      <w:r>
+        <w:t>1.5.4 Як збільшити/зменшити шрифт тексту? Які типи вирівнювання тексту доступні?</w:t>
+      </w:r>
+      <w:bookmarkEnd w:id="12"/>
+    </w:p>
+    <w:p>
+      <w:pPr>
+        <w:spacing w:before="0" w:after="0" w:line="360" w:lineRule="auto"/>
+        <w:ind w:firstLine="851"/>
+      </w:pPr>
+    </w:p>
+    <w:p>
+      <w:pPr>
+        <w:spacing w:before="0" w:after="0" w:line="360" w:lineRule="auto"/>
+        <w:ind w:firstLine="851"/>
+      </w:pPr>
+      <w:r>
+        <w:t>Щоб збільшити або зменшити шрифт тексту в більшості програм для створення презентацій, виконайте такі дії:</w:t>
+      </w:r>
+    </w:p>
+    <w:p>
+      <w:pPr>
+        <w:numPr>
+          <w:ilvl w:val="0"/>
+          <w:numId w:val="11"/>
+        </w:numPr>
+        <w:spacing w:before="0" w:after="0" w:line="360" w:lineRule="auto"/>
+        <w:ind w:left="0" w:firstLine="851"/>
+      </w:pPr>
+      <w:r>
+        <w:t>Виділіть текст, для якого ви хочете змінити розмір шрифту.</w:t>
+      </w:r>
+    </w:p>
+    <w:p>
+      <w:pPr>
+        <w:numPr>
+          <w:ilvl w:val="0"/>
+          <w:numId w:val="11"/>
+        </w:numPr>
+        <w:spacing w:before="0" w:after="0" w:line="360" w:lineRule="auto"/>
+        <w:ind w:left="0" w:firstLine="851"/>
+      </w:pPr>
+      <w:r>
+        <w:t>Знайдіть пункт "Шрифт" у головному меню або на панелі інструментів.</w:t>
+      </w:r>
+    </w:p>
+    <w:p>
+      <w:pPr>
+        <w:numPr>
+          <w:ilvl w:val="0"/>
+          <w:numId w:val="11"/>
+        </w:numPr>
+        <w:spacing w:before="0" w:after="0" w:line="360" w:lineRule="auto"/>
+        <w:ind w:left="0" w:firstLine="851"/>
+      </w:pPr>
+      <w:r>
+        <w:t>Натисніть на "Шрифт", щоб побачити список доступних розмірів шрифтів.</w:t>
+      </w:r>
+    </w:p>
+    <w:p>
+      <w:pPr>
+        <w:numPr>
+          <w:ilvl w:val="0"/>
+          <w:numId w:val="11"/>
+        </w:numPr>
+        <w:spacing w:before="0" w:after="0" w:line="360" w:lineRule="auto"/>
+        <w:ind w:left="0" w:firstLine="851"/>
+      </w:pPr>
+      <w:r>
+        <w:lastRenderedPageBreak/>
+        <w:t>Виберіть розмір шрифту, який ви хочете використовувати для виділеного тексту.</w:t>
+      </w:r>
+    </w:p>
+    <w:p>
+      <w:pPr>
+        <w:spacing w:before="0" w:after="0" w:line="360" w:lineRule="auto"/>
+        <w:ind w:firstLine="851"/>
+      </w:pPr>
+      <w:r>
+        <w:t>Типи вирівнювання тексту, доступні в більшості програм для створення презентацій, включають</w:t>
+      </w:r>
+    </w:p>
+    <w:p>
+      <w:pPr>
+        <w:numPr>
+          <w:ilvl w:val="0"/>
+          <w:numId w:val="12"/>
+        </w:numPr>
+        <w:spacing w:before="0" w:after="0" w:line="360" w:lineRule="auto"/>
+        <w:ind w:left="0" w:firstLine="851"/>
+      </w:pPr>
+      <w:r>
+        <w:t>Вирівнювання по лівому краю: Вирівнює текст за лівим краєм слайда.</w:t>
+      </w:r>
+    </w:p>
+    <w:p>
+      <w:pPr>
+        <w:numPr>
+          <w:ilvl w:val="0"/>
+          <w:numId w:val="12"/>
+        </w:numPr>
+        <w:spacing w:before="0" w:after="0" w:line="360" w:lineRule="auto"/>
+        <w:ind w:left="0" w:firstLine="851"/>
+      </w:pPr>
+      <w:r>
+        <w:t>Вирівнювання по центру: Вирівнює текст по горизонталі на слайді.</w:t>
+      </w:r>
+    </w:p>
+    <w:p>
+      <w:pPr>
+        <w:numPr>
+          <w:ilvl w:val="0"/>
+          <w:numId w:val="12"/>
+        </w:numPr>
+        <w:spacing w:before="0" w:after="0" w:line="360" w:lineRule="auto"/>
+        <w:ind w:left="0" w:firstLine="851"/>
+      </w:pPr>
+      <w:r>
+        <w:t>Вирівнювання по правому краю: Вирівнює текст за правим краєм слайда.</w:t>
+      </w:r>
+    </w:p>
+    <w:p>
+      <w:pPr>
+        <w:numPr>
+          <w:ilvl w:val="0"/>
+          <w:numId w:val="12"/>
+        </w:numPr>
+        <w:spacing w:before="0" w:after="0" w:line="360" w:lineRule="auto"/>
+        <w:ind w:left="0" w:firstLine="851"/>
+      </w:pPr>
+      <w:r>
+        <w:t>Вирівнювання по ширині: Вирівнює текст за лівим і правим краєм слайда, створюючи чисті краї з обох боків.</w:t>
+      </w:r>
+    </w:p>
+    <w:p>
+      <w:pPr>
+        <w:spacing w:before="0" w:after="0" w:line="360" w:lineRule="auto"/>
+        <w:ind w:firstLine="851"/>
+      </w:pPr>
+      <w:r>
+        <w:t>Щоб змінити вирівнювання тексту в більшості програм для створення презентацій, виконайте такі дії:</w:t>
+      </w:r>
+    </w:p>
+    <w:p>
+      <w:pPr>
+        <w:numPr>
+          <w:ilvl w:val="0"/>
+          <w:numId w:val="13"/>
+        </w:numPr>
+        <w:spacing w:before="0" w:after="0" w:line="360" w:lineRule="auto"/>
+        <w:ind w:left="0" w:firstLine="851"/>
+      </w:pPr>
+      <w:r>
+        <w:t>Виділіть текст, для якого потрібно змінити вирівнювання.</w:t>
+      </w:r>
+    </w:p>
+    <w:p>
+      <w:pPr>
+        <w:numPr>
+          <w:ilvl w:val="0"/>
+          <w:numId w:val="13"/>
+        </w:numPr>
+        <w:spacing w:before="0" w:after="0" w:line="360" w:lineRule="auto"/>
+        <w:ind w:left="0" w:firstLine="851"/>
+      </w:pPr>
+      <w:r>
+        <w:t>Знайдіть пункт "Вирівнювання" в головному меню або на панелі інструментів.</w:t>
+      </w:r>
+    </w:p>
+    <w:p>
+      <w:pPr>
+        <w:numPr>
+          <w:ilvl w:val="0"/>
+          <w:numId w:val="13"/>
+        </w:numPr>
+        <w:spacing w:before="0" w:after="0" w:line="360" w:lineRule="auto"/>
+        <w:ind w:left="0" w:firstLine="851"/>
+      </w:pPr>
+      <w:r>
+        <w:t>Натисніть "Вирівнювання", щоб побачити список доступних варіантів вирівнювання.</w:t>
+      </w:r>
+    </w:p>
+    <w:p>
+      <w:pPr>
+        <w:numPr>
+          <w:ilvl w:val="0"/>
+          <w:numId w:val="13"/>
+        </w:numPr>
+        <w:spacing w:before="0" w:after="0" w:line="360" w:lineRule="auto"/>
+        <w:ind w:left="0" w:firstLine="851"/>
+      </w:pPr>
+      <w:r>
+        <w:t>Виберіть варіант вирівнювання, який ви хочете використовувати для виділеного тексту.</w:t>
+      </w:r>
+    </w:p>
+    <w:p>
+      <w:pPr>
+        <w:spacing w:before="0" w:after="0" w:line="360" w:lineRule="auto"/>
+        <w:ind w:firstLine="851"/>
+      </w:pPr>
+    </w:p>
+    <w:p>
+      <w:pPr>
+        <w:pStyle w:val="-20"/>
+      </w:pPr>
+      <w:bookmarkStart w:id="13" w:name="_Toc132555142"/>
+      <w:r>
+        <w:t>1.5.5 Які відмінності між PowerPoint 2003 і 2010?</w:t>
+      </w:r>
+      <w:bookmarkEnd w:id="13"/>
+    </w:p>
+    <w:p>
+      <w:pPr>
+        <w:spacing w:before="0" w:after="0" w:line="360" w:lineRule="auto"/>
+        <w:ind w:firstLine="851"/>
+      </w:pPr>
+    </w:p>
+    <w:p>
+      <w:pPr>
+        <w:spacing w:before="0" w:after="0" w:line="360" w:lineRule="auto"/>
+        <w:ind w:firstLine="851"/>
+      </w:pPr>
+      <w:r>
+        <w:t>Існує кілька відмінностей між PowerPoint 2003 і 2010, зокрема</w:t>
+      </w:r>
+    </w:p>
+    <w:p>
+      <w:pPr>
+        <w:numPr>
+          <w:ilvl w:val="0"/>
+          <w:numId w:val="14"/>
+        </w:numPr>
+        <w:spacing w:before="0" w:after="0" w:line="360" w:lineRule="auto"/>
+        <w:ind w:left="0" w:firstLine="851"/>
+      </w:pPr>
+      <w:r>
+        <w:t>Інтерфейс користувача: Інтерфейс користувача PowerPoint 2010 було оновлено за допомогою стрічки, яка забезпечує більш впорядкований і контекстний спосіб доступу до команд і функцій.</w:t>
+      </w:r>
+    </w:p>
+    <w:p>
+      <w:pPr>
+        <w:numPr>
+          <w:ilvl w:val="0"/>
+          <w:numId w:val="14"/>
+        </w:numPr>
+        <w:spacing w:before="0" w:after="0" w:line="360" w:lineRule="auto"/>
+        <w:ind w:left="0" w:firstLine="851"/>
+      </w:pPr>
+      <w:r>
+        <w:lastRenderedPageBreak/>
+        <w:t xml:space="preserve">Формати файлів: PowerPoint 2010 за замовчуванням використовує формат файлів Office </w:t>
+      </w:r>
+      <w:proofErr w:type="spellStart"/>
+      <w:r>
+        <w:t>Open</w:t>
+      </w:r>
+      <w:proofErr w:type="spellEnd"/>
+      <w:r>
+        <w:t xml:space="preserve"> XML (.</w:t>
+      </w:r>
+      <w:proofErr w:type="spellStart"/>
+      <w:r>
+        <w:t>pptx</w:t>
+      </w:r>
+      <w:proofErr w:type="spellEnd"/>
+      <w:r>
+        <w:t>), тоді як PowerPoint 2003 використовує старіший двійковий формат файлів (.</w:t>
+      </w:r>
+      <w:proofErr w:type="spellStart"/>
+      <w:r>
+        <w:t>ppt</w:t>
+      </w:r>
+      <w:proofErr w:type="spellEnd"/>
+      <w:r>
+        <w:t>).</w:t>
+      </w:r>
+    </w:p>
+    <w:p>
+      <w:pPr>
+        <w:numPr>
+          <w:ilvl w:val="0"/>
+          <w:numId w:val="14"/>
+        </w:numPr>
+        <w:spacing w:before="0" w:after="0" w:line="360" w:lineRule="auto"/>
+        <w:ind w:left="0" w:firstLine="851"/>
+      </w:pPr>
+      <w:r>
+        <w:t>Спільна робота: PowerPoint 2010 містить більше можливостей для спільної роботи, таких як співавторство, коментування та керування версіями, які були недоступні в PowerPoint 2003.</w:t>
+      </w:r>
+    </w:p>
+    <w:p>
+      <w:pPr>
+        <w:numPr>
+          <w:ilvl w:val="0"/>
+          <w:numId w:val="14"/>
+        </w:numPr>
+        <w:spacing w:before="0" w:after="0" w:line="360" w:lineRule="auto"/>
+        <w:ind w:left="0" w:firstLine="851"/>
+      </w:pPr>
+      <w:r>
+        <w:t>Мультимедіа: PowerPoint 2010 містить більше мультимедійних функцій, таких як редагування та вбудовування відео, які були недоступні в PowerPoint 2003.</w:t>
+      </w:r>
+    </w:p>
+    <w:p>
+      <w:pPr>
+        <w:numPr>
+          <w:ilvl w:val="0"/>
+          <w:numId w:val="14"/>
+        </w:numPr>
+        <w:spacing w:before="0" w:after="0" w:line="360" w:lineRule="auto"/>
+        <w:ind w:left="0" w:firstLine="851"/>
+      </w:pPr>
+      <w:r>
+        <w:t>Безпека: PowerPoint 2010 містить більше функцій безпеки, зокрема захищене подання, які допомагають захиститися від шкідливого програмного забезпечення та інших загроз.</w:t>
+      </w:r>
+    </w:p>
+    <w:p>
+      <w:pPr>
+        <w:spacing w:before="0" w:after="0" w:line="360" w:lineRule="auto"/>
+        <w:ind w:firstLine="851"/>
       </w:pPr>
     </w:p>
     <w:sectPr>
@@ -1339,6 +3771,900 @@
     </w:lvl>
   </w:abstractNum>
   <w:abstractNum w:abstractNumId="2" w15:restartNumberingAfterBreak="0">
+    <w:nsid w:val="1CD07D2A"/>
+    <w:multiLevelType w:val="multilevel"/>
+    <w:tmpl w:val="2EA2563A"/>
+    <w:lvl w:ilvl="0">
+      <w:start w:val="1"/>
+      <w:numFmt w:val="bullet"/>
+      <w:lvlText w:val=""/>
+      <w:lvlJc w:val="left"/>
+      <w:pPr>
+        <w:tabs>
+          <w:tab w:val="num" w:pos="720"/>
+        </w:tabs>
+        <w:ind w:left="720" w:hanging="360"/>
+      </w:pPr>
+      <w:rPr>
+        <w:rFonts w:ascii="Symbol" w:hAnsi="Symbol" w:hint="default"/>
+        <w:sz w:val="20"/>
+      </w:rPr>
+    </w:lvl>
+    <w:lvl w:ilvl="1" w:tentative="1">
+      <w:start w:val="1"/>
+      <w:numFmt w:val="bullet"/>
+      <w:lvlText w:val="o"/>
+      <w:lvlJc w:val="left"/>
+      <w:pPr>
+        <w:tabs>
+          <w:tab w:val="num" w:pos="1440"/>
+        </w:tabs>
+        <w:ind w:left="1440" w:hanging="360"/>
+      </w:pPr>
+      <w:rPr>
+        <w:rFonts w:ascii="Courier New" w:hAnsi="Courier New" w:hint="default"/>
+        <w:sz w:val="20"/>
+      </w:rPr>
+    </w:lvl>
+    <w:lvl w:ilvl="2" w:tentative="1">
+      <w:start w:val="1"/>
+      <w:numFmt w:val="bullet"/>
+      <w:lvlText w:val=""/>
+      <w:lvlJc w:val="left"/>
+      <w:pPr>
+        <w:tabs>
+          <w:tab w:val="num" w:pos="2160"/>
+        </w:tabs>
+        <w:ind w:left="2160" w:hanging="360"/>
+      </w:pPr>
+      <w:rPr>
+        <w:rFonts w:ascii="Wingdings" w:hAnsi="Wingdings" w:hint="default"/>
+        <w:sz w:val="20"/>
+      </w:rPr>
+    </w:lvl>
+    <w:lvl w:ilvl="3" w:tentative="1">
+      <w:start w:val="1"/>
+      <w:numFmt w:val="bullet"/>
+      <w:lvlText w:val=""/>
+      <w:lvlJc w:val="left"/>
+      <w:pPr>
+        <w:tabs>
+          <w:tab w:val="num" w:pos="2880"/>
+        </w:tabs>
+        <w:ind w:left="2880" w:hanging="360"/>
+      </w:pPr>
+      <w:rPr>
+        <w:rFonts w:ascii="Wingdings" w:hAnsi="Wingdings" w:hint="default"/>
+        <w:sz w:val="20"/>
+      </w:rPr>
+    </w:lvl>
+    <w:lvl w:ilvl="4" w:tentative="1">
+      <w:start w:val="1"/>
+      <w:numFmt w:val="bullet"/>
+      <w:lvlText w:val=""/>
+      <w:lvlJc w:val="left"/>
+      <w:pPr>
+        <w:tabs>
+          <w:tab w:val="num" w:pos="3600"/>
+        </w:tabs>
+        <w:ind w:left="3600" w:hanging="360"/>
+      </w:pPr>
+      <w:rPr>
+        <w:rFonts w:ascii="Wingdings" w:hAnsi="Wingdings" w:hint="default"/>
+        <w:sz w:val="20"/>
+      </w:rPr>
+    </w:lvl>
+    <w:lvl w:ilvl="5" w:tentative="1">
+      <w:start w:val="1"/>
+      <w:numFmt w:val="bullet"/>
+      <w:lvlText w:val=""/>
+      <w:lvlJc w:val="left"/>
+      <w:pPr>
+        <w:tabs>
+          <w:tab w:val="num" w:pos="4320"/>
+        </w:tabs>
+        <w:ind w:left="4320" w:hanging="360"/>
+      </w:pPr>
+      <w:rPr>
+        <w:rFonts w:ascii="Wingdings" w:hAnsi="Wingdings" w:hint="default"/>
+        <w:sz w:val="20"/>
+      </w:rPr>
+    </w:lvl>
+    <w:lvl w:ilvl="6" w:tentative="1">
+      <w:start w:val="1"/>
+      <w:numFmt w:val="bullet"/>
+      <w:lvlText w:val=""/>
+      <w:lvlJc w:val="left"/>
+      <w:pPr>
+        <w:tabs>
+          <w:tab w:val="num" w:pos="5040"/>
+        </w:tabs>
+        <w:ind w:left="5040" w:hanging="360"/>
+      </w:pPr>
+      <w:rPr>
+        <w:rFonts w:ascii="Wingdings" w:hAnsi="Wingdings" w:hint="default"/>
+        <w:sz w:val="20"/>
+      </w:rPr>
+    </w:lvl>
+    <w:lvl w:ilvl="7" w:tentative="1">
+      <w:start w:val="1"/>
+      <w:numFmt w:val="bullet"/>
+      <w:lvlText w:val=""/>
+      <w:lvlJc w:val="left"/>
+      <w:pPr>
+        <w:tabs>
+          <w:tab w:val="num" w:pos="5760"/>
+        </w:tabs>
+        <w:ind w:left="5760" w:hanging="360"/>
+      </w:pPr>
+      <w:rPr>
+        <w:rFonts w:ascii="Wingdings" w:hAnsi="Wingdings" w:hint="default"/>
+        <w:sz w:val="20"/>
+      </w:rPr>
+    </w:lvl>
+    <w:lvl w:ilvl="8" w:tentative="1">
+      <w:start w:val="1"/>
+      <w:numFmt w:val="bullet"/>
+      <w:lvlText w:val=""/>
+      <w:lvlJc w:val="left"/>
+      <w:pPr>
+        <w:tabs>
+          <w:tab w:val="num" w:pos="6480"/>
+        </w:tabs>
+        <w:ind w:left="6480" w:hanging="360"/>
+      </w:pPr>
+      <w:rPr>
+        <w:rFonts w:ascii="Wingdings" w:hAnsi="Wingdings" w:hint="default"/>
+        <w:sz w:val="20"/>
+      </w:rPr>
+    </w:lvl>
+  </w:abstractNum>
+  <w:abstractNum w:abstractNumId="3" w15:restartNumberingAfterBreak="0">
+    <w:nsid w:val="23BE5D2E"/>
+    <w:multiLevelType w:val="multilevel"/>
+    <w:tmpl w:val="F93885BA"/>
+    <w:lvl w:ilvl="0">
+      <w:start w:val="1"/>
+      <w:numFmt w:val="bullet"/>
+      <w:lvlText w:val=""/>
+      <w:lvlJc w:val="left"/>
+      <w:pPr>
+        <w:tabs>
+          <w:tab w:val="num" w:pos="720"/>
+        </w:tabs>
+        <w:ind w:left="720" w:hanging="360"/>
+      </w:pPr>
+      <w:rPr>
+        <w:rFonts w:ascii="Symbol" w:hAnsi="Symbol" w:hint="default"/>
+        <w:sz w:val="20"/>
+      </w:rPr>
+    </w:lvl>
+    <w:lvl w:ilvl="1" w:tentative="1">
+      <w:start w:val="1"/>
+      <w:numFmt w:val="bullet"/>
+      <w:lvlText w:val="o"/>
+      <w:lvlJc w:val="left"/>
+      <w:pPr>
+        <w:tabs>
+          <w:tab w:val="num" w:pos="1440"/>
+        </w:tabs>
+        <w:ind w:left="1440" w:hanging="360"/>
+      </w:pPr>
+      <w:rPr>
+        <w:rFonts w:ascii="Courier New" w:hAnsi="Courier New" w:hint="default"/>
+        <w:sz w:val="20"/>
+      </w:rPr>
+    </w:lvl>
+    <w:lvl w:ilvl="2" w:tentative="1">
+      <w:start w:val="1"/>
+      <w:numFmt w:val="bullet"/>
+      <w:lvlText w:val=""/>
+      <w:lvlJc w:val="left"/>
+      <w:pPr>
+        <w:tabs>
+          <w:tab w:val="num" w:pos="2160"/>
+        </w:tabs>
+        <w:ind w:left="2160" w:hanging="360"/>
+      </w:pPr>
+      <w:rPr>
+        <w:rFonts w:ascii="Wingdings" w:hAnsi="Wingdings" w:hint="default"/>
+        <w:sz w:val="20"/>
+      </w:rPr>
+    </w:lvl>
+    <w:lvl w:ilvl="3" w:tentative="1">
+      <w:start w:val="1"/>
+      <w:numFmt w:val="bullet"/>
+      <w:lvlText w:val=""/>
+      <w:lvlJc w:val="left"/>
+      <w:pPr>
+        <w:tabs>
+          <w:tab w:val="num" w:pos="2880"/>
+        </w:tabs>
+        <w:ind w:left="2880" w:hanging="360"/>
+      </w:pPr>
+      <w:rPr>
+        <w:rFonts w:ascii="Wingdings" w:hAnsi="Wingdings" w:hint="default"/>
+        <w:sz w:val="20"/>
+      </w:rPr>
+    </w:lvl>
+    <w:lvl w:ilvl="4" w:tentative="1">
+      <w:start w:val="1"/>
+      <w:numFmt w:val="bullet"/>
+      <w:lvlText w:val=""/>
+      <w:lvlJc w:val="left"/>
+      <w:pPr>
+        <w:tabs>
+          <w:tab w:val="num" w:pos="3600"/>
+        </w:tabs>
+        <w:ind w:left="3600" w:hanging="360"/>
+      </w:pPr>
+      <w:rPr>
+        <w:rFonts w:ascii="Wingdings" w:hAnsi="Wingdings" w:hint="default"/>
+        <w:sz w:val="20"/>
+      </w:rPr>
+    </w:lvl>
+    <w:lvl w:ilvl="5" w:tentative="1">
+      <w:start w:val="1"/>
+      <w:numFmt w:val="bullet"/>
+      <w:lvlText w:val=""/>
+      <w:lvlJc w:val="left"/>
+      <w:pPr>
+        <w:tabs>
+          <w:tab w:val="num" w:pos="4320"/>
+        </w:tabs>
+        <w:ind w:left="4320" w:hanging="360"/>
+      </w:pPr>
+      <w:rPr>
+        <w:rFonts w:ascii="Wingdings" w:hAnsi="Wingdings" w:hint="default"/>
+        <w:sz w:val="20"/>
+      </w:rPr>
+    </w:lvl>
+    <w:lvl w:ilvl="6" w:tentative="1">
+      <w:start w:val="1"/>
+      <w:numFmt w:val="bullet"/>
+      <w:lvlText w:val=""/>
+      <w:lvlJc w:val="left"/>
+      <w:pPr>
+        <w:tabs>
+          <w:tab w:val="num" w:pos="5040"/>
+        </w:tabs>
+        <w:ind w:left="5040" w:hanging="360"/>
+      </w:pPr>
+      <w:rPr>
+        <w:rFonts w:ascii="Wingdings" w:hAnsi="Wingdings" w:hint="default"/>
+        <w:sz w:val="20"/>
+      </w:rPr>
+    </w:lvl>
+    <w:lvl w:ilvl="7" w:tentative="1">
+      <w:start w:val="1"/>
+      <w:numFmt w:val="bullet"/>
+      <w:lvlText w:val=""/>
+      <w:lvlJc w:val="left"/>
+      <w:pPr>
+        <w:tabs>
+          <w:tab w:val="num" w:pos="5760"/>
+        </w:tabs>
+        <w:ind w:left="5760" w:hanging="360"/>
+      </w:pPr>
+      <w:rPr>
+        <w:rFonts w:ascii="Wingdings" w:hAnsi="Wingdings" w:hint="default"/>
+        <w:sz w:val="20"/>
+      </w:rPr>
+    </w:lvl>
+    <w:lvl w:ilvl="8" w:tentative="1">
+      <w:start w:val="1"/>
+      <w:numFmt w:val="bullet"/>
+      <w:lvlText w:val=""/>
+      <w:lvlJc w:val="left"/>
+      <w:pPr>
+        <w:tabs>
+          <w:tab w:val="num" w:pos="6480"/>
+        </w:tabs>
+        <w:ind w:left="6480" w:hanging="360"/>
+      </w:pPr>
+      <w:rPr>
+        <w:rFonts w:ascii="Wingdings" w:hAnsi="Wingdings" w:hint="default"/>
+        <w:sz w:val="20"/>
+      </w:rPr>
+    </w:lvl>
+  </w:abstractNum>
+  <w:abstractNum w:abstractNumId="4" w15:restartNumberingAfterBreak="0">
+    <w:nsid w:val="23CA38E4"/>
+    <w:multiLevelType w:val="multilevel"/>
+    <w:tmpl w:val="A8F8E552"/>
+    <w:lvl w:ilvl="0">
+      <w:start w:val="1"/>
+      <w:numFmt w:val="bullet"/>
+      <w:lvlText w:val=""/>
+      <w:lvlJc w:val="left"/>
+      <w:pPr>
+        <w:tabs>
+          <w:tab w:val="num" w:pos="720"/>
+        </w:tabs>
+        <w:ind w:left="720" w:hanging="360"/>
+      </w:pPr>
+      <w:rPr>
+        <w:rFonts w:ascii="Symbol" w:hAnsi="Symbol" w:hint="default"/>
+        <w:sz w:val="20"/>
+      </w:rPr>
+    </w:lvl>
+    <w:lvl w:ilvl="1" w:tentative="1">
+      <w:start w:val="1"/>
+      <w:numFmt w:val="bullet"/>
+      <w:lvlText w:val="o"/>
+      <w:lvlJc w:val="left"/>
+      <w:pPr>
+        <w:tabs>
+          <w:tab w:val="num" w:pos="1440"/>
+        </w:tabs>
+        <w:ind w:left="1440" w:hanging="360"/>
+      </w:pPr>
+      <w:rPr>
+        <w:rFonts w:ascii="Courier New" w:hAnsi="Courier New" w:hint="default"/>
+        <w:sz w:val="20"/>
+      </w:rPr>
+    </w:lvl>
+    <w:lvl w:ilvl="2" w:tentative="1">
+      <w:start w:val="1"/>
+      <w:numFmt w:val="bullet"/>
+      <w:lvlText w:val=""/>
+      <w:lvlJc w:val="left"/>
+      <w:pPr>
+        <w:tabs>
+          <w:tab w:val="num" w:pos="2160"/>
+        </w:tabs>
+        <w:ind w:left="2160" w:hanging="360"/>
+      </w:pPr>
+      <w:rPr>
+        <w:rFonts w:ascii="Wingdings" w:hAnsi="Wingdings" w:hint="default"/>
+        <w:sz w:val="20"/>
+      </w:rPr>
+    </w:lvl>
+    <w:lvl w:ilvl="3" w:tentative="1">
+      <w:start w:val="1"/>
+      <w:numFmt w:val="bullet"/>
+      <w:lvlText w:val=""/>
+      <w:lvlJc w:val="left"/>
+      <w:pPr>
+        <w:tabs>
+          <w:tab w:val="num" w:pos="2880"/>
+        </w:tabs>
+        <w:ind w:left="2880" w:hanging="360"/>
+      </w:pPr>
+      <w:rPr>
+        <w:rFonts w:ascii="Wingdings" w:hAnsi="Wingdings" w:hint="default"/>
+        <w:sz w:val="20"/>
+      </w:rPr>
+    </w:lvl>
+    <w:lvl w:ilvl="4" w:tentative="1">
+      <w:start w:val="1"/>
+      <w:numFmt w:val="bullet"/>
+      <w:lvlText w:val=""/>
+      <w:lvlJc w:val="left"/>
+      <w:pPr>
+        <w:tabs>
+          <w:tab w:val="num" w:pos="3600"/>
+        </w:tabs>
+        <w:ind w:left="3600" w:hanging="360"/>
+      </w:pPr>
+      <w:rPr>
+        <w:rFonts w:ascii="Wingdings" w:hAnsi="Wingdings" w:hint="default"/>
+        <w:sz w:val="20"/>
+      </w:rPr>
+    </w:lvl>
+    <w:lvl w:ilvl="5" w:tentative="1">
+      <w:start w:val="1"/>
+      <w:numFmt w:val="bullet"/>
+      <w:lvlText w:val=""/>
+      <w:lvlJc w:val="left"/>
+      <w:pPr>
+        <w:tabs>
+          <w:tab w:val="num" w:pos="4320"/>
+        </w:tabs>
+        <w:ind w:left="4320" w:hanging="360"/>
+      </w:pPr>
+      <w:rPr>
+        <w:rFonts w:ascii="Wingdings" w:hAnsi="Wingdings" w:hint="default"/>
+        <w:sz w:val="20"/>
+      </w:rPr>
+    </w:lvl>
+    <w:lvl w:ilvl="6" w:tentative="1">
+      <w:start w:val="1"/>
+      <w:numFmt w:val="bullet"/>
+      <w:lvlText w:val=""/>
+      <w:lvlJc w:val="left"/>
+      <w:pPr>
+        <w:tabs>
+          <w:tab w:val="num" w:pos="5040"/>
+        </w:tabs>
+        <w:ind w:left="5040" w:hanging="360"/>
+      </w:pPr>
+      <w:rPr>
+        <w:rFonts w:ascii="Wingdings" w:hAnsi="Wingdings" w:hint="default"/>
+        <w:sz w:val="20"/>
+      </w:rPr>
+    </w:lvl>
+    <w:lvl w:ilvl="7" w:tentative="1">
+      <w:start w:val="1"/>
+      <w:numFmt w:val="bullet"/>
+      <w:lvlText w:val=""/>
+      <w:lvlJc w:val="left"/>
+      <w:pPr>
+        <w:tabs>
+          <w:tab w:val="num" w:pos="5760"/>
+        </w:tabs>
+        <w:ind w:left="5760" w:hanging="360"/>
+      </w:pPr>
+      <w:rPr>
+        <w:rFonts w:ascii="Wingdings" w:hAnsi="Wingdings" w:hint="default"/>
+        <w:sz w:val="20"/>
+      </w:rPr>
+    </w:lvl>
+    <w:lvl w:ilvl="8" w:tentative="1">
+      <w:start w:val="1"/>
+      <w:numFmt w:val="bullet"/>
+      <w:lvlText w:val=""/>
+      <w:lvlJc w:val="left"/>
+      <w:pPr>
+        <w:tabs>
+          <w:tab w:val="num" w:pos="6480"/>
+        </w:tabs>
+        <w:ind w:left="6480" w:hanging="360"/>
+      </w:pPr>
+      <w:rPr>
+        <w:rFonts w:ascii="Wingdings" w:hAnsi="Wingdings" w:hint="default"/>
+        <w:sz w:val="20"/>
+      </w:rPr>
+    </w:lvl>
+  </w:abstractNum>
+  <w:abstractNum w:abstractNumId="5" w15:restartNumberingAfterBreak="0">
+    <w:nsid w:val="2BAF1646"/>
+    <w:multiLevelType w:val="multilevel"/>
+    <w:tmpl w:val="40EE73CE"/>
+    <w:lvl w:ilvl="0">
+      <w:start w:val="1"/>
+      <w:numFmt w:val="bullet"/>
+      <w:lvlText w:val=""/>
+      <w:lvlJc w:val="left"/>
+      <w:pPr>
+        <w:tabs>
+          <w:tab w:val="num" w:pos="720"/>
+        </w:tabs>
+        <w:ind w:left="720" w:hanging="360"/>
+      </w:pPr>
+      <w:rPr>
+        <w:rFonts w:ascii="Symbol" w:hAnsi="Symbol" w:hint="default"/>
+        <w:sz w:val="20"/>
+      </w:rPr>
+    </w:lvl>
+    <w:lvl w:ilvl="1" w:tentative="1">
+      <w:start w:val="1"/>
+      <w:numFmt w:val="bullet"/>
+      <w:lvlText w:val="o"/>
+      <w:lvlJc w:val="left"/>
+      <w:pPr>
+        <w:tabs>
+          <w:tab w:val="num" w:pos="1440"/>
+        </w:tabs>
+        <w:ind w:left="1440" w:hanging="360"/>
+      </w:pPr>
+      <w:rPr>
+        <w:rFonts w:ascii="Courier New" w:hAnsi="Courier New" w:hint="default"/>
+        <w:sz w:val="20"/>
+      </w:rPr>
+    </w:lvl>
+    <w:lvl w:ilvl="2" w:tentative="1">
+      <w:start w:val="1"/>
+      <w:numFmt w:val="bullet"/>
+      <w:lvlText w:val=""/>
+      <w:lvlJc w:val="left"/>
+      <w:pPr>
+        <w:tabs>
+          <w:tab w:val="num" w:pos="2160"/>
+        </w:tabs>
+        <w:ind w:left="2160" w:hanging="360"/>
+      </w:pPr>
+      <w:rPr>
+        <w:rFonts w:ascii="Wingdings" w:hAnsi="Wingdings" w:hint="default"/>
+        <w:sz w:val="20"/>
+      </w:rPr>
+    </w:lvl>
+    <w:lvl w:ilvl="3" w:tentative="1">
+      <w:start w:val="1"/>
+      <w:numFmt w:val="bullet"/>
+      <w:lvlText w:val=""/>
+      <w:lvlJc w:val="left"/>
+      <w:pPr>
+        <w:tabs>
+          <w:tab w:val="num" w:pos="2880"/>
+        </w:tabs>
+        <w:ind w:left="2880" w:hanging="360"/>
+      </w:pPr>
+      <w:rPr>
+        <w:rFonts w:ascii="Wingdings" w:hAnsi="Wingdings" w:hint="default"/>
+        <w:sz w:val="20"/>
+      </w:rPr>
+    </w:lvl>
+    <w:lvl w:ilvl="4" w:tentative="1">
+      <w:start w:val="1"/>
+      <w:numFmt w:val="bullet"/>
+      <w:lvlText w:val=""/>
+      <w:lvlJc w:val="left"/>
+      <w:pPr>
+        <w:tabs>
+          <w:tab w:val="num" w:pos="3600"/>
+        </w:tabs>
+        <w:ind w:left="3600" w:hanging="360"/>
+      </w:pPr>
+      <w:rPr>
+        <w:rFonts w:ascii="Wingdings" w:hAnsi="Wingdings" w:hint="default"/>
+        <w:sz w:val="20"/>
+      </w:rPr>
+    </w:lvl>
+    <w:lvl w:ilvl="5" w:tentative="1">
+      <w:start w:val="1"/>
+      <w:numFmt w:val="bullet"/>
+      <w:lvlText w:val=""/>
+      <w:lvlJc w:val="left"/>
+      <w:pPr>
+        <w:tabs>
+          <w:tab w:val="num" w:pos="4320"/>
+        </w:tabs>
+        <w:ind w:left="4320" w:hanging="360"/>
+      </w:pPr>
+      <w:rPr>
+        <w:rFonts w:ascii="Wingdings" w:hAnsi="Wingdings" w:hint="default"/>
+        <w:sz w:val="20"/>
+      </w:rPr>
+    </w:lvl>
+    <w:lvl w:ilvl="6" w:tentative="1">
+      <w:start w:val="1"/>
+      <w:numFmt w:val="bullet"/>
+      <w:lvlText w:val=""/>
+      <w:lvlJc w:val="left"/>
+      <w:pPr>
+        <w:tabs>
+          <w:tab w:val="num" w:pos="5040"/>
+        </w:tabs>
+        <w:ind w:left="5040" w:hanging="360"/>
+      </w:pPr>
+      <w:rPr>
+        <w:rFonts w:ascii="Wingdings" w:hAnsi="Wingdings" w:hint="default"/>
+        <w:sz w:val="20"/>
+      </w:rPr>
+    </w:lvl>
+    <w:lvl w:ilvl="7" w:tentative="1">
+      <w:start w:val="1"/>
+      <w:numFmt w:val="bullet"/>
+      <w:lvlText w:val=""/>
+      <w:lvlJc w:val="left"/>
+      <w:pPr>
+        <w:tabs>
+          <w:tab w:val="num" w:pos="5760"/>
+        </w:tabs>
+        <w:ind w:left="5760" w:hanging="360"/>
+      </w:pPr>
+      <w:rPr>
+        <w:rFonts w:ascii="Wingdings" w:hAnsi="Wingdings" w:hint="default"/>
+        <w:sz w:val="20"/>
+      </w:rPr>
+    </w:lvl>
+    <w:lvl w:ilvl="8" w:tentative="1">
+      <w:start w:val="1"/>
+      <w:numFmt w:val="bullet"/>
+      <w:lvlText w:val=""/>
+      <w:lvlJc w:val="left"/>
+      <w:pPr>
+        <w:tabs>
+          <w:tab w:val="num" w:pos="6480"/>
+        </w:tabs>
+        <w:ind w:left="6480" w:hanging="360"/>
+      </w:pPr>
+      <w:rPr>
+        <w:rFonts w:ascii="Wingdings" w:hAnsi="Wingdings" w:hint="default"/>
+        <w:sz w:val="20"/>
+      </w:rPr>
+    </w:lvl>
+  </w:abstractNum>
+  <w:abstractNum w:abstractNumId="6" w15:restartNumberingAfterBreak="0">
+    <w:nsid w:val="2BC31CA7"/>
+    <w:multiLevelType w:val="multilevel"/>
+    <w:tmpl w:val="E1D67AD8"/>
+    <w:lvl w:ilvl="0">
+      <w:start w:val="1"/>
+      <w:numFmt w:val="bullet"/>
+      <w:lvlText w:val=""/>
+      <w:lvlJc w:val="left"/>
+      <w:pPr>
+        <w:tabs>
+          <w:tab w:val="num" w:pos="720"/>
+        </w:tabs>
+        <w:ind w:left="720" w:hanging="360"/>
+      </w:pPr>
+      <w:rPr>
+        <w:rFonts w:ascii="Symbol" w:hAnsi="Symbol" w:hint="default"/>
+        <w:sz w:val="20"/>
+      </w:rPr>
+    </w:lvl>
+    <w:lvl w:ilvl="1" w:tentative="1">
+      <w:start w:val="1"/>
+      <w:numFmt w:val="bullet"/>
+      <w:lvlText w:val="o"/>
+      <w:lvlJc w:val="left"/>
+      <w:pPr>
+        <w:tabs>
+          <w:tab w:val="num" w:pos="1440"/>
+        </w:tabs>
+        <w:ind w:left="1440" w:hanging="360"/>
+      </w:pPr>
+      <w:rPr>
+        <w:rFonts w:ascii="Courier New" w:hAnsi="Courier New" w:hint="default"/>
+        <w:sz w:val="20"/>
+      </w:rPr>
+    </w:lvl>
+    <w:lvl w:ilvl="2" w:tentative="1">
+      <w:start w:val="1"/>
+      <w:numFmt w:val="bullet"/>
+      <w:lvlText w:val=""/>
+      <w:lvlJc w:val="left"/>
+      <w:pPr>
+        <w:tabs>
+          <w:tab w:val="num" w:pos="2160"/>
+        </w:tabs>
+        <w:ind w:left="2160" w:hanging="360"/>
+      </w:pPr>
+      <w:rPr>
+        <w:rFonts w:ascii="Wingdings" w:hAnsi="Wingdings" w:hint="default"/>
+        <w:sz w:val="20"/>
+      </w:rPr>
+    </w:lvl>
+    <w:lvl w:ilvl="3" w:tentative="1">
+      <w:start w:val="1"/>
+      <w:numFmt w:val="bullet"/>
+      <w:lvlText w:val=""/>
+      <w:lvlJc w:val="left"/>
+      <w:pPr>
+        <w:tabs>
+          <w:tab w:val="num" w:pos="2880"/>
+        </w:tabs>
+        <w:ind w:left="2880" w:hanging="360"/>
+      </w:pPr>
+      <w:rPr>
+        <w:rFonts w:ascii="Wingdings" w:hAnsi="Wingdings" w:hint="default"/>
+        <w:sz w:val="20"/>
+      </w:rPr>
+    </w:lvl>
+    <w:lvl w:ilvl="4" w:tentative="1">
+      <w:start w:val="1"/>
+      <w:numFmt w:val="bullet"/>
+      <w:lvlText w:val=""/>
+      <w:lvlJc w:val="left"/>
+      <w:pPr>
+        <w:tabs>
+          <w:tab w:val="num" w:pos="3600"/>
+        </w:tabs>
+        <w:ind w:left="3600" w:hanging="360"/>
+      </w:pPr>
+      <w:rPr>
+        <w:rFonts w:ascii="Wingdings" w:hAnsi="Wingdings" w:hint="default"/>
+        <w:sz w:val="20"/>
+      </w:rPr>
+    </w:lvl>
+    <w:lvl w:ilvl="5" w:tentative="1">
+      <w:start w:val="1"/>
+      <w:numFmt w:val="bullet"/>
+      <w:lvlText w:val=""/>
+      <w:lvlJc w:val="left"/>
+      <w:pPr>
+        <w:tabs>
+          <w:tab w:val="num" w:pos="4320"/>
+        </w:tabs>
+        <w:ind w:left="4320" w:hanging="360"/>
+      </w:pPr>
+      <w:rPr>
+        <w:rFonts w:ascii="Wingdings" w:hAnsi="Wingdings" w:hint="default"/>
+        <w:sz w:val="20"/>
+      </w:rPr>
+    </w:lvl>
+    <w:lvl w:ilvl="6" w:tentative="1">
+      <w:start w:val="1"/>
+      <w:numFmt w:val="bullet"/>
+      <w:lvlText w:val=""/>
+      <w:lvlJc w:val="left"/>
+      <w:pPr>
+        <w:tabs>
+          <w:tab w:val="num" w:pos="5040"/>
+        </w:tabs>
+        <w:ind w:left="5040" w:hanging="360"/>
+      </w:pPr>
+      <w:rPr>
+        <w:rFonts w:ascii="Wingdings" w:hAnsi="Wingdings" w:hint="default"/>
+        <w:sz w:val="20"/>
+      </w:rPr>
+    </w:lvl>
+    <w:lvl w:ilvl="7" w:tentative="1">
+      <w:start w:val="1"/>
+      <w:numFmt w:val="bullet"/>
+      <w:lvlText w:val=""/>
+      <w:lvlJc w:val="left"/>
+      <w:pPr>
+        <w:tabs>
+          <w:tab w:val="num" w:pos="5760"/>
+        </w:tabs>
+        <w:ind w:left="5760" w:hanging="360"/>
+      </w:pPr>
+      <w:rPr>
+        <w:rFonts w:ascii="Wingdings" w:hAnsi="Wingdings" w:hint="default"/>
+        <w:sz w:val="20"/>
+      </w:rPr>
+    </w:lvl>
+    <w:lvl w:ilvl="8" w:tentative="1">
+      <w:start w:val="1"/>
+      <w:numFmt w:val="bullet"/>
+      <w:lvlText w:val=""/>
+      <w:lvlJc w:val="left"/>
+      <w:pPr>
+        <w:tabs>
+          <w:tab w:val="num" w:pos="6480"/>
+        </w:tabs>
+        <w:ind w:left="6480" w:hanging="360"/>
+      </w:pPr>
+      <w:rPr>
+        <w:rFonts w:ascii="Wingdings" w:hAnsi="Wingdings" w:hint="default"/>
+        <w:sz w:val="20"/>
+      </w:rPr>
+    </w:lvl>
+  </w:abstractNum>
+  <w:abstractNum w:abstractNumId="7" w15:restartNumberingAfterBreak="0">
+    <w:nsid w:val="30BB3815"/>
+    <w:multiLevelType w:val="multilevel"/>
+    <w:tmpl w:val="5CF0D462"/>
+    <w:lvl w:ilvl="0">
+      <w:start w:val="1"/>
+      <w:numFmt w:val="bullet"/>
+      <w:lvlText w:val=""/>
+      <w:lvlJc w:val="left"/>
+      <w:pPr>
+        <w:tabs>
+          <w:tab w:val="num" w:pos="720"/>
+        </w:tabs>
+        <w:ind w:left="720" w:hanging="360"/>
+      </w:pPr>
+      <w:rPr>
+        <w:rFonts w:ascii="Symbol" w:hAnsi="Symbol" w:hint="default"/>
+        <w:sz w:val="20"/>
+      </w:rPr>
+    </w:lvl>
+    <w:lvl w:ilvl="1" w:tentative="1">
+      <w:start w:val="1"/>
+      <w:numFmt w:val="bullet"/>
+      <w:lvlText w:val="o"/>
+      <w:lvlJc w:val="left"/>
+      <w:pPr>
+        <w:tabs>
+          <w:tab w:val="num" w:pos="1440"/>
+        </w:tabs>
+        <w:ind w:left="1440" w:hanging="360"/>
+      </w:pPr>
+      <w:rPr>
+        <w:rFonts w:ascii="Courier New" w:hAnsi="Courier New" w:hint="default"/>
+        <w:sz w:val="20"/>
+      </w:rPr>
+    </w:lvl>
+    <w:lvl w:ilvl="2" w:tentative="1">
+      <w:start w:val="1"/>
+      <w:numFmt w:val="bullet"/>
+      <w:lvlText w:val=""/>
+      <w:lvlJc w:val="left"/>
+      <w:pPr>
+        <w:tabs>
+          <w:tab w:val="num" w:pos="2160"/>
+        </w:tabs>
+        <w:ind w:left="2160" w:hanging="360"/>
+      </w:pPr>
+      <w:rPr>
+        <w:rFonts w:ascii="Wingdings" w:hAnsi="Wingdings" w:hint="default"/>
+        <w:sz w:val="20"/>
+      </w:rPr>
+    </w:lvl>
+    <w:lvl w:ilvl="3" w:tentative="1">
+      <w:start w:val="1"/>
+      <w:numFmt w:val="bullet"/>
+      <w:lvlText w:val=""/>
+      <w:lvlJc w:val="left"/>
+      <w:pPr>
+        <w:tabs>
+          <w:tab w:val="num" w:pos="2880"/>
+        </w:tabs>
+        <w:ind w:left="2880" w:hanging="360"/>
+      </w:pPr>
+      <w:rPr>
+        <w:rFonts w:ascii="Wingdings" w:hAnsi="Wingdings" w:hint="default"/>
+        <w:sz w:val="20"/>
+      </w:rPr>
+    </w:lvl>
+    <w:lvl w:ilvl="4" w:tentative="1">
+      <w:start w:val="1"/>
+      <w:numFmt w:val="bullet"/>
+      <w:lvlText w:val=""/>
+      <w:lvlJc w:val="left"/>
+      <w:pPr>
+        <w:tabs>
+          <w:tab w:val="num" w:pos="3600"/>
+        </w:tabs>
+        <w:ind w:left="3600" w:hanging="360"/>
+      </w:pPr>
+      <w:rPr>
+        <w:rFonts w:ascii="Wingdings" w:hAnsi="Wingdings" w:hint="default"/>
+        <w:sz w:val="20"/>
+      </w:rPr>
+    </w:lvl>
+    <w:lvl w:ilvl="5" w:tentative="1">
+      <w:start w:val="1"/>
+      <w:numFmt w:val="bullet"/>
+      <w:lvlText w:val=""/>
+      <w:lvlJc w:val="left"/>
+      <w:pPr>
+        <w:tabs>
+          <w:tab w:val="num" w:pos="4320"/>
+        </w:tabs>
+        <w:ind w:left="4320" w:hanging="360"/>
+      </w:pPr>
+      <w:rPr>
+        <w:rFonts w:ascii="Wingdings" w:hAnsi="Wingdings" w:hint="default"/>
+        <w:sz w:val="20"/>
+      </w:rPr>
+    </w:lvl>
+    <w:lvl w:ilvl="6" w:tentative="1">
+      <w:start w:val="1"/>
+      <w:numFmt w:val="bullet"/>
+      <w:lvlText w:val=""/>
+      <w:lvlJc w:val="left"/>
+      <w:pPr>
+        <w:tabs>
+          <w:tab w:val="num" w:pos="5040"/>
+        </w:tabs>
+        <w:ind w:left="5040" w:hanging="360"/>
+      </w:pPr>
+      <w:rPr>
+        <w:rFonts w:ascii="Wingdings" w:hAnsi="Wingdings" w:hint="default"/>
+        <w:sz w:val="20"/>
+      </w:rPr>
+    </w:lvl>
+    <w:lvl w:ilvl="7" w:tentative="1">
+      <w:start w:val="1"/>
+      <w:numFmt w:val="bullet"/>
+      <w:lvlText w:val=""/>
+      <w:lvlJc w:val="left"/>
+      <w:pPr>
+        <w:tabs>
+          <w:tab w:val="num" w:pos="5760"/>
+        </w:tabs>
+        <w:ind w:left="5760" w:hanging="360"/>
+      </w:pPr>
+      <w:rPr>
+        <w:rFonts w:ascii="Wingdings" w:hAnsi="Wingdings" w:hint="default"/>
+        <w:sz w:val="20"/>
+      </w:rPr>
+    </w:lvl>
+    <w:lvl w:ilvl="8" w:tentative="1">
+      <w:start w:val="1"/>
+      <w:numFmt w:val="bullet"/>
+      <w:lvlText w:val=""/>
+      <w:lvlJc w:val="left"/>
+      <w:pPr>
+        <w:tabs>
+          <w:tab w:val="num" w:pos="6480"/>
+        </w:tabs>
+        <w:ind w:left="6480" w:hanging="360"/>
+      </w:pPr>
+      <w:rPr>
+        <w:rFonts w:ascii="Wingdings" w:hAnsi="Wingdings" w:hint="default"/>
+        <w:sz w:val="20"/>
+      </w:rPr>
+    </w:lvl>
+  </w:abstractNum>
+  <w:abstractNum w:abstractNumId="8" w15:restartNumberingAfterBreak="0">
     <w:nsid w:val="371D131B"/>
     <w:multiLevelType w:val="multilevel"/>
     <w:tmpl w:val="4B2427B6"/>
@@ -1478,7 +4804,7 @@
       </w:rPr>
     </w:lvl>
   </w:abstractNum>
-  <w:abstractNum w:abstractNumId="3" w15:restartNumberingAfterBreak="0">
+  <w:abstractNum w:abstractNumId="9" w15:restartNumberingAfterBreak="0">
     <w:nsid w:val="3D9242FB"/>
     <w:multiLevelType w:val="multilevel"/>
     <w:tmpl w:val="AFFAA756"/>
@@ -1618,7 +4944,156 @@
       </w:rPr>
     </w:lvl>
   </w:abstractNum>
-  <w:abstractNum w:abstractNumId="4" w15:restartNumberingAfterBreak="0">
+  <w:abstractNum w:abstractNumId="10" w15:restartNumberingAfterBreak="0">
+    <w:nsid w:val="4DD93988"/>
+    <w:multiLevelType w:val="multilevel"/>
+    <w:tmpl w:val="C7B05BF0"/>
+    <w:lvl w:ilvl="0">
+      <w:start w:val="1"/>
+      <w:numFmt w:val="bullet"/>
+      <w:lvlText w:val=""/>
+      <w:lvlJc w:val="left"/>
+      <w:pPr>
+        <w:tabs>
+          <w:tab w:val="num" w:pos="720"/>
+        </w:tabs>
+        <w:ind w:left="720" w:hanging="360"/>
+      </w:pPr>
+      <w:rPr>
+        <w:rFonts w:ascii="Symbol" w:hAnsi="Symbol" w:hint="default"/>
+        <w:sz w:val="20"/>
+      </w:rPr>
+    </w:lvl>
+    <w:lvl w:ilvl="1" w:tentative="1">
+      <w:start w:val="1"/>
+      <w:numFmt w:val="bullet"/>
+      <w:lvlText w:val="o"/>
+      <w:lvlJc w:val="left"/>
+      <w:pPr>
+        <w:tabs>
+          <w:tab w:val="num" w:pos="1440"/>
+        </w:tabs>
+        <w:ind w:left="1440" w:hanging="360"/>
+      </w:pPr>
+      <w:rPr>
+        <w:rFonts w:ascii="Courier New" w:hAnsi="Courier New" w:hint="default"/>
+        <w:sz w:val="20"/>
+      </w:rPr>
+    </w:lvl>
+    <w:lvl w:ilvl="2" w:tentative="1">
+      <w:start w:val="1"/>
+      <w:numFmt w:val="bullet"/>
+      <w:lvlText w:val=""/>
+      <w:lvlJc w:val="left"/>
+      <w:pPr>
+        <w:tabs>
+          <w:tab w:val="num" w:pos="2160"/>
+        </w:tabs>
+        <w:ind w:left="2160" w:hanging="360"/>
+      </w:pPr>
+      <w:rPr>
+        <w:rFonts w:ascii="Wingdings" w:hAnsi="Wingdings" w:hint="default"/>
+        <w:sz w:val="20"/>
+      </w:rPr>
+    </w:lvl>
+    <w:lvl w:ilvl="3" w:tentative="1">
+      <w:start w:val="1"/>
+      <w:numFmt w:val="bullet"/>
+      <w:lvlText w:val=""/>
+      <w:lvlJc w:val="left"/>
+      <w:pPr>
+        <w:tabs>
+          <w:tab w:val="num" w:pos="2880"/>
+        </w:tabs>
+        <w:ind w:left="2880" w:hanging="360"/>
+      </w:pPr>
+      <w:rPr>
+        <w:rFonts w:ascii="Wingdings" w:hAnsi="Wingdings" w:hint="default"/>
+        <w:sz w:val="20"/>
+      </w:rPr>
+    </w:lvl>
+    <w:lvl w:ilvl="4" w:tentative="1">
+      <w:start w:val="1"/>
+      <w:numFmt w:val="bullet"/>
+      <w:lvlText w:val=""/>
+      <w:lvlJc w:val="left"/>
+      <w:pPr>
+        <w:tabs>
+          <w:tab w:val="num" w:pos="3600"/>
+        </w:tabs>
+        <w:ind w:left="3600" w:hanging="360"/>
+      </w:pPr>
+      <w:rPr>
+        <w:rFonts w:ascii="Wingdings" w:hAnsi="Wingdings" w:hint="default"/>
+        <w:sz w:val="20"/>
+      </w:rPr>
+    </w:lvl>
+    <w:lvl w:ilvl="5" w:tentative="1">
+      <w:start w:val="1"/>
+      <w:numFmt w:val="bullet"/>
+      <w:lvlText w:val=""/>
+      <w:lvlJc w:val="left"/>
+      <w:pPr>
+        <w:tabs>
+          <w:tab w:val="num" w:pos="4320"/>
+        </w:tabs>
+        <w:ind w:left="4320" w:hanging="360"/>
+      </w:pPr>
+      <w:rPr>
+        <w:rFonts w:ascii="Wingdings" w:hAnsi="Wingdings" w:hint="default"/>
+        <w:sz w:val="20"/>
+      </w:rPr>
+    </w:lvl>
+    <w:lvl w:ilvl="6" w:tentative="1">
+      <w:start w:val="1"/>
+      <w:numFmt w:val="bullet"/>
+      <w:lvlText w:val=""/>
+      <w:lvlJc w:val="left"/>
+      <w:pPr>
+        <w:tabs>
+          <w:tab w:val="num" w:pos="5040"/>
+        </w:tabs>
+        <w:ind w:left="5040" w:hanging="360"/>
+      </w:pPr>
+      <w:rPr>
+        <w:rFonts w:ascii="Wingdings" w:hAnsi="Wingdings" w:hint="default"/>
+        <w:sz w:val="20"/>
+      </w:rPr>
+    </w:lvl>
+    <w:lvl w:ilvl="7" w:tentative="1">
+      <w:start w:val="1"/>
+      <w:numFmt w:val="bullet"/>
+      <w:lvlText w:val=""/>
+      <w:lvlJc w:val="left"/>
+      <w:pPr>
+        <w:tabs>
+          <w:tab w:val="num" w:pos="5760"/>
+        </w:tabs>
+        <w:ind w:left="5760" w:hanging="360"/>
+      </w:pPr>
+      <w:rPr>
+        <w:rFonts w:ascii="Wingdings" w:hAnsi="Wingdings" w:hint="default"/>
+        <w:sz w:val="20"/>
+      </w:rPr>
+    </w:lvl>
+    <w:lvl w:ilvl="8" w:tentative="1">
+      <w:start w:val="1"/>
+      <w:numFmt w:val="bullet"/>
+      <w:lvlText w:val=""/>
+      <w:lvlJc w:val="left"/>
+      <w:pPr>
+        <w:tabs>
+          <w:tab w:val="num" w:pos="6480"/>
+        </w:tabs>
+        <w:ind w:left="6480" w:hanging="360"/>
+      </w:pPr>
+      <w:rPr>
+        <w:rFonts w:ascii="Wingdings" w:hAnsi="Wingdings" w:hint="default"/>
+        <w:sz w:val="20"/>
+      </w:rPr>
+    </w:lvl>
+  </w:abstractNum>
+  <w:abstractNum w:abstractNumId="11" w15:restartNumberingAfterBreak="0">
     <w:nsid w:val="60282588"/>
     <w:multiLevelType w:val="multilevel"/>
     <w:tmpl w:val="13923ABE"/>
@@ -1758,7 +5233,7 @@
       </w:rPr>
     </w:lvl>
   </w:abstractNum>
-  <w:abstractNum w:abstractNumId="5" w15:restartNumberingAfterBreak="0">
+  <w:abstractNum w:abstractNumId="12" w15:restartNumberingAfterBreak="0">
     <w:nsid w:val="673B01E8"/>
     <w:multiLevelType w:val="multilevel"/>
     <w:tmpl w:val="A16AF6B6"/>
@@ -1871,7 +5346,7 @@
       </w:rPr>
     </w:lvl>
   </w:abstractNum>
-  <w:abstractNum w:abstractNumId="6" w15:restartNumberingAfterBreak="0">
+  <w:abstractNum w:abstractNumId="13" w15:restartNumberingAfterBreak="0">
     <w:nsid w:val="6D6B7DEE"/>
     <w:multiLevelType w:val="multilevel"/>
     <w:tmpl w:val="D4184968"/>
@@ -2042,10 +5517,10 @@
     </w:lvlOverride>
   </w:num>
   <w:num w:numId="2">
-    <w:abstractNumId w:val="2"/>
+    <w:abstractNumId w:val="8"/>
   </w:num>
   <w:num w:numId="3">
-    <w:abstractNumId w:val="6"/>
+    <w:abstractNumId w:val="13"/>
     <w:lvlOverride w:ilvl="0">
       <w:startOverride w:val="1"/>
     </w:lvlOverride>
@@ -2075,7 +5550,7 @@
     </w:lvlOverride>
   </w:num>
   <w:num w:numId="4">
-    <w:abstractNumId w:val="4"/>
+    <w:abstractNumId w:val="11"/>
     <w:lvlOverride w:ilvl="0">
       <w:startOverride w:val="1"/>
     </w:lvlOverride>
@@ -2105,7 +5580,7 @@
     </w:lvlOverride>
   </w:num>
   <w:num w:numId="5">
-    <w:abstractNumId w:val="3"/>
+    <w:abstractNumId w:val="9"/>
     <w:lvlOverride w:ilvl="0">
       <w:startOverride w:val="1"/>
     </w:lvlOverride>
@@ -2165,7 +5640,28 @@
     </w:lvlOverride>
   </w:num>
   <w:num w:numId="7">
+    <w:abstractNumId w:val="12"/>
+  </w:num>
+  <w:num w:numId="8">
     <w:abstractNumId w:val="5"/>
+  </w:num>
+  <w:num w:numId="9">
+    <w:abstractNumId w:val="2"/>
+  </w:num>
+  <w:num w:numId="10">
+    <w:abstractNumId w:val="3"/>
+  </w:num>
+  <w:num w:numId="11">
+    <w:abstractNumId w:val="10"/>
+  </w:num>
+  <w:num w:numId="12">
+    <w:abstractNumId w:val="7"/>
+  </w:num>
+  <w:num w:numId="13">
+    <w:abstractNumId w:val="6"/>
+  </w:num>
+  <w:num w:numId="14">
+    <w:abstractNumId w:val="4"/>
   </w:num>
 </w:numbering>
 </file>
@@ -2644,7 +6140,6 @@
   <w:style w:type="character" w:default="1" w:styleId="a0">
     <w:name w:val="Default Paragraph Font"/>
     <w:uiPriority w:val="1"/>
-    <w:semiHidden/>
     <w:unhideWhenUsed/>
   </w:style>
   <w:style w:type="table" w:default="1" w:styleId="a1">

</xml_diff>

<commit_message>
update presentation.pptx and 202.docx"
</commit_message>
<xml_diff>
--- a/year1-term2/SS/ct1/звіт.docx
+++ b/year1-term2/SS/ct1/звіт.docx
@@ -1853,6 +1853,25 @@
         <w:spacing w:before="0" w:after="0" w:line="360" w:lineRule="auto"/>
         <w:ind w:firstLine="851"/>
       </w:pPr>
+      <w:r>
+        <w:t xml:space="preserve">- Легкість у вивченні: </w:t>
+      </w:r>
+      <w:proofErr w:type="spellStart"/>
+      <w:r>
+        <w:t>Swift</w:t>
+      </w:r>
+      <w:proofErr w:type="spellEnd"/>
+      <w:r>
+        <w:t xml:space="preserve"> - це проста у вивченні мова програмування, яка розроблена таким чином, щоб бути більш доступною, ніж її попередник </w:t>
+      </w:r>
+      <w:proofErr w:type="spellStart"/>
+      <w:r>
+        <w:t>Objective</w:t>
+      </w:r>
+      <w:proofErr w:type="spellEnd"/>
+      <w:r>
+        <w:t>-C. Вона має чіткий і лаконічний синтаксис, що полегшує розробникам читання та написання коду. Мова також забезпечує своєрідне ігрове середовище, де розробники можуть експериментувати та тестувати свій код у реальному часі.</w:t>
+      </w:r>
     </w:p>
     <w:p>
       <w:pPr>
@@ -1860,7 +1879,7 @@
         <w:ind w:firstLine="851"/>
       </w:pPr>
       <w:r>
-        <w:t xml:space="preserve">- Легкість у вивченні: </w:t>
+        <w:t xml:space="preserve">- Інтерактивність: </w:t>
       </w:r>
       <w:proofErr w:type="spellStart"/>
       <w:r>
@@ -1868,15 +1887,147 @@
       </w:r>
       <w:proofErr w:type="spellEnd"/>
       <w:r>
-        <w:t xml:space="preserve"> - це проста у вивченні мова програмування, яка розроблена таким чином, щоб бути більш доступною, ніж її попередник </w:t>
+        <w:t xml:space="preserve"> має цикл REPL (</w:t>
       </w:r>
       <w:proofErr w:type="spellStart"/>
       <w:r>
+        <w:t>Read-Eval-Print</w:t>
+      </w:r>
+      <w:proofErr w:type="spellEnd"/>
+      <w:r>
+        <w:t xml:space="preserve"> </w:t>
+      </w:r>
+      <w:proofErr w:type="spellStart"/>
+      <w:r>
+        <w:t>Loop</w:t>
+      </w:r>
+      <w:proofErr w:type="spellEnd"/>
+      <w:r>
+        <w:t xml:space="preserve">), який дозволяє розробникам експериментувати з кодом і одразу бачити результати. Це полегшує вивчення та </w:t>
+      </w:r>
+      <w:proofErr w:type="spellStart"/>
+      <w:r>
+        <w:t>відлагодження</w:t>
+      </w:r>
+      <w:proofErr w:type="spellEnd"/>
+      <w:r>
+        <w:t xml:space="preserve"> коду.</w:t>
+      </w:r>
+    </w:p>
+    <w:p>
+      <w:pPr>
+        <w:spacing w:before="0" w:after="0" w:line="360" w:lineRule="auto"/>
+        <w:ind w:firstLine="851"/>
+      </w:pPr>
+      <w:r>
+        <w:t xml:space="preserve">- Відкритий вихідний код: </w:t>
+      </w:r>
+      <w:proofErr w:type="spellStart"/>
+      <w:r>
+        <w:t>Swift</w:t>
+      </w:r>
+      <w:proofErr w:type="spellEnd"/>
+      <w:r>
+        <w:t xml:space="preserve"> - це мова програмування з відкритим вихідним кодом, що означає, що розробники можуть долучатися до розвитку мови та використовувати код у своїх </w:t>
+      </w:r>
+      <w:proofErr w:type="spellStart"/>
+      <w:r>
+        <w:t>проєктах</w:t>
+      </w:r>
+      <w:proofErr w:type="spellEnd"/>
+      <w:r>
+        <w:t>. Це призвело до створення великої спільноти розробників, які постійно вдосконалюють мову та додають до неї нові функції.</w:t>
+      </w:r>
+    </w:p>
+    <w:p>
+      <w:pPr>
+        <w:spacing w:before="0" w:after="0" w:line="360" w:lineRule="auto"/>
+        <w:ind w:firstLine="851"/>
+      </w:pPr>
+      <w:r>
+        <w:t xml:space="preserve">- Безпечна та швидка: </w:t>
+      </w:r>
+      <w:proofErr w:type="spellStart"/>
+      <w:r>
+        <w:t>Swift</w:t>
+      </w:r>
+      <w:proofErr w:type="spellEnd"/>
+      <w:r>
+        <w:t xml:space="preserve"> - це безпечна та швидка мова програмування, яка забезпечує надійність коду, усуваючи типові помилки при розробці. Вона використовує сучасні концепції програмування, такі як </w:t>
+      </w:r>
+      <w:proofErr w:type="spellStart"/>
+      <w:r>
+        <w:t>опціональні</w:t>
+      </w:r>
+      <w:proofErr w:type="spellEnd"/>
+      <w:r>
+        <w:t xml:space="preserve"> змінні, інтерференція типів та обробка помилок, завдяки яким код стає безпечнішим та ефективнішим.</w:t>
+      </w:r>
+    </w:p>
+    <w:p>
+      <w:pPr>
+        <w:spacing w:before="0" w:after="0" w:line="360" w:lineRule="auto"/>
+        <w:ind w:firstLine="851"/>
+      </w:pPr>
+      <w:r>
+        <w:t xml:space="preserve">- Багатозадачність: </w:t>
+      </w:r>
+      <w:proofErr w:type="spellStart"/>
+      <w:r>
+        <w:t>Swift</w:t>
+      </w:r>
+      <w:proofErr w:type="spellEnd"/>
+      <w:r>
+        <w:t xml:space="preserve"> має вбудовану підтримку багатозадачності, що дозволяє розробникам писати код, який може виконувати кілька завдань одночасно. Це може зробити код більш ефективним та гнучким.</w:t>
+      </w:r>
+    </w:p>
+    <w:p>
+      <w:pPr>
+        <w:spacing w:before="0" w:after="0" w:line="360" w:lineRule="auto"/>
+        <w:ind w:firstLine="851"/>
+      </w:pPr>
+      <w:r>
+        <w:t xml:space="preserve">- </w:t>
+      </w:r>
+      <w:proofErr w:type="spellStart"/>
+      <w:r>
+        <w:t>Інтероперабельність</w:t>
+      </w:r>
+      <w:proofErr w:type="spellEnd"/>
+      <w:r>
+        <w:t xml:space="preserve">: </w:t>
+      </w:r>
+      <w:proofErr w:type="spellStart"/>
+      <w:r>
+        <w:t>Swift</w:t>
+      </w:r>
+      <w:proofErr w:type="spellEnd"/>
+      <w:r>
+        <w:t xml:space="preserve"> розроблена з урахуванням сумісності з </w:t>
+      </w:r>
+      <w:proofErr w:type="spellStart"/>
+      <w:r>
         <w:t>Objective</w:t>
       </w:r>
       <w:proofErr w:type="spellEnd"/>
       <w:r>
-        <w:t>-C. Вона має чіткий і лаконічний синтаксис, що полегшує розробникам читання та написання коду. Мова також забезпечує своєрідне ігрове середовище, де розробники можуть експериментувати та тестувати свій код у реальному часі.</w:t>
+        <w:t xml:space="preserve">-C, а це означає, що розробники можуть використовувати обидві мови у своїх проектах. Це полегшує міграцію з </w:t>
+      </w:r>
+      <w:proofErr w:type="spellStart"/>
+      <w:r>
+        <w:t>Objective</w:t>
+      </w:r>
+      <w:proofErr w:type="spellEnd"/>
+      <w:r>
+        <w:t xml:space="preserve">-C на </w:t>
+      </w:r>
+      <w:proofErr w:type="spellStart"/>
+      <w:r>
+        <w:t>Swift</w:t>
+      </w:r>
+      <w:proofErr w:type="spellEnd"/>
+      <w:r>
+        <w:t xml:space="preserve"> і навпаки без необхідності переписувати всю кодову базу.</w:t>
       </w:r>
     </w:p>
     <w:p>
@@ -1885,7 +2036,8 @@
         <w:ind w:firstLine="851"/>
       </w:pPr>
       <w:r>
-        <w:t xml:space="preserve">- Інтерактивність: </w:t>
+        <w:lastRenderedPageBreak/>
+        <w:t xml:space="preserve">- Управління пам'яттю: </w:t>
       </w:r>
       <w:proofErr w:type="spellStart"/>
       <w:r>
@@ -1893,192 +2045,25 @@
       </w:r>
       <w:proofErr w:type="spellEnd"/>
       <w:r>
-        <w:t xml:space="preserve"> має цикл REPL (</w:t>
+        <w:t xml:space="preserve"> використовує автоматичний підрахунок посилань (ARC) для керування пам'яттю, який автоматично звільняє пам'ять, коли вона більше не використовується. Це допомагає розробникам писати більш ефективний код і зменшує ризик витоку пам'яті.</w:t>
+      </w:r>
+    </w:p>
+    <w:p>
+      <w:pPr>
+        <w:spacing w:before="0" w:after="0" w:line="360" w:lineRule="auto"/>
+        <w:ind w:firstLine="851"/>
+      </w:pPr>
+      <w:r>
+        <w:t xml:space="preserve">- Функціональне програмування: </w:t>
       </w:r>
       <w:proofErr w:type="spellStart"/>
       <w:r>
-        <w:t>Read-Eval-Print</w:t>
+        <w:t>Swift</w:t>
       </w:r>
       <w:proofErr w:type="spellEnd"/>
       <w:r>
-        <w:t xml:space="preserve"> </w:t>
-      </w:r>
-      <w:proofErr w:type="spellStart"/>
-      <w:r>
-        <w:t>Loop</w:t>
-      </w:r>
-      <w:proofErr w:type="spellEnd"/>
-      <w:r>
-        <w:t xml:space="preserve">), який дозволяє розробникам експериментувати з кодом і одразу бачити результати. Це полегшує вивчення та </w:t>
-      </w:r>
-      <w:proofErr w:type="spellStart"/>
-      <w:r>
-        <w:t>відлагодження</w:t>
-      </w:r>
-      <w:proofErr w:type="spellEnd"/>
-      <w:r>
-        <w:t xml:space="preserve"> коду.</w:t>
-      </w:r>
-    </w:p>
-    <w:p>
-      <w:pPr>
-        <w:spacing w:before="0" w:after="0" w:line="360" w:lineRule="auto"/>
-        <w:ind w:firstLine="851"/>
-      </w:pPr>
-      <w:r>
-        <w:t xml:space="preserve">- Відкритий вихідний код: </w:t>
-      </w:r>
-      <w:proofErr w:type="spellStart"/>
-      <w:r>
-        <w:t>Swift</w:t>
-      </w:r>
-      <w:proofErr w:type="spellEnd"/>
-      <w:r>
-        <w:t xml:space="preserve"> - це мова програмування з відкритим вихідним кодом, що означає, що розробники можуть долучатися до розвитку мови та використовувати код у своїх </w:t>
-      </w:r>
-      <w:proofErr w:type="spellStart"/>
-      <w:r>
-        <w:t>проєктах</w:t>
-      </w:r>
-      <w:proofErr w:type="spellEnd"/>
-      <w:r>
-        <w:t>. Це призвело до створення великої спільноти розробників, які постійно вдосконалюють мову та додають до неї нові функції.</w:t>
-      </w:r>
-    </w:p>
-    <w:p>
-      <w:pPr>
-        <w:spacing w:before="0" w:after="0" w:line="360" w:lineRule="auto"/>
-        <w:ind w:firstLine="851"/>
-      </w:pPr>
-      <w:r>
-        <w:t xml:space="preserve">- Безпечна та швидка: </w:t>
-      </w:r>
-      <w:proofErr w:type="spellStart"/>
-      <w:r>
-        <w:t>Swift</w:t>
-      </w:r>
-      <w:proofErr w:type="spellEnd"/>
-      <w:r>
-        <w:t xml:space="preserve"> - це безпечна та швидка мова програмування, яка забезпечує надійність коду, усуваючи типові помилки при розробці. Вона використовує сучасні концепції програмування, такі як </w:t>
-      </w:r>
-      <w:proofErr w:type="spellStart"/>
-      <w:r>
-        <w:t>опціональні</w:t>
-      </w:r>
-      <w:proofErr w:type="spellEnd"/>
-      <w:r>
-        <w:t xml:space="preserve"> змінні, інтерференція типів та обробка помилок, завдяки яким код стає безпечнішим та ефективнішим.</w:t>
-      </w:r>
-    </w:p>
-    <w:p>
-      <w:pPr>
-        <w:spacing w:before="0" w:after="0" w:line="360" w:lineRule="auto"/>
-        <w:ind w:firstLine="851"/>
-      </w:pPr>
-      <w:r>
-        <w:t xml:space="preserve">- Багатозадачність: </w:t>
-      </w:r>
-      <w:proofErr w:type="spellStart"/>
-      <w:r>
-        <w:t>Swift</w:t>
-      </w:r>
-      <w:proofErr w:type="spellEnd"/>
-      <w:r>
-        <w:t xml:space="preserve"> має вбудовану підтримку багатозадачності, що дозволяє розробникам писати код, який може виконувати кілька завдань одночасно. Це може зробити код більш ефективним та гнучким.</w:t>
-      </w:r>
-    </w:p>
-    <w:p>
-      <w:pPr>
-        <w:spacing w:before="0" w:after="0" w:line="360" w:lineRule="auto"/>
-        <w:ind w:firstLine="851"/>
-      </w:pPr>
-      <w:r>
-        <w:t xml:space="preserve">- </w:t>
-      </w:r>
-      <w:proofErr w:type="spellStart"/>
-      <w:r>
-        <w:t>Інтероперабельність</w:t>
-      </w:r>
-      <w:proofErr w:type="spellEnd"/>
-      <w:r>
-        <w:t xml:space="preserve">: </w:t>
-      </w:r>
-      <w:proofErr w:type="spellStart"/>
-      <w:r>
-        <w:t>Swift</w:t>
-      </w:r>
-      <w:proofErr w:type="spellEnd"/>
-      <w:r>
-        <w:t xml:space="preserve"> розроблена з урахуванням сумісності з </w:t>
-      </w:r>
-      <w:proofErr w:type="spellStart"/>
-      <w:r>
-        <w:t>Objective</w:t>
-      </w:r>
-      <w:proofErr w:type="spellEnd"/>
-      <w:r>
-        <w:t xml:space="preserve">-C, а це означає, що розробники можуть використовувати обидві </w:t>
-      </w:r>
-      <w:r>
-        <w:lastRenderedPageBreak/>
-        <w:t xml:space="preserve">мови у своїх проектах. Це полегшує міграцію з </w:t>
-      </w:r>
-      <w:proofErr w:type="spellStart"/>
-      <w:r>
-        <w:t>Objective</w:t>
-      </w:r>
-      <w:proofErr w:type="spellEnd"/>
-      <w:r>
-        <w:t xml:space="preserve">-C на </w:t>
-      </w:r>
-      <w:proofErr w:type="spellStart"/>
-      <w:r>
-        <w:t>Swift</w:t>
-      </w:r>
-      <w:proofErr w:type="spellEnd"/>
-      <w:r>
-        <w:t xml:space="preserve"> і навпаки без необхідності переписувати всю кодову базу.</w:t>
-      </w:r>
-    </w:p>
-    <w:p>
-      <w:pPr>
-        <w:spacing w:before="0" w:after="0" w:line="360" w:lineRule="auto"/>
-        <w:ind w:firstLine="851"/>
-      </w:pPr>
-      <w:r>
-        <w:t xml:space="preserve">- Управління пам'яттю: </w:t>
-      </w:r>
-      <w:proofErr w:type="spellStart"/>
-      <w:r>
-        <w:t>Swift</w:t>
-      </w:r>
-      <w:proofErr w:type="spellEnd"/>
-      <w:r>
-        <w:t xml:space="preserve"> використовує автоматичний підрахунок посилань (ARC) для керування пам'яттю, який автоматично звільняє пам'ять, коли вона більше не використовується. Це допомагає розробникам писати більш ефективний код і зменшує ризик витоку пам'яті.</w:t>
-      </w:r>
-    </w:p>
-    <w:p>
-      <w:pPr>
-        <w:spacing w:before="0" w:after="0" w:line="360" w:lineRule="auto"/>
-        <w:ind w:firstLine="851"/>
-      </w:pPr>
-      <w:r>
-        <w:t xml:space="preserve">- Функціональне програмування: </w:t>
-      </w:r>
-      <w:proofErr w:type="spellStart"/>
-      <w:r>
-        <w:t>Swift</w:t>
-      </w:r>
-      <w:proofErr w:type="spellEnd"/>
-      <w:r>
         <w:t xml:space="preserve"> підтримує такі концепції функціонального програмування, як замикання, відображення, фільтрування та скорочення, які дозволяють розробникам писати більш стислий та зрозумілий код. Це полегшує написання складних додатків і зменшує кількість коду, який потрібно створити.</w:t>
       </w:r>
-    </w:p>
-    <w:p>
-      <w:pPr>
-        <w:spacing w:before="0" w:after="0" w:line="360" w:lineRule="auto"/>
-        <w:ind w:firstLine="851"/>
-      </w:pPr>
     </w:p>
     <w:p>
       <w:pPr>
@@ -2859,7 +2844,10 @@
       </w:pPr>
       <w:r>
         <w:lastRenderedPageBreak/>
-        <w:t>Редагувати: це меню містить опції для редагування вмісту презентації, зокрема копіювання, вставки та скасування.</w:t>
+        <w:t>Основне</w:t>
+      </w:r>
+      <w:r>
+        <w:t>: це меню містить опції для редагування вмісту презентації, зокрема копіювання, вставки та скасування.</w:t>
       </w:r>
     </w:p>
     <w:p>
@@ -2872,7 +2860,10 @@
         <w:ind w:left="0" w:firstLine="851"/>
       </w:pPr>
       <w:r>
-        <w:t>Перегляд: Це меню дає змогу налаштувати спосіб відображення презентації, наприклад, збільшити або зменшити масштаб, показати або приховати лінійку та перемикатися між різними поданнями.</w:t>
+        <w:t>Конструктор</w:t>
+      </w:r>
+      <w:r>
+        <w:t>: Це меню дає змогу налаштувати спосіб відображення презентації, наприклад, збільшити або зменшити масштаб, показати або приховати лінійку та перемикатися між різними поданнями.</w:t>
       </w:r>
     </w:p>
     <w:p>
@@ -2885,7 +2876,10 @@
         <w:ind w:left="0" w:firstLine="851"/>
       </w:pPr>
       <w:r>
-        <w:t>Вставити: Це меню містить параметри для додавання нового вмісту до презентації, зокрема текстових полів, зображень, відео та діаграм.</w:t>
+        <w:t>Вставлення</w:t>
+      </w:r>
+      <w:r>
+        <w:t>: Це меню містить параметри для додавання нового вмісту до презентації, зокрема текстових полів, зображень, відео та діаграм.</w:t>
       </w:r>
     </w:p>
     <w:p>

</xml_diff>

<commit_message>
update 3 files and delete 1 file
</commit_message>
<xml_diff>
--- a/year1-term2/SS/ct1/звіт.docx
+++ b/year1-term2/SS/ct1/звіт.docx
@@ -100,13 +100,8 @@
       <w:r>
         <w:t xml:space="preserve">з </w:t>
       </w:r>
-      <w:proofErr w:type="spellStart"/>
-      <w:r>
-        <w:t>розрахуноково</w:t>
-      </w:r>
-      <w:proofErr w:type="spellEnd"/>
-      <w:r>
-        <w:t>-графічного завдання</w:t>
+      <w:r>
+        <w:t>розрахуноково-графічного завдання</w:t>
       </w:r>
       <w:r>
         <w:t xml:space="preserve"> № 1</w:t>
@@ -118,23 +113,7 @@
         <w:jc w:val="center"/>
       </w:pPr>
       <w:r>
-        <w:t>з дисципліни «</w:t>
-      </w:r>
-      <w:proofErr w:type="spellStart"/>
-      <w:r>
-        <w:t>Soft</w:t>
-      </w:r>
-      <w:proofErr w:type="spellEnd"/>
-      <w:r>
-        <w:t xml:space="preserve"> </w:t>
-      </w:r>
-      <w:proofErr w:type="spellStart"/>
-      <w:r>
-        <w:t>skills</w:t>
-      </w:r>
-      <w:proofErr w:type="spellEnd"/>
-      <w:r>
-        <w:t>, групова динаміка та комунікації» на тему:</w:t>
+        <w:t>з дисципліни «Soft skills, групова динаміка та комунікації» на тему:</w:t>
       </w:r>
     </w:p>
     <w:p>
@@ -282,11 +261,9 @@
       <w:r>
         <w:t xml:space="preserve">. </w:t>
       </w:r>
-      <w:proofErr w:type="spellStart"/>
       <w:r>
         <w:t>Льовкін</w:t>
       </w:r>
-      <w:proofErr w:type="spellEnd"/>
     </w:p>
     <w:p>
       <w:pPr>
@@ -321,6 +298,12 @@
     </w:p>
     <w:sdt>
       <w:sdtPr>
+        <w:rPr>
+          <w:rFonts w:ascii="Times New Roman" w:eastAsia="Times New Roman" w:hAnsi="Times New Roman" w:cs="Times New Roman"/>
+          <w:color w:val="auto"/>
+          <w:sz w:val="28"/>
+          <w:szCs w:val="28"/>
+        </w:rPr>
         <w:id w:val="103851432"/>
         <w:docPartObj>
           <w:docPartGallery w:val="Table of Contents"/>
@@ -329,12 +312,8 @@
       </w:sdtPr>
       <w:sdtEndPr>
         <w:rPr>
-          <w:rFonts w:ascii="Times New Roman" w:eastAsia="Times New Roman" w:hAnsi="Times New Roman" w:cs="Times New Roman"/>
           <w:b/>
           <w:bCs/>
-          <w:color w:val="auto"/>
-          <w:sz w:val="28"/>
-          <w:szCs w:val="28"/>
         </w:rPr>
       </w:sdtEndPr>
       <w:sdtContent>
@@ -1398,26 +1377,11 @@
       </w:r>
       <w:r>
         <w:br/>
-        <w:t xml:space="preserve">темою роботи, використовуючи дані методичні вказівки, лекційні </w:t>
-      </w:r>
-      <w:proofErr w:type="spellStart"/>
-      <w:r>
-        <w:t>ма</w:t>
-      </w:r>
-      <w:proofErr w:type="spellEnd"/>
-      <w:r>
-        <w:t>-</w:t>
+        <w:t>темою роботи, використовуючи дані методичні вказівки, лекційні ма-</w:t>
       </w:r>
       <w:r>
         <w:br/>
-      </w:r>
-      <w:proofErr w:type="spellStart"/>
-      <w:r>
-        <w:t>теріали</w:t>
-      </w:r>
-      <w:proofErr w:type="spellEnd"/>
-      <w:r>
-        <w:t xml:space="preserve"> та рекомендовану літературу. </w:t>
+        <w:t xml:space="preserve">теріали та рекомендовану літературу. </w:t>
       </w:r>
     </w:p>
     <w:p>
@@ -1461,15 +1425,7 @@
         <w:ind w:firstLine="851"/>
       </w:pPr>
       <w:r>
-        <w:t xml:space="preserve">– працювати з </w:t>
-      </w:r>
-      <w:proofErr w:type="spellStart"/>
-      <w:r>
-        <w:t>місцезаповнювачами</w:t>
-      </w:r>
-      <w:proofErr w:type="spellEnd"/>
-      <w:r>
-        <w:t xml:space="preserve">; </w:t>
+        <w:t xml:space="preserve">– працювати з місцезаповнювачами; </w:t>
       </w:r>
     </w:p>
     <w:p>
@@ -1518,37 +1474,15 @@
         <w:ind w:firstLine="851"/>
       </w:pPr>
       <w:r>
-        <w:t xml:space="preserve">1.3.3 Підготувати доповідь за темою, що відповідає  </w:t>
-      </w:r>
-      <w:proofErr w:type="spellStart"/>
-      <w:r>
-        <w:t>індивідуа</w:t>
-      </w:r>
-      <w:proofErr w:type="spellEnd"/>
-      <w:r>
-        <w:t>-</w:t>
+        <w:t>1.3.3 Підготувати доповідь за темою, що відповідає  індивідуа-</w:t>
       </w:r>
       <w:r>
         <w:br/>
-      </w:r>
-      <w:proofErr w:type="spellStart"/>
-      <w:r>
-        <w:t>льному</w:t>
-      </w:r>
-      <w:proofErr w:type="spellEnd"/>
-      <w:r>
-        <w:t xml:space="preserve">  завданню, обраному  з таблиці А.1 за номером варіанту  та уз-</w:t>
+        <w:t>льному  завданню, обраному  з таблиці А.1 за номером варіанту  та уз-</w:t>
       </w:r>
       <w:r>
         <w:br/>
-      </w:r>
-      <w:proofErr w:type="spellStart"/>
-      <w:r>
-        <w:t>годженому</w:t>
-      </w:r>
-      <w:proofErr w:type="spellEnd"/>
-      <w:r>
-        <w:t xml:space="preserve"> з викладачем.  </w:t>
+        <w:t xml:space="preserve">годженому з викладачем.  </w:t>
       </w:r>
     </w:p>
     <w:p>
@@ -1575,14 +1509,7 @@
       </w:r>
       <w:r>
         <w:br/>
-      </w:r>
-      <w:proofErr w:type="spellStart"/>
-      <w:r>
-        <w:t>соби</w:t>
-      </w:r>
-      <w:proofErr w:type="spellEnd"/>
-      <w:r>
-        <w:t xml:space="preserve"> програм підготовки презентацій: </w:t>
+        <w:t xml:space="preserve">соби програм підготовки презентацій: </w:t>
       </w:r>
     </w:p>
     <w:p>
@@ -1685,55 +1612,7 @@
         <w:ind w:firstLine="851"/>
       </w:pPr>
       <w:r>
-        <w:t xml:space="preserve">Наявність  програми  підготовки  презентацій  у  складі  офісного пакету стала стандартом на даний момент, наприклад: PowerPoint  –  у Microsoft  Office, </w:t>
-      </w:r>
-      <w:proofErr w:type="spellStart"/>
-      <w:r>
-        <w:t>Keynote</w:t>
-      </w:r>
-      <w:proofErr w:type="spellEnd"/>
-      <w:r>
-        <w:t xml:space="preserve"> –  у </w:t>
-      </w:r>
-      <w:proofErr w:type="spellStart"/>
-      <w:r>
-        <w:t>iWork</w:t>
-      </w:r>
-      <w:proofErr w:type="spellEnd"/>
-      <w:r>
-        <w:t xml:space="preserve">, </w:t>
-      </w:r>
-      <w:proofErr w:type="spellStart"/>
-      <w:r>
-        <w:t>Impress</w:t>
-      </w:r>
-      <w:proofErr w:type="spellEnd"/>
-      <w:r>
-        <w:t xml:space="preserve">  –  у </w:t>
-      </w:r>
-      <w:proofErr w:type="spellStart"/>
-      <w:r>
-        <w:t>LibreOffice</w:t>
-      </w:r>
-      <w:proofErr w:type="spellEnd"/>
-      <w:r>
-        <w:t xml:space="preserve"> та </w:t>
-      </w:r>
-      <w:proofErr w:type="spellStart"/>
-      <w:r>
-        <w:t>Apache</w:t>
-      </w:r>
-      <w:proofErr w:type="spellEnd"/>
-      <w:r>
-        <w:t xml:space="preserve"> </w:t>
-      </w:r>
-      <w:proofErr w:type="spellStart"/>
-      <w:r>
-        <w:t>OpenOffice</w:t>
-      </w:r>
-      <w:proofErr w:type="spellEnd"/>
-      <w:r>
-        <w:t>.</w:t>
+        <w:t>Наявність  програми  підготовки  презентацій  у  складі  офісного пакету стала стандартом на даний момент, наприклад: PowerPoint  –  у Microsoft  Office, Keynote –  у iWork, Impress  –  у LibreOffice та Apache OpenOffice.</w:t>
       </w:r>
     </w:p>
     <w:p>
@@ -1763,89 +1642,12 @@
         <w:spacing w:before="0" w:after="0" w:line="360" w:lineRule="auto"/>
         <w:ind w:firstLine="851"/>
       </w:pPr>
-      <w:proofErr w:type="spellStart"/>
-      <w:r>
-        <w:t>Swift</w:t>
-      </w:r>
-      <w:proofErr w:type="spellEnd"/>
-      <w:r>
-        <w:t xml:space="preserve"> - це потужна та легка у використанні мова програмування, розроблена компанією </w:t>
-      </w:r>
-      <w:proofErr w:type="spellStart"/>
-      <w:r>
-        <w:t>Apple</w:t>
-      </w:r>
-      <w:proofErr w:type="spellEnd"/>
-      <w:r>
-        <w:t xml:space="preserve"> </w:t>
-      </w:r>
-      <w:proofErr w:type="spellStart"/>
-      <w:r>
-        <w:t>Inc</w:t>
-      </w:r>
-      <w:proofErr w:type="spellEnd"/>
-      <w:r>
-        <w:t xml:space="preserve">. для створення додатків для платформ </w:t>
-      </w:r>
-      <w:proofErr w:type="spellStart"/>
-      <w:r>
-        <w:t>iOS</w:t>
-      </w:r>
-      <w:proofErr w:type="spellEnd"/>
-      <w:r>
-        <w:t xml:space="preserve">, </w:t>
-      </w:r>
-      <w:proofErr w:type="spellStart"/>
-      <w:r>
-        <w:t>macOS</w:t>
-      </w:r>
-      <w:proofErr w:type="spellEnd"/>
-      <w:r>
-        <w:t xml:space="preserve">, </w:t>
-      </w:r>
-      <w:proofErr w:type="spellStart"/>
-      <w:r>
-        <w:t>watchOS</w:t>
-      </w:r>
-      <w:proofErr w:type="spellEnd"/>
-      <w:r>
-        <w:t xml:space="preserve"> та </w:t>
-      </w:r>
-      <w:proofErr w:type="spellStart"/>
-      <w:r>
-        <w:t>tvOS</w:t>
-      </w:r>
-      <w:proofErr w:type="spellEnd"/>
-      <w:r>
-        <w:t xml:space="preserve">. Вперше вона була представлена у 2014 році як заміна </w:t>
-      </w:r>
-      <w:proofErr w:type="spellStart"/>
-      <w:r>
-        <w:t>Objective</w:t>
-      </w:r>
-      <w:proofErr w:type="spellEnd"/>
-      <w:r>
-        <w:t xml:space="preserve">-C, яка була основною мовою програмування для платформ </w:t>
-      </w:r>
-      <w:proofErr w:type="spellStart"/>
-      <w:r>
-        <w:t>Apple</w:t>
-      </w:r>
-      <w:proofErr w:type="spellEnd"/>
-      <w:r>
-        <w:t xml:space="preserve">. У цій доповіді ми обговоримо особливості мови </w:t>
+      <w:r>
+        <w:t xml:space="preserve">Swift - це потужна та легка у використанні мова програмування, розроблена компанією Apple Inc. для створення додатків для платформ iOS, macOS, watchOS та tvOS. Вперше вона була представлена у 2014 році як заміна Objective-C, яка була основною мовою програмування для платформ Apple. У цій доповіді ми обговоримо особливості мови </w:t>
       </w:r>
       <w:r>
         <w:lastRenderedPageBreak/>
-        <w:t xml:space="preserve">програмування </w:t>
-      </w:r>
-      <w:proofErr w:type="spellStart"/>
-      <w:r>
-        <w:t>Swift</w:t>
-      </w:r>
-      <w:proofErr w:type="spellEnd"/>
-      <w:r>
-        <w:t>, які роблять її популярним вибором серед розробників.</w:t>
+        <w:t>програмування Swift, які роблять її популярним вибором серед розробників.</w:t>
       </w:r>
     </w:p>
     <w:p>
@@ -1854,23 +1656,7 @@
         <w:ind w:firstLine="851"/>
       </w:pPr>
       <w:r>
-        <w:t xml:space="preserve">- Легкість у вивченні: </w:t>
-      </w:r>
-      <w:proofErr w:type="spellStart"/>
-      <w:r>
-        <w:t>Swift</w:t>
-      </w:r>
-      <w:proofErr w:type="spellEnd"/>
-      <w:r>
-        <w:t xml:space="preserve"> - це проста у вивченні мова програмування, яка розроблена таким чином, щоб бути більш доступною, ніж її попередник </w:t>
-      </w:r>
-      <w:proofErr w:type="spellStart"/>
-      <w:r>
-        <w:t>Objective</w:t>
-      </w:r>
-      <w:proofErr w:type="spellEnd"/>
-      <w:r>
-        <w:t>-C. Вона має чіткий і лаконічний синтаксис, що полегшує розробникам читання та написання коду. Мова також забезпечує своєрідне ігрове середовище, де розробники можуть експериментувати та тестувати свій код у реальному часі.</w:t>
+        <w:t>- Легкість у вивченні: Swift - це проста у вивченні мова програмування, яка розроблена таким чином, щоб бути більш доступною, ніж її попередник Objective-C. Вона має чіткий і лаконічний синтаксис, що полегшує розробникам читання та написання коду. Мова також забезпечує своєрідне ігрове середовище, де розробники можуть експериментувати та тестувати свій код у реальному часі.</w:t>
       </w:r>
     </w:p>
     <w:p>
@@ -1879,39 +1665,7 @@
         <w:ind w:firstLine="851"/>
       </w:pPr>
       <w:r>
-        <w:t xml:space="preserve">- Інтерактивність: </w:t>
-      </w:r>
-      <w:proofErr w:type="spellStart"/>
-      <w:r>
-        <w:t>Swift</w:t>
-      </w:r>
-      <w:proofErr w:type="spellEnd"/>
-      <w:r>
-        <w:t xml:space="preserve"> має цикл REPL (</w:t>
-      </w:r>
-      <w:proofErr w:type="spellStart"/>
-      <w:r>
-        <w:t>Read-Eval-Print</w:t>
-      </w:r>
-      <w:proofErr w:type="spellEnd"/>
-      <w:r>
-        <w:t xml:space="preserve"> </w:t>
-      </w:r>
-      <w:proofErr w:type="spellStart"/>
-      <w:r>
-        <w:t>Loop</w:t>
-      </w:r>
-      <w:proofErr w:type="spellEnd"/>
-      <w:r>
-        <w:t xml:space="preserve">), який дозволяє розробникам експериментувати з кодом і одразу бачити результати. Це полегшує вивчення та </w:t>
-      </w:r>
-      <w:proofErr w:type="spellStart"/>
-      <w:r>
-        <w:t>відлагодження</w:t>
-      </w:r>
-      <w:proofErr w:type="spellEnd"/>
-      <w:r>
-        <w:t xml:space="preserve"> коду.</w:t>
+        <w:t>- Інтерактивність: Swift має цикл REPL (Read-Eval-Print Loop), який дозволяє розробникам експериментувати з кодом і одразу бачити результати. Це полегшує вивчення та відлагодження коду.</w:t>
       </w:r>
     </w:p>
     <w:p>
@@ -1920,23 +1674,7 @@
         <w:ind w:firstLine="851"/>
       </w:pPr>
       <w:r>
-        <w:t xml:space="preserve">- Відкритий вихідний код: </w:t>
-      </w:r>
-      <w:proofErr w:type="spellStart"/>
-      <w:r>
-        <w:t>Swift</w:t>
-      </w:r>
-      <w:proofErr w:type="spellEnd"/>
-      <w:r>
-        <w:t xml:space="preserve"> - це мова програмування з відкритим вихідним кодом, що означає, що розробники можуть долучатися до розвитку мови та використовувати код у своїх </w:t>
-      </w:r>
-      <w:proofErr w:type="spellStart"/>
-      <w:r>
-        <w:t>проєктах</w:t>
-      </w:r>
-      <w:proofErr w:type="spellEnd"/>
-      <w:r>
-        <w:t>. Це призвело до створення великої спільноти розробників, які постійно вдосконалюють мову та додають до неї нові функції.</w:t>
+        <w:t>- Відкритий вихідний код: Swift - це мова програмування з відкритим вихідним кодом, що означає, що розробники можуть долучатися до розвитку мови та використовувати код у своїх проєктах. Це призвело до створення великої спільноти розробників, які постійно вдосконалюють мову та додають до неї нові функції.</w:t>
       </w:r>
     </w:p>
     <w:p>
@@ -1945,23 +1683,7 @@
         <w:ind w:firstLine="851"/>
       </w:pPr>
       <w:r>
-        <w:t xml:space="preserve">- Безпечна та швидка: </w:t>
-      </w:r>
-      <w:proofErr w:type="spellStart"/>
-      <w:r>
-        <w:t>Swift</w:t>
-      </w:r>
-      <w:proofErr w:type="spellEnd"/>
-      <w:r>
-        <w:t xml:space="preserve"> - це безпечна та швидка мова програмування, яка забезпечує надійність коду, усуваючи типові помилки при розробці. Вона використовує сучасні концепції програмування, такі як </w:t>
-      </w:r>
-      <w:proofErr w:type="spellStart"/>
-      <w:r>
-        <w:t>опціональні</w:t>
-      </w:r>
-      <w:proofErr w:type="spellEnd"/>
-      <w:r>
-        <w:t xml:space="preserve"> змінні, інтерференція типів та обробка помилок, завдяки яким код стає безпечнішим та ефективнішим.</w:t>
+        <w:t>- Безпечна та швидка: Swift - це безпечна та швидка мова програмування, яка забезпечує надійність коду, усуваючи типові помилки при розробці. Вона використовує сучасні концепції програмування, такі як опціональні змінні, інтерференція типів та обробка помилок, завдяки яким код стає безпечнішим та ефективнішим.</w:t>
       </w:r>
     </w:p>
     <w:p>
@@ -1970,15 +1692,7 @@
         <w:ind w:firstLine="851"/>
       </w:pPr>
       <w:r>
-        <w:t xml:space="preserve">- Багатозадачність: </w:t>
-      </w:r>
-      <w:proofErr w:type="spellStart"/>
-      <w:r>
-        <w:t>Swift</w:t>
-      </w:r>
-      <w:proofErr w:type="spellEnd"/>
-      <w:r>
-        <w:t xml:space="preserve"> має вбудовану підтримку багатозадачності, що дозволяє розробникам писати код, який може виконувати кілька завдань одночасно. Це може зробити код більш ефективним та гнучким.</w:t>
+        <w:t>- Багатозадачність: Swift має вбудовану підтримку багатозадачності, що дозволяє розробникам писати код, який може виконувати кілька завдань одночасно. Це може зробити код більш ефективним та гнучким.</w:t>
       </w:r>
     </w:p>
     <w:p>
@@ -1987,47 +1701,7 @@
         <w:ind w:firstLine="851"/>
       </w:pPr>
       <w:r>
-        <w:t xml:space="preserve">- </w:t>
-      </w:r>
-      <w:proofErr w:type="spellStart"/>
-      <w:r>
-        <w:t>Інтероперабельність</w:t>
-      </w:r>
-      <w:proofErr w:type="spellEnd"/>
-      <w:r>
-        <w:t xml:space="preserve">: </w:t>
-      </w:r>
-      <w:proofErr w:type="spellStart"/>
-      <w:r>
-        <w:t>Swift</w:t>
-      </w:r>
-      <w:proofErr w:type="spellEnd"/>
-      <w:r>
-        <w:t xml:space="preserve"> розроблена з урахуванням сумісності з </w:t>
-      </w:r>
-      <w:proofErr w:type="spellStart"/>
-      <w:r>
-        <w:t>Objective</w:t>
-      </w:r>
-      <w:proofErr w:type="spellEnd"/>
-      <w:r>
-        <w:t xml:space="preserve">-C, а це означає, що розробники можуть використовувати обидві мови у своїх проектах. Це полегшує міграцію з </w:t>
-      </w:r>
-      <w:proofErr w:type="spellStart"/>
-      <w:r>
-        <w:t>Objective</w:t>
-      </w:r>
-      <w:proofErr w:type="spellEnd"/>
-      <w:r>
-        <w:t xml:space="preserve">-C на </w:t>
-      </w:r>
-      <w:proofErr w:type="spellStart"/>
-      <w:r>
-        <w:t>Swift</w:t>
-      </w:r>
-      <w:proofErr w:type="spellEnd"/>
-      <w:r>
-        <w:t xml:space="preserve"> і навпаки без необхідності переписувати всю кодову базу.</w:t>
+        <w:t>- Інтероперабельність: Swift розроблена з урахуванням сумісності з Objective-C, а це означає, що розробники можуть використовувати обидві мови у своїх проектах. Це полегшує міграцію з Objective-C на Swift і навпаки без необхідності переписувати всю кодову базу.</w:t>
       </w:r>
     </w:p>
     <w:p>
@@ -2037,15 +1711,7 @@
       </w:pPr>
       <w:r>
         <w:lastRenderedPageBreak/>
-        <w:t xml:space="preserve">- Управління пам'яттю: </w:t>
-      </w:r>
-      <w:proofErr w:type="spellStart"/>
-      <w:r>
-        <w:t>Swift</w:t>
-      </w:r>
-      <w:proofErr w:type="spellEnd"/>
-      <w:r>
-        <w:t xml:space="preserve"> використовує автоматичний підрахунок посилань (ARC) для керування пам'яттю, який автоматично звільняє пам'ять, коли вона більше не використовується. Це допомагає розробникам писати більш ефективний код і зменшує ризик витоку пам'яті.</w:t>
+        <w:t>- Управління пам'яттю: Swift використовує автоматичний підрахунок посилань (ARC) для керування пам'яттю, який автоматично звільняє пам'ять, коли вона більше не використовується. Це допомагає розробникам писати більш ефективний код і зменшує ризик витоку пам'яті.</w:t>
       </w:r>
     </w:p>
     <w:p>
@@ -2054,15 +1720,7 @@
         <w:ind w:firstLine="851"/>
       </w:pPr>
       <w:r>
-        <w:t xml:space="preserve">- Функціональне програмування: </w:t>
-      </w:r>
-      <w:proofErr w:type="spellStart"/>
-      <w:r>
-        <w:t>Swift</w:t>
-      </w:r>
-      <w:proofErr w:type="spellEnd"/>
-      <w:r>
-        <w:t xml:space="preserve"> підтримує такі концепції функціонального програмування, як замикання, відображення, фільтрування та скорочення, які дозволяють розробникам писати більш стислий та зрозумілий код. Це полегшує написання складних додатків і зменшує кількість коду, який потрібно створити.</w:t>
+        <w:t>- Функціональне програмування: Swift підтримує такі концепції функціонального програмування, як замикання, відображення, фільтрування та скорочення, які дозволяють розробникам писати більш стислий та зрозумілий код. Це полегшує написання складних додатків і зменшує кількість коду, який потрібно створити.</w:t>
       </w:r>
     </w:p>
     <w:p>
@@ -2071,39 +1729,7 @@
         <w:ind w:firstLine="851"/>
       </w:pPr>
       <w:r>
-        <w:t xml:space="preserve">Отже, </w:t>
-      </w:r>
-      <w:proofErr w:type="spellStart"/>
-      <w:r>
-        <w:t>Swift</w:t>
-      </w:r>
-      <w:proofErr w:type="spellEnd"/>
-      <w:r>
-        <w:t xml:space="preserve"> - це потужна та інтуїтивно зрозуміла мова програмування, яка стала незамінним інструментом для розробників, що створюють додатки для платформ </w:t>
-      </w:r>
-      <w:proofErr w:type="spellStart"/>
-      <w:r>
-        <w:t>Apple</w:t>
-      </w:r>
-      <w:proofErr w:type="spellEnd"/>
-      <w:r>
-        <w:t xml:space="preserve">. Безпека, швидкість, простота використання, сумісність з </w:t>
-      </w:r>
-      <w:proofErr w:type="spellStart"/>
-      <w:r>
-        <w:t>Objective</w:t>
-      </w:r>
-      <w:proofErr w:type="spellEnd"/>
-      <w:r>
-        <w:t xml:space="preserve">-C та підтримка функціональних концепцій програмування роблять її популярним вибором серед розробників. Очікується, що завдяки відкритому коду та зростаючій спільноті розробників </w:t>
-      </w:r>
-      <w:proofErr w:type="spellStart"/>
-      <w:r>
-        <w:t>Swift</w:t>
-      </w:r>
-      <w:proofErr w:type="spellEnd"/>
-      <w:r>
-        <w:t xml:space="preserve"> продовжуватиме розвиватися та вдосконалюватися, що зробить його ще більш універсальним та потужним інструментом у майбутньому.</w:t>
+        <w:t>Отже, Swift - це потужна та інтуїтивно зрозуміла мова програмування, яка стала незамінним інструментом для розробників, що створюють додатки для платформ Apple. Безпека, швидкість, простота використання, сумісність з Objective-C та підтримка функціональних концепцій програмування роблять її популярним вибором серед розробників. Очікується, що завдяки відкритому коду та зростаючій спільноті розробників Swift продовжуватиме розвиватися та вдосконалюватися, що зробить його ще більш універсальним та потужним інструментом у майбутньому.</w:t>
       </w:r>
     </w:p>
     <w:p>
@@ -2185,10 +1811,10 @@
           <w:noProof/>
         </w:rPr>
         <w:drawing>
-          <wp:inline distT="0" distB="0" distL="0" distR="0" wp14:anchorId="1B87C96D" wp14:editId="6ED09532">
+          <wp:inline distT="0" distB="0" distL="0" distR="0" wp14:anchorId="3BFB6219" wp14:editId="77A5E4C0">
             <wp:extent cx="5731510" cy="3223895"/>
             <wp:effectExtent l="0" t="0" r="2540" b="0"/>
-            <wp:docPr id="2" name="Рисунок 2"/>
+            <wp:docPr id="14" name="Рисунок 14"/>
             <wp:cNvGraphicFramePr>
               <a:graphicFrameLocks xmlns:a="http://schemas.openxmlformats.org/drawingml/2006/main" noChangeAspect="1"/>
             </wp:cNvGraphicFramePr>
@@ -3400,31 +3026,7 @@
       </w:pPr>
       <w:r>
         <w:lastRenderedPageBreak/>
-        <w:t xml:space="preserve">Формати файлів: PowerPoint 2010 за замовчуванням використовує формат файлів Office </w:t>
-      </w:r>
-      <w:proofErr w:type="spellStart"/>
-      <w:r>
-        <w:t>Open</w:t>
-      </w:r>
-      <w:proofErr w:type="spellEnd"/>
-      <w:r>
-        <w:t xml:space="preserve"> XML (.</w:t>
-      </w:r>
-      <w:proofErr w:type="spellStart"/>
-      <w:r>
-        <w:t>pptx</w:t>
-      </w:r>
-      <w:proofErr w:type="spellEnd"/>
-      <w:r>
-        <w:t>), тоді як PowerPoint 2003 використовує старіший двійковий формат файлів (.</w:t>
-      </w:r>
-      <w:proofErr w:type="spellStart"/>
-      <w:r>
-        <w:t>ppt</w:t>
-      </w:r>
-      <w:proofErr w:type="spellEnd"/>
-      <w:r>
-        <w:t>).</w:t>
+        <w:t>Формати файлів: PowerPoint 2010 за замовчуванням використовує формат файлів Office Open XML (.pptx), тоді як PowerPoint 2003 використовує старіший двійковий формат файлів (.ppt).</w:t>
       </w:r>
     </w:p>
     <w:p>
@@ -6134,6 +5736,7 @@
   <w:style w:type="character" w:default="1" w:styleId="a0">
     <w:name w:val="Default Paragraph Font"/>
     <w:uiPriority w:val="1"/>
+    <w:semiHidden/>
     <w:unhideWhenUsed/>
   </w:style>
   <w:style w:type="table" w:default="1" w:styleId="a1">

</xml_diff>

<commit_message>
Wednesday, April 19, 2023, 11:43:19 PM Eastern European Summer Time
</commit_message>
<xml_diff>
--- a/year1-term2/SS/ct1/звіт.docx
+++ b/year1-term2/SS/ct1/звіт.docx
@@ -100,8 +100,13 @@
       <w:r>
         <w:t xml:space="preserve">з </w:t>
       </w:r>
-      <w:r>
-        <w:t>розрахуноково-графічного завдання</w:t>
+      <w:proofErr w:type="spellStart"/>
+      <w:r>
+        <w:t>розрахуноково</w:t>
+      </w:r>
+      <w:proofErr w:type="spellEnd"/>
+      <w:r>
+        <w:t>-графічного завдання</w:t>
       </w:r>
       <w:r>
         <w:t xml:space="preserve"> № 1</w:t>
@@ -113,7 +118,23 @@
         <w:jc w:val="center"/>
       </w:pPr>
       <w:r>
-        <w:t>з дисципліни «Soft skills, групова динаміка та комунікації» на тему:</w:t>
+        <w:t>з дисципліни «</w:t>
+      </w:r>
+      <w:proofErr w:type="spellStart"/>
+      <w:r>
+        <w:t>Soft</w:t>
+      </w:r>
+      <w:proofErr w:type="spellEnd"/>
+      <w:r>
+        <w:t xml:space="preserve"> </w:t>
+      </w:r>
+      <w:proofErr w:type="spellStart"/>
+      <w:r>
+        <w:t>skills</w:t>
+      </w:r>
+      <w:proofErr w:type="spellEnd"/>
+      <w:r>
+        <w:t>, групова динаміка та комунікації» на тему:</w:t>
       </w:r>
     </w:p>
     <w:p>
@@ -261,9 +282,11 @@
       <w:r>
         <w:t xml:space="preserve">. </w:t>
       </w:r>
+      <w:proofErr w:type="spellStart"/>
       <w:r>
         <w:t>Льовкін</w:t>
       </w:r>
+      <w:proofErr w:type="spellEnd"/>
     </w:p>
     <w:p>
       <w:pPr>
@@ -1377,11 +1400,26 @@
       </w:r>
       <w:r>
         <w:br/>
-        <w:t>темою роботи, використовуючи дані методичні вказівки, лекційні ма-</w:t>
+        <w:t xml:space="preserve">темою роботи, використовуючи дані методичні вказівки, лекційні </w:t>
+      </w:r>
+      <w:proofErr w:type="spellStart"/>
+      <w:r>
+        <w:t>ма</w:t>
+      </w:r>
+      <w:proofErr w:type="spellEnd"/>
+      <w:r>
+        <w:t>-</w:t>
       </w:r>
       <w:r>
         <w:br/>
-        <w:t xml:space="preserve">теріали та рекомендовану літературу. </w:t>
+      </w:r>
+      <w:proofErr w:type="spellStart"/>
+      <w:r>
+        <w:t>теріали</w:t>
+      </w:r>
+      <w:proofErr w:type="spellEnd"/>
+      <w:r>
+        <w:t xml:space="preserve"> та рекомендовану літературу. </w:t>
       </w:r>
     </w:p>
     <w:p>
@@ -1425,7 +1463,15 @@
         <w:ind w:firstLine="851"/>
       </w:pPr>
       <w:r>
-        <w:t xml:space="preserve">– працювати з місцезаповнювачами; </w:t>
+        <w:t xml:space="preserve">– працювати з </w:t>
+      </w:r>
+      <w:proofErr w:type="spellStart"/>
+      <w:r>
+        <w:t>місцезаповнювачами</w:t>
+      </w:r>
+      <w:proofErr w:type="spellEnd"/>
+      <w:r>
+        <w:t xml:space="preserve">; </w:t>
       </w:r>
     </w:p>
     <w:p>
@@ -1474,15 +1520,37 @@
         <w:ind w:firstLine="851"/>
       </w:pPr>
       <w:r>
-        <w:t>1.3.3 Підготувати доповідь за темою, що відповідає  індивідуа-</w:t>
+        <w:t xml:space="preserve">1.3.3 Підготувати доповідь за темою, що відповідає  </w:t>
+      </w:r>
+      <w:proofErr w:type="spellStart"/>
+      <w:r>
+        <w:t>індивідуа</w:t>
+      </w:r>
+      <w:proofErr w:type="spellEnd"/>
+      <w:r>
+        <w:t>-</w:t>
       </w:r>
       <w:r>
         <w:br/>
-        <w:t>льному  завданню, обраному  з таблиці А.1 за номером варіанту  та уз-</w:t>
+      </w:r>
+      <w:proofErr w:type="spellStart"/>
+      <w:r>
+        <w:t>льному</w:t>
+      </w:r>
+      <w:proofErr w:type="spellEnd"/>
+      <w:r>
+        <w:t xml:space="preserve">  завданню, обраному  з таблиці А.1 за номером варіанту  та уз-</w:t>
       </w:r>
       <w:r>
         <w:br/>
-        <w:t xml:space="preserve">годженому з викладачем.  </w:t>
+      </w:r>
+      <w:proofErr w:type="spellStart"/>
+      <w:r>
+        <w:t>годженому</w:t>
+      </w:r>
+      <w:proofErr w:type="spellEnd"/>
+      <w:r>
+        <w:t xml:space="preserve"> з викладачем.  </w:t>
       </w:r>
     </w:p>
     <w:p>
@@ -1509,7 +1577,14 @@
       </w:r>
       <w:r>
         <w:br/>
-        <w:t xml:space="preserve">соби програм підготовки презентацій: </w:t>
+      </w:r>
+      <w:proofErr w:type="spellStart"/>
+      <w:r>
+        <w:t>соби</w:t>
+      </w:r>
+      <w:proofErr w:type="spellEnd"/>
+      <w:r>
+        <w:t xml:space="preserve"> програм підготовки презентацій: </w:t>
       </w:r>
     </w:p>
     <w:p>
@@ -1612,21 +1687,81 @@
         <w:ind w:firstLine="851"/>
       </w:pPr>
       <w:r>
-        <w:t>Наявність  програми  підготовки  презентацій  у  складі  офісного пакету стала стандартом на даний момент, наприклад: PowerPoint  –  у Microsoft  Office, Keynote –  у iWork, Impress  –  у LibreOffice та Apache OpenOffice.</w:t>
-      </w:r>
-    </w:p>
-    <w:p>
-      <w:pPr>
-        <w:spacing w:before="0" w:after="0" w:line="360" w:lineRule="auto"/>
-        <w:ind w:firstLine="851"/>
-      </w:pPr>
+        <w:t xml:space="preserve">Наявність  програми  підготовки  презентацій  у  складі  офісного пакету стала стандартом на даний момент, наприклад: PowerPoint  –  у Microsoft  Office, </w:t>
+      </w:r>
+      <w:proofErr w:type="spellStart"/>
+      <w:r>
+        <w:t>Keynote</w:t>
+      </w:r>
+      <w:proofErr w:type="spellEnd"/>
+      <w:r>
+        <w:t xml:space="preserve"> –  у </w:t>
+      </w:r>
+      <w:proofErr w:type="spellStart"/>
+      <w:r>
+        <w:t>iWork</w:t>
+      </w:r>
+      <w:proofErr w:type="spellEnd"/>
+      <w:r>
+        <w:t xml:space="preserve">, </w:t>
+      </w:r>
+      <w:proofErr w:type="spellStart"/>
+      <w:r>
+        <w:t>Impress</w:t>
+      </w:r>
+      <w:proofErr w:type="spellEnd"/>
+      <w:r>
+        <w:t xml:space="preserve">  –  у </w:t>
+      </w:r>
+      <w:proofErr w:type="spellStart"/>
+      <w:r>
+        <w:t>LibreOffice</w:t>
+      </w:r>
+      <w:proofErr w:type="spellEnd"/>
+      <w:r>
+        <w:t xml:space="preserve"> та </w:t>
+      </w:r>
+      <w:proofErr w:type="spellStart"/>
+      <w:r>
+        <w:t>Apache</w:t>
+      </w:r>
+      <w:proofErr w:type="spellEnd"/>
+      <w:r>
+        <w:t xml:space="preserve"> </w:t>
+      </w:r>
+      <w:proofErr w:type="spellStart"/>
+      <w:r>
+        <w:t>OpenOffice</w:t>
+      </w:r>
+      <w:proofErr w:type="spellEnd"/>
+      <w:r>
+        <w:t>.</w:t>
+      </w:r>
+    </w:p>
+    <w:p>
+      <w:pPr>
+        <w:spacing w:before="0" w:after="0" w:line="360" w:lineRule="auto"/>
+        <w:ind w:firstLine="851"/>
+      </w:pPr>
+    </w:p>
+    <w:p>
+      <w:pPr>
+        <w:spacing w:before="0" w:after="160" w:line="259" w:lineRule="auto"/>
+        <w:rPr>
+          <w:b/>
+        </w:rPr>
+      </w:pPr>
+      <w:bookmarkStart w:id="5" w:name="_Toc132555134"/>
+      <w:r>
+        <w:br w:type="page"/>
+      </w:r>
     </w:p>
     <w:p>
       <w:pPr>
         <w:pStyle w:val="-20"/>
       </w:pPr>
-      <w:bookmarkStart w:id="5" w:name="_Toc132555134"/>
-      <w:r>
+      <w:r>
+        <w:lastRenderedPageBreak/>
         <w:t>Текст доповіді</w:t>
       </w:r>
       <w:bookmarkEnd w:id="5"/>
@@ -1643,93 +1778,647 @@
         <w:ind w:firstLine="851"/>
       </w:pPr>
       <w:r>
-        <w:t xml:space="preserve">Swift - це потужна та легка у використанні мова програмування, розроблена компанією Apple Inc. для створення додатків для платформ iOS, macOS, watchOS та tvOS. Вперше вона була представлена у 2014 році як заміна Objective-C, яка була основною мовою програмування для платформ Apple. У цій доповіді ми обговоримо особливості мови </w:t>
-      </w:r>
+        <w:t>Вступ:</w:t>
+      </w:r>
+    </w:p>
+    <w:p>
+      <w:pPr>
+        <w:spacing w:before="0" w:after="0" w:line="360" w:lineRule="auto"/>
+        <w:ind w:firstLine="851"/>
+      </w:pPr>
+      <w:proofErr w:type="spellStart"/>
+      <w:r>
+        <w:t>Swift</w:t>
+      </w:r>
+      <w:proofErr w:type="spellEnd"/>
+      <w:r>
+        <w:t xml:space="preserve"> - це універсальна, </w:t>
+      </w:r>
+      <w:proofErr w:type="spellStart"/>
+      <w:r>
+        <w:t>мультипарадигмальна</w:t>
+      </w:r>
+      <w:proofErr w:type="spellEnd"/>
+      <w:r>
+        <w:t xml:space="preserve">, компільована мова програмування, розроблена компанією </w:t>
+      </w:r>
+      <w:proofErr w:type="spellStart"/>
+      <w:r>
+        <w:t>Apple</w:t>
+      </w:r>
+      <w:proofErr w:type="spellEnd"/>
+      <w:r>
+        <w:t xml:space="preserve"> </w:t>
+      </w:r>
+      <w:proofErr w:type="spellStart"/>
+      <w:r>
+        <w:t>Inc</w:t>
+      </w:r>
+      <w:proofErr w:type="spellEnd"/>
+      <w:r>
+        <w:t xml:space="preserve">. у 2014 році для </w:t>
+      </w:r>
+      <w:proofErr w:type="spellStart"/>
+      <w:r>
+        <w:t>macOS</w:t>
+      </w:r>
+      <w:proofErr w:type="spellEnd"/>
+      <w:r>
+        <w:t xml:space="preserve">, </w:t>
+      </w:r>
+      <w:proofErr w:type="spellStart"/>
+      <w:r>
+        <w:t>iOS</w:t>
+      </w:r>
+      <w:proofErr w:type="spellEnd"/>
+      <w:r>
+        <w:t xml:space="preserve">, </w:t>
+      </w:r>
+      <w:proofErr w:type="spellStart"/>
+      <w:r>
+        <w:t>watchOS</w:t>
+      </w:r>
+      <w:proofErr w:type="spellEnd"/>
+      <w:r>
+        <w:t xml:space="preserve"> та </w:t>
+      </w:r>
+      <w:proofErr w:type="spellStart"/>
+      <w:r>
+        <w:t>tvOS</w:t>
+      </w:r>
+      <w:proofErr w:type="spellEnd"/>
+      <w:r>
+        <w:t xml:space="preserve">. </w:t>
+      </w:r>
+      <w:proofErr w:type="spellStart"/>
+      <w:r>
+        <w:t>Swift</w:t>
+      </w:r>
+      <w:proofErr w:type="spellEnd"/>
+      <w:r>
+        <w:t xml:space="preserve"> призначена для роботи з фреймворками </w:t>
+      </w:r>
+      <w:proofErr w:type="spellStart"/>
+      <w:r>
+        <w:t>Apple</w:t>
+      </w:r>
+      <w:proofErr w:type="spellEnd"/>
+      <w:r>
+        <w:t xml:space="preserve"> </w:t>
+      </w:r>
+      <w:proofErr w:type="spellStart"/>
+      <w:r>
+        <w:t>Cocoa</w:t>
+      </w:r>
+      <w:proofErr w:type="spellEnd"/>
+      <w:r>
+        <w:t xml:space="preserve"> та </w:t>
+      </w:r>
+      <w:proofErr w:type="spellStart"/>
+      <w:r>
+        <w:t>Cocoa</w:t>
+      </w:r>
+      <w:proofErr w:type="spellEnd"/>
+      <w:r>
+        <w:t xml:space="preserve"> </w:t>
+      </w:r>
+      <w:proofErr w:type="spellStart"/>
+      <w:r>
+        <w:t>Touch</w:t>
+      </w:r>
+      <w:proofErr w:type="spellEnd"/>
+      <w:r>
+        <w:t xml:space="preserve">, а також з великою кількістю існуючого коду на </w:t>
+      </w:r>
+      <w:proofErr w:type="spellStart"/>
+      <w:r>
+        <w:t>Objective</w:t>
+      </w:r>
+      <w:proofErr w:type="spellEnd"/>
+      <w:r>
+        <w:t xml:space="preserve">-C, написаного для продуктів </w:t>
+      </w:r>
+      <w:proofErr w:type="spellStart"/>
+      <w:r>
+        <w:t>Apple</w:t>
+      </w:r>
+      <w:proofErr w:type="spellEnd"/>
+      <w:r>
+        <w:t>. Це потужна та інтуїтивно зрозуміла мова, яку легко вивчати та використовувати.</w:t>
+      </w:r>
+    </w:p>
+    <w:p>
+      <w:pPr>
+        <w:spacing w:before="0" w:after="0" w:line="360" w:lineRule="auto"/>
+        <w:ind w:firstLine="851"/>
+      </w:pPr>
+      <w:r>
+        <w:t xml:space="preserve">Особливості мови програмування </w:t>
+      </w:r>
+      <w:proofErr w:type="spellStart"/>
+      <w:r>
+        <w:t>Swift</w:t>
+      </w:r>
+      <w:proofErr w:type="spellEnd"/>
+      <w:r>
+        <w:t>:</w:t>
+      </w:r>
+    </w:p>
+    <w:p>
+      <w:pPr>
+        <w:spacing w:before="0" w:after="0" w:line="360" w:lineRule="auto"/>
+        <w:ind w:firstLine="851"/>
+      </w:pPr>
+      <w:r>
+        <w:t xml:space="preserve">1. </w:t>
+      </w:r>
+      <w:r>
+        <w:t>Безпека та швидкість</w:t>
+      </w:r>
+      <w:r>
+        <w:t>:</w:t>
+      </w:r>
+    </w:p>
+    <w:p>
+      <w:pPr>
+        <w:spacing w:before="0" w:after="0" w:line="360" w:lineRule="auto"/>
+        <w:ind w:firstLine="851"/>
+      </w:pPr>
+      <w:proofErr w:type="spellStart"/>
+      <w:r>
+        <w:t>Swift</w:t>
+      </w:r>
+      <w:proofErr w:type="spellEnd"/>
+      <w:r>
+        <w:t xml:space="preserve"> розроблена, щоб бути безпечною, швидкою та ефективною. Вона побудована з потужною типізацією, яка запобігає поширеним помилкам програмування, таким як винятки з нульовим покажчиком та </w:t>
+      </w:r>
+      <w:proofErr w:type="spellStart"/>
+      <w:r>
+        <w:t>неініціалізовані</w:t>
+      </w:r>
+      <w:proofErr w:type="spellEnd"/>
+      <w:r>
+        <w:t xml:space="preserve"> змінні. </w:t>
+      </w:r>
+      <w:proofErr w:type="spellStart"/>
+      <w:r>
+        <w:t>Swift</w:t>
+      </w:r>
+      <w:proofErr w:type="spellEnd"/>
+      <w:r>
+        <w:t xml:space="preserve"> також має вбудовану систему керування пам'яттю, яка автоматично керує життєвим циклом об'єктів, звільняючи пам'ять, коли вона більше не потрібна. Завдяки цьому програми на </w:t>
+      </w:r>
+      <w:proofErr w:type="spellStart"/>
+      <w:r>
+        <w:t>Swift</w:t>
+      </w:r>
+      <w:proofErr w:type="spellEnd"/>
+      <w:r>
+        <w:t xml:space="preserve"> працюють швидше та ефективніше, ніж програми іншими мовами програмування.</w:t>
+      </w:r>
+      <w:r>
+        <w:t xml:space="preserve"> </w:t>
+      </w:r>
+    </w:p>
+    <w:p>
+      <w:pPr>
+        <w:spacing w:before="0" w:after="0" w:line="360" w:lineRule="auto"/>
+        <w:ind w:firstLine="851"/>
+      </w:pPr>
+      <w:r>
+        <w:t>2. Легкість у вивченні:</w:t>
+      </w:r>
+    </w:p>
+    <w:p>
+      <w:pPr>
+        <w:spacing w:before="0" w:after="0" w:line="360" w:lineRule="auto"/>
+        <w:ind w:firstLine="851"/>
+      </w:pPr>
+      <w:proofErr w:type="spellStart"/>
+      <w:r>
+        <w:t>Swift</w:t>
+      </w:r>
+      <w:proofErr w:type="spellEnd"/>
+      <w:r>
+        <w:t xml:space="preserve"> легко вивчити навіть початківцям. Вона має чіткий синтаксис, який легко читати та розуміти. </w:t>
+      </w:r>
+      <w:proofErr w:type="spellStart"/>
+      <w:r>
+        <w:t>Swift</w:t>
+      </w:r>
+      <w:proofErr w:type="spellEnd"/>
+      <w:r>
+        <w:t xml:space="preserve"> також надає функцію ігрового майданчика, яка дозволяє розробникам експериментувати з кодом і бачити результати в режимі реального часу. Це робить вивчення </w:t>
+      </w:r>
+      <w:proofErr w:type="spellStart"/>
+      <w:r>
+        <w:t>Swift</w:t>
+      </w:r>
+      <w:proofErr w:type="spellEnd"/>
+      <w:r>
+        <w:t xml:space="preserve"> цікавим та інтерактивним.</w:t>
+      </w:r>
+    </w:p>
+    <w:p>
+      <w:pPr>
+        <w:spacing w:before="0" w:after="0" w:line="360" w:lineRule="auto"/>
+        <w:ind w:firstLine="851"/>
+      </w:pPr>
+      <w:r>
+        <w:t>3. Об'єктно-орієнтован</w:t>
+      </w:r>
+      <w:r>
+        <w:t>ість</w:t>
+      </w:r>
+      <w:r>
+        <w:t>:</w:t>
+      </w:r>
+    </w:p>
+    <w:p>
+      <w:pPr>
+        <w:spacing w:before="0" w:after="0" w:line="360" w:lineRule="auto"/>
+        <w:ind w:firstLine="851"/>
+      </w:pPr>
+      <w:proofErr w:type="spellStart"/>
+      <w:r>
+        <w:t>Swift</w:t>
+      </w:r>
+      <w:proofErr w:type="spellEnd"/>
+      <w:r>
+        <w:t xml:space="preserve"> є об'єктно-орієнтованою мовою програмування, що означає, що вона базується на концепції об'єктів. Об'єкти - це екземпляри класів, які є шаблонами, що визначають властивості та методи кожного об'єкта. </w:t>
+      </w:r>
+      <w:proofErr w:type="spellStart"/>
       <w:r>
         <w:lastRenderedPageBreak/>
-        <w:t>програмування Swift, які роблять її популярним вибором серед розробників.</w:t>
-      </w:r>
-    </w:p>
-    <w:p>
-      <w:pPr>
-        <w:spacing w:before="0" w:after="0" w:line="360" w:lineRule="auto"/>
-        <w:ind w:firstLine="851"/>
-      </w:pPr>
-      <w:r>
-        <w:t>- Легкість у вивченні: Swift - це проста у вивченні мова програмування, яка розроблена таким чином, щоб бути більш доступною, ніж її попередник Objective-C. Вона має чіткий і лаконічний синтаксис, що полегшує розробникам читання та написання коду. Мова також забезпечує своєрідне ігрове середовище, де розробники можуть експериментувати та тестувати свій код у реальному часі.</w:t>
-      </w:r>
-    </w:p>
-    <w:p>
-      <w:pPr>
-        <w:spacing w:before="0" w:after="0" w:line="360" w:lineRule="auto"/>
-        <w:ind w:firstLine="851"/>
-      </w:pPr>
-      <w:r>
-        <w:t>- Інтерактивність: Swift має цикл REPL (Read-Eval-Print Loop), який дозволяє розробникам експериментувати з кодом і одразу бачити результати. Це полегшує вивчення та відлагодження коду.</w:t>
-      </w:r>
-    </w:p>
-    <w:p>
-      <w:pPr>
-        <w:spacing w:before="0" w:after="0" w:line="360" w:lineRule="auto"/>
-        <w:ind w:firstLine="851"/>
-      </w:pPr>
-      <w:r>
-        <w:t>- Відкритий вихідний код: Swift - це мова програмування з відкритим вихідним кодом, що означає, що розробники можуть долучатися до розвитку мови та використовувати код у своїх проєктах. Це призвело до створення великої спільноти розробників, які постійно вдосконалюють мову та додають до неї нові функції.</w:t>
-      </w:r>
-    </w:p>
-    <w:p>
-      <w:pPr>
-        <w:spacing w:before="0" w:after="0" w:line="360" w:lineRule="auto"/>
-        <w:ind w:firstLine="851"/>
-      </w:pPr>
-      <w:r>
-        <w:t>- Безпечна та швидка: Swift - це безпечна та швидка мова програмування, яка забезпечує надійність коду, усуваючи типові помилки при розробці. Вона використовує сучасні концепції програмування, такі як опціональні змінні, інтерференція типів та обробка помилок, завдяки яким код стає безпечнішим та ефективнішим.</w:t>
-      </w:r>
-    </w:p>
-    <w:p>
-      <w:pPr>
-        <w:spacing w:before="0" w:after="0" w:line="360" w:lineRule="auto"/>
-        <w:ind w:firstLine="851"/>
-      </w:pPr>
-      <w:r>
-        <w:t>- Багатозадачність: Swift має вбудовану підтримку багатозадачності, що дозволяє розробникам писати код, який може виконувати кілька завдань одночасно. Це може зробити код більш ефективним та гнучким.</w:t>
-      </w:r>
-    </w:p>
-    <w:p>
-      <w:pPr>
-        <w:spacing w:before="0" w:after="0" w:line="360" w:lineRule="auto"/>
-        <w:ind w:firstLine="851"/>
-      </w:pPr>
-      <w:r>
-        <w:t>- Інтероперабельність: Swift розроблена з урахуванням сумісності з Objective-C, а це означає, що розробники можуть використовувати обидві мови у своїх проектах. Це полегшує міграцію з Objective-C на Swift і навпаки без необхідності переписувати всю кодову базу.</w:t>
-      </w:r>
-    </w:p>
-    <w:p>
-      <w:pPr>
-        <w:spacing w:before="0" w:after="0" w:line="360" w:lineRule="auto"/>
-        <w:ind w:firstLine="851"/>
-      </w:pPr>
+        <w:t>Swift</w:t>
+      </w:r>
+      <w:proofErr w:type="spellEnd"/>
+      <w:r>
+        <w:t xml:space="preserve"> також підтримує інкапсуляцію, успадкування та поліморфізм, які є ключовими особливостями об'єктно-орієнтованого програмування.</w:t>
+      </w:r>
+    </w:p>
+    <w:p>
+      <w:pPr>
+        <w:spacing w:before="0" w:after="0" w:line="360" w:lineRule="auto"/>
+        <w:ind w:firstLine="851"/>
+      </w:pPr>
+      <w:r>
+        <w:t>4. Функціональне програмування:</w:t>
+      </w:r>
+    </w:p>
+    <w:p>
+      <w:pPr>
+        <w:spacing w:before="0" w:after="0" w:line="360" w:lineRule="auto"/>
+        <w:ind w:firstLine="851"/>
+      </w:pPr>
+      <w:proofErr w:type="spellStart"/>
+      <w:r>
+        <w:t>Swift</w:t>
+      </w:r>
+      <w:proofErr w:type="spellEnd"/>
+      <w:r>
+        <w:t xml:space="preserve"> також підтримує функціональне програмування, яке є парадигмою програмування, що наголошує на використанні функцій для створення багаторазового коду. </w:t>
+      </w:r>
+      <w:proofErr w:type="spellStart"/>
+      <w:r>
+        <w:t>Swift</w:t>
+      </w:r>
+      <w:proofErr w:type="spellEnd"/>
+      <w:r>
+        <w:t xml:space="preserve"> забезпечує першокласну підтримку функцій, закриття та функцій вищого порядку, що є основними характеристиками функціонального програмування.</w:t>
+      </w:r>
+    </w:p>
+    <w:p>
+      <w:pPr>
+        <w:spacing w:before="0" w:after="0" w:line="360" w:lineRule="auto"/>
+        <w:ind w:firstLine="851"/>
+      </w:pPr>
+      <w:r>
+        <w:t xml:space="preserve">5. </w:t>
+      </w:r>
+      <w:proofErr w:type="spellStart"/>
+      <w:r>
+        <w:t>Опціонали</w:t>
+      </w:r>
+      <w:proofErr w:type="spellEnd"/>
+      <w:r>
+        <w:t>:</w:t>
+      </w:r>
+    </w:p>
+    <w:p>
+      <w:pPr>
+        <w:spacing w:before="0" w:after="0" w:line="360" w:lineRule="auto"/>
+        <w:ind w:firstLine="851"/>
+      </w:pPr>
+      <w:proofErr w:type="spellStart"/>
+      <w:r>
+        <w:t>Опціонали</w:t>
+      </w:r>
+      <w:proofErr w:type="spellEnd"/>
+      <w:r>
+        <w:t xml:space="preserve"> - це потужна функція </w:t>
+      </w:r>
+      <w:proofErr w:type="spellStart"/>
+      <w:r>
+        <w:t>Swift</w:t>
+      </w:r>
+      <w:proofErr w:type="spellEnd"/>
+      <w:r>
+        <w:t xml:space="preserve">, яка дозволяє розробникам безпечно працювати з нульовими величинами. У </w:t>
+      </w:r>
+      <w:proofErr w:type="spellStart"/>
+      <w:r>
+        <w:t>Swift</w:t>
+      </w:r>
+      <w:proofErr w:type="spellEnd"/>
+      <w:r>
+        <w:t xml:space="preserve"> кожна змінна та властивість за замовчуванням є </w:t>
+      </w:r>
+      <w:proofErr w:type="spellStart"/>
+      <w:r>
+        <w:t>опціональною</w:t>
+      </w:r>
+      <w:proofErr w:type="spellEnd"/>
+      <w:r>
+        <w:t>, що означає, що вона може мати значення або бути нульовою. Це усуває необхідність у виняткових ситуаціях з нульовим покажчиком і робить код більш надійним та безпечним.</w:t>
+      </w:r>
+    </w:p>
+    <w:p>
+      <w:pPr>
+        <w:spacing w:before="0" w:after="0" w:line="360" w:lineRule="auto"/>
+        <w:ind w:firstLine="851"/>
+      </w:pPr>
+      <w:r>
+        <w:t xml:space="preserve">6. </w:t>
+      </w:r>
+      <w:r>
+        <w:t>Приведення типів</w:t>
+      </w:r>
+      <w:r>
+        <w:t>:</w:t>
+      </w:r>
+    </w:p>
+    <w:p>
+      <w:pPr>
+        <w:spacing w:before="0" w:after="0" w:line="360" w:lineRule="auto"/>
+        <w:ind w:firstLine="851"/>
+      </w:pPr>
+      <w:proofErr w:type="spellStart"/>
+      <w:r>
+        <w:t>Swift</w:t>
+      </w:r>
+      <w:proofErr w:type="spellEnd"/>
+      <w:r>
+        <w:t xml:space="preserve"> забезпечує виведення типів, що означає, що компілятор може автоматично визначити тип змінної на основі її початкового значення. Це робить код більш стислим і читабельним, оскільки розробникам не потрібно явно оголошувати тип кожної змінної.</w:t>
+      </w:r>
+    </w:p>
+    <w:p>
+      <w:pPr>
+        <w:spacing w:before="0" w:after="0" w:line="360" w:lineRule="auto"/>
+        <w:ind w:firstLine="851"/>
+      </w:pPr>
+      <w:r>
+        <w:t>7. Узагальнення:</w:t>
+      </w:r>
+    </w:p>
+    <w:p>
+      <w:pPr>
+        <w:spacing w:before="0" w:after="0" w:line="360" w:lineRule="auto"/>
+        <w:ind w:firstLine="851"/>
+      </w:pPr>
+      <w:r>
+        <w:t xml:space="preserve">Узагальнення - це потужна функція </w:t>
+      </w:r>
+      <w:proofErr w:type="spellStart"/>
+      <w:r>
+        <w:t>Swift</w:t>
+      </w:r>
+      <w:proofErr w:type="spellEnd"/>
+      <w:r>
+        <w:t xml:space="preserve">, яка дозволяє розробникам писати узагальнений код, що може працювати з будь-яким типом. Це робить код більш придатним для багаторазового використання та зменшує дублювання коду. </w:t>
+      </w:r>
+      <w:proofErr w:type="spellStart"/>
+      <w:r>
+        <w:t>Swift</w:t>
+      </w:r>
+      <w:proofErr w:type="spellEnd"/>
+      <w:r>
+        <w:t xml:space="preserve"> надає вбудовану підтримку узагальнень, що полегшує написання універсального коду.</w:t>
+      </w:r>
+    </w:p>
+    <w:p>
+      <w:pPr>
+        <w:spacing w:before="0" w:after="0" w:line="360" w:lineRule="auto"/>
+        <w:ind w:firstLine="851"/>
+      </w:pPr>
+      <w:r>
+        <w:t>8. Закриття:</w:t>
+      </w:r>
+    </w:p>
+    <w:p>
+      <w:pPr>
+        <w:spacing w:before="0" w:after="0" w:line="360" w:lineRule="auto"/>
+        <w:ind w:firstLine="851"/>
+      </w:pPr>
+      <w:r>
+        <w:t xml:space="preserve">Закриття - це потужна функція </w:t>
+      </w:r>
+      <w:proofErr w:type="spellStart"/>
+      <w:r>
+        <w:t>Swift</w:t>
+      </w:r>
+      <w:proofErr w:type="spellEnd"/>
+      <w:r>
+        <w:t xml:space="preserve">, яка дозволяє розробникам писати автономні блоки коду, які можна передавати як значення. Закриття </w:t>
+      </w:r>
       <w:r>
         <w:lastRenderedPageBreak/>
-        <w:t>- Управління пам'яттю: Swift використовує автоматичний підрахунок посилань (ARC) для керування пам'яттю, який автоматично звільняє пам'ять, коли вона більше не використовується. Це допомагає розробникам писати більш ефективний код і зменшує ризик витоку пам'яті.</w:t>
-      </w:r>
-    </w:p>
-    <w:p>
-      <w:pPr>
-        <w:spacing w:before="0" w:after="0" w:line="360" w:lineRule="auto"/>
-        <w:ind w:firstLine="851"/>
-      </w:pPr>
-      <w:r>
-        <w:t>- Функціональне програмування: Swift підтримує такі концепції функціонального програмування, як замикання, відображення, фільтрування та скорочення, які дозволяють розробникам писати більш стислий та зрозумілий код. Це полегшує написання складних додатків і зменшує кількість коду, який потрібно створити.</w:t>
-      </w:r>
-    </w:p>
-    <w:p>
-      <w:pPr>
-        <w:spacing w:before="0" w:after="0" w:line="360" w:lineRule="auto"/>
-        <w:ind w:firstLine="851"/>
-      </w:pPr>
-      <w:r>
-        <w:t>Отже, Swift - це потужна та інтуїтивно зрозуміла мова програмування, яка стала незамінним інструментом для розробників, що створюють додатки для платформ Apple. Безпека, швидкість, простота використання, сумісність з Objective-C та підтримка функціональних концепцій програмування роблять її популярним вибором серед розробників. Очікується, що завдяки відкритому коду та зростаючій спільноті розробників Swift продовжуватиме розвиватися та вдосконалюватися, що зробить його ще більш універсальним та потужним інструментом у майбутньому.</w:t>
+        <w:t>схожі на функції, але вони можуть перехоплювати і зберігати посилання на будь-які константи і змінні з навколишнього контексту. Це робить закриття потужним інструментом для написання асинхронного та керованого подіями коду.</w:t>
+      </w:r>
+      <w:r>
+        <w:t xml:space="preserve"> </w:t>
+      </w:r>
+    </w:p>
+    <w:p>
+      <w:pPr>
+        <w:spacing w:before="0" w:after="0" w:line="360" w:lineRule="auto"/>
+        <w:ind w:firstLine="851"/>
+      </w:pPr>
+      <w:r>
+        <w:t xml:space="preserve">9. </w:t>
+      </w:r>
+      <w:proofErr w:type="spellStart"/>
+      <w:r>
+        <w:t>Інтероперабельність</w:t>
+      </w:r>
+      <w:proofErr w:type="spellEnd"/>
+      <w:r>
+        <w:t>:</w:t>
+      </w:r>
+    </w:p>
+    <w:p>
+      <w:pPr>
+        <w:spacing w:before="0" w:after="0" w:line="360" w:lineRule="auto"/>
+        <w:ind w:firstLine="851"/>
+      </w:pPr>
+      <w:proofErr w:type="spellStart"/>
+      <w:r>
+        <w:t>Swift</w:t>
+      </w:r>
+      <w:proofErr w:type="spellEnd"/>
+      <w:r>
+        <w:t xml:space="preserve"> розроблено для безперешкодної роботи з кодом на </w:t>
+      </w:r>
+      <w:proofErr w:type="spellStart"/>
+      <w:r>
+        <w:t>Objective</w:t>
+      </w:r>
+      <w:proofErr w:type="spellEnd"/>
+      <w:r>
+        <w:t xml:space="preserve">-C та C. Це означає, що розробники можуть використовувати існуючі бібліотеки та фреймворки, написані на </w:t>
+      </w:r>
+      <w:proofErr w:type="spellStart"/>
+      <w:r>
+        <w:t>Objective</w:t>
+      </w:r>
+      <w:proofErr w:type="spellEnd"/>
+      <w:r>
+        <w:t xml:space="preserve">-C та C, у своїх проектах на </w:t>
+      </w:r>
+      <w:proofErr w:type="spellStart"/>
+      <w:r>
+        <w:t>Swift</w:t>
+      </w:r>
+      <w:proofErr w:type="spellEnd"/>
+      <w:r>
+        <w:t xml:space="preserve">. </w:t>
+      </w:r>
+      <w:proofErr w:type="spellStart"/>
+      <w:r>
+        <w:t>Swift</w:t>
+      </w:r>
+      <w:proofErr w:type="spellEnd"/>
+      <w:r>
+        <w:t xml:space="preserve"> також надає прості у використанні API для роботи з кодом на C та </w:t>
+      </w:r>
+      <w:proofErr w:type="spellStart"/>
+      <w:r>
+        <w:t>Objective</w:t>
+      </w:r>
+      <w:proofErr w:type="spellEnd"/>
+      <w:r>
+        <w:t>-C.</w:t>
+      </w:r>
+    </w:p>
+    <w:p>
+      <w:pPr>
+        <w:spacing w:before="0" w:after="0" w:line="360" w:lineRule="auto"/>
+        <w:ind w:firstLine="851"/>
+      </w:pPr>
+      <w:r>
+        <w:t xml:space="preserve">10. </w:t>
+      </w:r>
+      <w:r>
+        <w:t>Ігровий майданчик</w:t>
+      </w:r>
+      <w:r>
+        <w:t>:</w:t>
+      </w:r>
+    </w:p>
+    <w:p>
+      <w:pPr>
+        <w:spacing w:before="0" w:after="0" w:line="360" w:lineRule="auto"/>
+        <w:ind w:firstLine="851"/>
+      </w:pPr>
+      <w:r>
+        <w:t xml:space="preserve">Ігровий майданчик - це унікальна функція </w:t>
+      </w:r>
+      <w:proofErr w:type="spellStart"/>
+      <w:r>
+        <w:t>Swift</w:t>
+      </w:r>
+      <w:proofErr w:type="spellEnd"/>
+      <w:r>
+        <w:t xml:space="preserve">, яка дозволяє розробникам експериментувати з кодом і бачити результати в реальному часі. Ігрові майданчики забезпечують інтерактивне середовище для написання та тестування коду, що робить навчання та експерименти зі </w:t>
+      </w:r>
+      <w:proofErr w:type="spellStart"/>
+      <w:r>
+        <w:t>Swift</w:t>
+      </w:r>
+      <w:proofErr w:type="spellEnd"/>
+      <w:r>
+        <w:t xml:space="preserve"> приємними та цікавими.</w:t>
+      </w:r>
+    </w:p>
+    <w:p>
+      <w:pPr>
+        <w:spacing w:before="0" w:after="0" w:line="360" w:lineRule="auto"/>
+        <w:ind w:firstLine="851"/>
+      </w:pPr>
+      <w:r>
+        <w:t>Висновок:</w:t>
+      </w:r>
+    </w:p>
+    <w:p>
+      <w:pPr>
+        <w:spacing w:before="0" w:after="0" w:line="360" w:lineRule="auto"/>
+        <w:ind w:firstLine="851"/>
+      </w:pPr>
+      <w:proofErr w:type="spellStart"/>
+      <w:r>
+        <w:t>Swift</w:t>
+      </w:r>
+      <w:proofErr w:type="spellEnd"/>
+      <w:r>
+        <w:t xml:space="preserve"> - це потужна та інтуїтивно зрозуміла мова програмування, яку легко вивчати та використовувати. Вона розроблена для того, щоб бути безпечною, швидкою та ефективною, з потужною системою типів та вбудованим управлінням пам'яттю. </w:t>
+      </w:r>
+      <w:proofErr w:type="spellStart"/>
+      <w:r>
+        <w:t>Swift</w:t>
+      </w:r>
+      <w:proofErr w:type="spellEnd"/>
+      <w:r>
+        <w:t xml:space="preserve"> підтримує як об'єктно-орієнтоване, так і функціональне програмування, з такими потужними можливостями, як опції, узагальнення та закриття. </w:t>
+      </w:r>
+      <w:proofErr w:type="spellStart"/>
+      <w:r>
+        <w:t>Swift</w:t>
+      </w:r>
+      <w:proofErr w:type="spellEnd"/>
+      <w:r>
+        <w:t xml:space="preserve"> також призначений для безперешкодної роботи з кодом на </w:t>
+      </w:r>
+      <w:proofErr w:type="spellStart"/>
+      <w:r>
+        <w:t>Objective</w:t>
+      </w:r>
+      <w:proofErr w:type="spellEnd"/>
+      <w:r>
+        <w:t xml:space="preserve">-C та C, що дозволяє розробникам використовувати існуючі бібліотеки та фреймворки у своїх проектах на </w:t>
+      </w:r>
+      <w:proofErr w:type="spellStart"/>
+      <w:r>
+        <w:t>Swift</w:t>
+      </w:r>
+      <w:proofErr w:type="spellEnd"/>
+      <w:r>
+        <w:t xml:space="preserve">. Завдяки чистому синтаксису, потужним функціям та інтерактивному середовищу, </w:t>
+      </w:r>
+      <w:proofErr w:type="spellStart"/>
+      <w:r>
+        <w:t>Swift</w:t>
+      </w:r>
+      <w:proofErr w:type="spellEnd"/>
+      <w:r>
+        <w:t xml:space="preserve"> є чудовим вибором для розробки програмного забезпечення для платформ </w:t>
+      </w:r>
+      <w:proofErr w:type="spellStart"/>
+      <w:r>
+        <w:t>Apple</w:t>
+      </w:r>
+      <w:proofErr w:type="spellEnd"/>
+      <w:r>
+        <w:t>.</w:t>
       </w:r>
     </w:p>
     <w:p>
@@ -1744,6 +2433,7 @@
       </w:pPr>
       <w:bookmarkStart w:id="6" w:name="_Toc132555135"/>
       <w:r>
+        <w:lastRenderedPageBreak/>
         <w:t>Презентація</w:t>
       </w:r>
       <w:bookmarkEnd w:id="6"/>
@@ -1763,7 +2453,6 @@
         <w:rPr>
           <w:noProof/>
         </w:rPr>
-        <w:lastRenderedPageBreak/>
         <w:drawing>
           <wp:inline distT="0" distB="0" distL="0" distR="0" wp14:anchorId="25F0E879" wp14:editId="412BC2C0">
             <wp:extent cx="5731510" cy="3223895"/>
@@ -3026,7 +3715,31 @@
       </w:pPr>
       <w:r>
         <w:lastRenderedPageBreak/>
-        <w:t>Формати файлів: PowerPoint 2010 за замовчуванням використовує формат файлів Office Open XML (.pptx), тоді як PowerPoint 2003 використовує старіший двійковий формат файлів (.ppt).</w:t>
+        <w:t xml:space="preserve">Формати файлів: PowerPoint 2010 за замовчуванням використовує формат файлів Office </w:t>
+      </w:r>
+      <w:proofErr w:type="spellStart"/>
+      <w:r>
+        <w:t>Open</w:t>
+      </w:r>
+      <w:proofErr w:type="spellEnd"/>
+      <w:r>
+        <w:t xml:space="preserve"> XML (.</w:t>
+      </w:r>
+      <w:proofErr w:type="spellStart"/>
+      <w:r>
+        <w:t>pptx</w:t>
+      </w:r>
+      <w:proofErr w:type="spellEnd"/>
+      <w:r>
+        <w:t>), тоді як PowerPoint 2003 використовує старіший двійковий формат файлів (.</w:t>
+      </w:r>
+      <w:proofErr w:type="spellStart"/>
+      <w:r>
+        <w:t>ppt</w:t>
+      </w:r>
+      <w:proofErr w:type="spellEnd"/>
+      <w:r>
+        <w:t>).</w:t>
       </w:r>
     </w:p>
     <w:p>

</xml_diff>

<commit_message>
Wednesday, April 19, 2023, 11:52:28 PM Eastern European Summer Time
</commit_message>
<xml_diff>
--- a/year1-term2/SS/ct1/звіт.docx
+++ b/year1-term2/SS/ct1/звіт.docx
@@ -2370,7 +2370,7 @@
       </w:r>
       <w:proofErr w:type="spellEnd"/>
       <w:r>
-        <w:t xml:space="preserve"> - це потужна та інтуїтивно зрозуміла мова програмування, яку легко вивчати та використовувати. Вона розроблена для того, щоб бути безпечною, швидкою та ефективною, з потужною системою типів та вбудованим управлінням пам'яттю. </w:t>
+        <w:t xml:space="preserve"> - це потужна та інтуїтивно зрозуміла мова програмування, яку легко вивчати та використовувати. Вона розроблена задля забезпечення надійності, швидкості та ефективності, має потужну систему типів та вбудовані засоби керування пам'яттю. </w:t>
       </w:r>
       <w:proofErr w:type="spellStart"/>
       <w:r>
@@ -2378,7 +2378,7 @@
       </w:r>
       <w:proofErr w:type="spellEnd"/>
       <w:r>
-        <w:t xml:space="preserve"> підтримує як об'єктно-орієнтоване, так і функціональне програмування, з такими потужними можливостями, як опції, узагальнення та закриття. </w:t>
+        <w:t xml:space="preserve"> підтримує як об'єктно-орієнтоване, так і функціональне програмування, з такими корисними можливостями, як опціони, узагальнення та закриття. </w:t>
       </w:r>
       <w:proofErr w:type="spellStart"/>
       <w:r>
@@ -2386,7 +2386,7 @@
       </w:r>
       <w:proofErr w:type="spellEnd"/>
       <w:r>
-        <w:t xml:space="preserve"> також призначений для безперешкодної роботи з кодом на </w:t>
+        <w:t xml:space="preserve"> також забезпечує безперешкодну роботу з кодом на </w:t>
       </w:r>
       <w:proofErr w:type="spellStart"/>
       <w:r>
@@ -2402,7 +2402,7 @@
       </w:r>
       <w:proofErr w:type="spellEnd"/>
       <w:r>
-        <w:t xml:space="preserve">. Завдяки чистому синтаксису, потужним функціям та інтерактивному середовищу, </w:t>
+        <w:t xml:space="preserve">. Завдяки зрозумілому синтаксису, потужним функціям та інтерактивному середовищу, </w:t>
       </w:r>
       <w:proofErr w:type="spellStart"/>
       <w:r>

</xml_diff>

<commit_message>
Thursday, April 20, 2023, 1:23:50 AM Eastern European Summer Time
</commit_message>
<xml_diff>
--- a/year1-term2/SS/ct1/звіт.docx
+++ b/year1-term2/SS/ct1/звіт.docx
@@ -2454,7 +2454,7 @@
           <w:noProof/>
         </w:rPr>
         <w:drawing>
-          <wp:inline distT="0" distB="0" distL="0" distR="0" wp14:anchorId="25F0E879" wp14:editId="412BC2C0">
+          <wp:inline distT="0" distB="0" distL="0" distR="0" wp14:anchorId="6AC83C38" wp14:editId="55EB8381">
             <wp:extent cx="5731510" cy="3223895"/>
             <wp:effectExtent l="0" t="0" r="2540" b="0"/>
             <wp:docPr id="1" name="Рисунок 1"/>
@@ -2500,10 +2500,10 @@
           <w:noProof/>
         </w:rPr>
         <w:drawing>
-          <wp:inline distT="0" distB="0" distL="0" distR="0" wp14:anchorId="3BFB6219" wp14:editId="77A5E4C0">
+          <wp:inline distT="0" distB="0" distL="0" distR="0" wp14:anchorId="475535A6" wp14:editId="5950A08B">
             <wp:extent cx="5731510" cy="3223895"/>
             <wp:effectExtent l="0" t="0" r="2540" b="0"/>
-            <wp:docPr id="14" name="Рисунок 14"/>
+            <wp:docPr id="2" name="Рисунок 2"/>
             <wp:cNvGraphicFramePr>
               <a:graphicFrameLocks xmlns:a="http://schemas.openxmlformats.org/drawingml/2006/main" noChangeAspect="1"/>
             </wp:cNvGraphicFramePr>
@@ -2547,10 +2547,10 @@
         </w:rPr>
         <w:lastRenderedPageBreak/>
         <w:drawing>
-          <wp:inline distT="0" distB="0" distL="0" distR="0" wp14:anchorId="34B264D8" wp14:editId="24EEA1C1">
+          <wp:inline distT="0" distB="0" distL="0" distR="0" wp14:anchorId="72B643AD" wp14:editId="2301744A">
             <wp:extent cx="5731510" cy="3223895"/>
             <wp:effectExtent l="0" t="0" r="2540" b="0"/>
-            <wp:docPr id="3" name="Рисунок 3"/>
+            <wp:docPr id="15" name="Рисунок 15"/>
             <wp:cNvGraphicFramePr>
               <a:graphicFrameLocks xmlns:a="http://schemas.openxmlformats.org/drawingml/2006/main" noChangeAspect="1"/>
             </wp:cNvGraphicFramePr>
@@ -2593,10 +2593,10 @@
           <w:noProof/>
         </w:rPr>
         <w:drawing>
-          <wp:inline distT="0" distB="0" distL="0" distR="0" wp14:anchorId="0E9D49CC" wp14:editId="7AF62568">
+          <wp:inline distT="0" distB="0" distL="0" distR="0" wp14:anchorId="7139280A" wp14:editId="654D4C0B">
             <wp:extent cx="5731510" cy="3223895"/>
             <wp:effectExtent l="0" t="0" r="2540" b="0"/>
-            <wp:docPr id="4" name="Рисунок 4"/>
+            <wp:docPr id="16" name="Рисунок 16"/>
             <wp:cNvGraphicFramePr>
               <a:graphicFrameLocks xmlns:a="http://schemas.openxmlformats.org/drawingml/2006/main" noChangeAspect="1"/>
             </wp:cNvGraphicFramePr>
@@ -2640,10 +2640,10 @@
         </w:rPr>
         <w:lastRenderedPageBreak/>
         <w:drawing>
-          <wp:inline distT="0" distB="0" distL="0" distR="0" wp14:anchorId="76184343" wp14:editId="7485B6EE">
+          <wp:inline distT="0" distB="0" distL="0" distR="0" wp14:anchorId="34DAA7C7" wp14:editId="4140D04C">
             <wp:extent cx="5731510" cy="3223895"/>
             <wp:effectExtent l="0" t="0" r="2540" b="0"/>
-            <wp:docPr id="5" name="Рисунок 5"/>
+            <wp:docPr id="17" name="Рисунок 17"/>
             <wp:cNvGraphicFramePr>
               <a:graphicFrameLocks xmlns:a="http://schemas.openxmlformats.org/drawingml/2006/main" noChangeAspect="1"/>
             </wp:cNvGraphicFramePr>
@@ -2686,10 +2686,10 @@
           <w:noProof/>
         </w:rPr>
         <w:drawing>
-          <wp:inline distT="0" distB="0" distL="0" distR="0" wp14:anchorId="4D759351" wp14:editId="0257AD5C">
+          <wp:inline distT="0" distB="0" distL="0" distR="0" wp14:anchorId="676E54A8" wp14:editId="5B8A16A3">
             <wp:extent cx="5731510" cy="3223895"/>
             <wp:effectExtent l="0" t="0" r="2540" b="0"/>
-            <wp:docPr id="6" name="Рисунок 6"/>
+            <wp:docPr id="18" name="Рисунок 18"/>
             <wp:cNvGraphicFramePr>
               <a:graphicFrameLocks xmlns:a="http://schemas.openxmlformats.org/drawingml/2006/main" noChangeAspect="1"/>
             </wp:cNvGraphicFramePr>
@@ -2733,10 +2733,10 @@
         </w:rPr>
         <w:lastRenderedPageBreak/>
         <w:drawing>
-          <wp:inline distT="0" distB="0" distL="0" distR="0" wp14:anchorId="1D7F84BC" wp14:editId="673E653B">
+          <wp:inline distT="0" distB="0" distL="0" distR="0" wp14:anchorId="41295BB1" wp14:editId="367D9E04">
             <wp:extent cx="5731510" cy="3223895"/>
             <wp:effectExtent l="0" t="0" r="2540" b="0"/>
-            <wp:docPr id="7" name="Рисунок 7"/>
+            <wp:docPr id="19" name="Рисунок 19"/>
             <wp:cNvGraphicFramePr>
               <a:graphicFrameLocks xmlns:a="http://schemas.openxmlformats.org/drawingml/2006/main" noChangeAspect="1"/>
             </wp:cNvGraphicFramePr>
@@ -2779,10 +2779,10 @@
           <w:noProof/>
         </w:rPr>
         <w:drawing>
-          <wp:inline distT="0" distB="0" distL="0" distR="0" wp14:anchorId="04024017" wp14:editId="633A3287">
+          <wp:inline distT="0" distB="0" distL="0" distR="0" wp14:anchorId="650FC875" wp14:editId="32976E9F">
             <wp:extent cx="5731510" cy="3223895"/>
             <wp:effectExtent l="0" t="0" r="2540" b="0"/>
-            <wp:docPr id="8" name="Рисунок 8"/>
+            <wp:docPr id="20" name="Рисунок 20"/>
             <wp:cNvGraphicFramePr>
               <a:graphicFrameLocks xmlns:a="http://schemas.openxmlformats.org/drawingml/2006/main" noChangeAspect="1"/>
             </wp:cNvGraphicFramePr>
@@ -2826,10 +2826,10 @@
         </w:rPr>
         <w:lastRenderedPageBreak/>
         <w:drawing>
-          <wp:inline distT="0" distB="0" distL="0" distR="0" wp14:anchorId="2B2707D0" wp14:editId="3CBC94EE">
+          <wp:inline distT="0" distB="0" distL="0" distR="0" wp14:anchorId="78DC1766" wp14:editId="18B8C579">
             <wp:extent cx="5731510" cy="3223895"/>
             <wp:effectExtent l="0" t="0" r="2540" b="0"/>
-            <wp:docPr id="9" name="Рисунок 9"/>
+            <wp:docPr id="21" name="Рисунок 21"/>
             <wp:cNvGraphicFramePr>
               <a:graphicFrameLocks xmlns:a="http://schemas.openxmlformats.org/drawingml/2006/main" noChangeAspect="1"/>
             </wp:cNvGraphicFramePr>
@@ -2872,10 +2872,10 @@
           <w:noProof/>
         </w:rPr>
         <w:drawing>
-          <wp:inline distT="0" distB="0" distL="0" distR="0" wp14:anchorId="7A6B0D96" wp14:editId="078DF75D">
+          <wp:inline distT="0" distB="0" distL="0" distR="0" wp14:anchorId="10F9DAE2" wp14:editId="2E838B77">
             <wp:extent cx="5731510" cy="3223895"/>
             <wp:effectExtent l="0" t="0" r="2540" b="0"/>
-            <wp:docPr id="10" name="Рисунок 10"/>
+            <wp:docPr id="22" name="Рисунок 22"/>
             <wp:cNvGraphicFramePr>
               <a:graphicFrameLocks xmlns:a="http://schemas.openxmlformats.org/drawingml/2006/main" noChangeAspect="1"/>
             </wp:cNvGraphicFramePr>
@@ -2919,10 +2919,10 @@
         </w:rPr>
         <w:lastRenderedPageBreak/>
         <w:drawing>
-          <wp:inline distT="0" distB="0" distL="0" distR="0" wp14:anchorId="39BC74DF" wp14:editId="2678D303">
+          <wp:inline distT="0" distB="0" distL="0" distR="0" wp14:anchorId="3E052C32" wp14:editId="168CEFC0">
             <wp:extent cx="5731510" cy="3223895"/>
             <wp:effectExtent l="0" t="0" r="2540" b="0"/>
-            <wp:docPr id="11" name="Рисунок 11"/>
+            <wp:docPr id="23" name="Рисунок 23"/>
             <wp:cNvGraphicFramePr>
               <a:graphicFrameLocks xmlns:a="http://schemas.openxmlformats.org/drawingml/2006/main" noChangeAspect="1"/>
             </wp:cNvGraphicFramePr>
@@ -2965,10 +2965,10 @@
           <w:noProof/>
         </w:rPr>
         <w:drawing>
-          <wp:inline distT="0" distB="0" distL="0" distR="0" wp14:anchorId="5EA50CB9" wp14:editId="02FC5F22">
+          <wp:inline distT="0" distB="0" distL="0" distR="0" wp14:anchorId="63ACED91" wp14:editId="511601B9">
             <wp:extent cx="5731510" cy="3223895"/>
             <wp:effectExtent l="0" t="0" r="2540" b="0"/>
-            <wp:docPr id="12" name="Рисунок 12"/>
+            <wp:docPr id="24" name="Рисунок 24"/>
             <wp:cNvGraphicFramePr>
               <a:graphicFrameLocks xmlns:a="http://schemas.openxmlformats.org/drawingml/2006/main" noChangeAspect="1"/>
             </wp:cNvGraphicFramePr>
@@ -3012,10 +3012,10 @@
         </w:rPr>
         <w:lastRenderedPageBreak/>
         <w:drawing>
-          <wp:inline distT="0" distB="0" distL="0" distR="0" wp14:anchorId="0EE1F2E8" wp14:editId="00F303C4">
+          <wp:inline distT="0" distB="0" distL="0" distR="0" wp14:anchorId="716396FD" wp14:editId="48EBC0C8">
             <wp:extent cx="5731510" cy="3223895"/>
             <wp:effectExtent l="0" t="0" r="2540" b="0"/>
-            <wp:docPr id="13" name="Рисунок 13"/>
+            <wp:docPr id="25" name="Рисунок 25"/>
             <wp:cNvGraphicFramePr>
               <a:graphicFrameLocks xmlns:a="http://schemas.openxmlformats.org/drawingml/2006/main" noChangeAspect="1"/>
             </wp:cNvGraphicFramePr>
@@ -3053,6 +3053,52 @@
         <w:spacing w:before="0" w:after="0" w:line="360" w:lineRule="auto"/>
         <w:jc w:val="center"/>
       </w:pPr>
+      <w:r>
+        <w:rPr>
+          <w:noProof/>
+        </w:rPr>
+        <w:drawing>
+          <wp:inline distT="0" distB="0" distL="0" distR="0" wp14:anchorId="6B3F1B4F" wp14:editId="588DE1B1">
+            <wp:extent cx="5731510" cy="3223895"/>
+            <wp:effectExtent l="0" t="0" r="2540" b="0"/>
+            <wp:docPr id="26" name="Рисунок 26"/>
+            <wp:cNvGraphicFramePr>
+              <a:graphicFrameLocks xmlns:a="http://schemas.openxmlformats.org/drawingml/2006/main" noChangeAspect="1"/>
+            </wp:cNvGraphicFramePr>
+            <a:graphic xmlns:a="http://schemas.openxmlformats.org/drawingml/2006/main">
+              <a:graphicData uri="http://schemas.openxmlformats.org/drawingml/2006/picture">
+                <pic:pic xmlns:pic="http://schemas.openxmlformats.org/drawingml/2006/picture">
+                  <pic:nvPicPr>
+                    <pic:cNvPr id="1" name=""/>
+                    <pic:cNvPicPr/>
+                  </pic:nvPicPr>
+                  <pic:blipFill>
+                    <a:blip r:embed="rId19"/>
+                    <a:stretch>
+                      <a:fillRect/>
+                    </a:stretch>
+                  </pic:blipFill>
+                  <pic:spPr>
+                    <a:xfrm>
+                      <a:off x="0" y="0"/>
+                      <a:ext cx="5731510" cy="3223895"/>
+                    </a:xfrm>
+                    <a:prstGeom prst="rect">
+                      <a:avLst/>
+                    </a:prstGeom>
+                  </pic:spPr>
+                </pic:pic>
+              </a:graphicData>
+            </a:graphic>
+          </wp:inline>
+        </w:drawing>
+      </w:r>
+    </w:p>
+    <w:p>
+      <w:pPr>
+        <w:spacing w:before="0" w:after="0" w:line="360" w:lineRule="auto"/>
+        <w:jc w:val="center"/>
+      </w:pPr>
     </w:p>
     <w:p>
       <w:pPr>
@@ -3100,6 +3146,7 @@
       </w:pPr>
       <w:bookmarkStart w:id="8" w:name="_Toc132555137"/>
       <w:r>
+        <w:lastRenderedPageBreak/>
         <w:t>Контрольні запитання</w:t>
       </w:r>
       <w:bookmarkEnd w:id="8"/>
@@ -3158,7 +3205,6 @@
         <w:ind w:left="0" w:firstLine="851"/>
       </w:pPr>
       <w:r>
-        <w:lastRenderedPageBreak/>
         <w:t>Основне</w:t>
       </w:r>
       <w:r>
@@ -3264,6 +3310,7 @@
         <w:ind w:firstLine="851"/>
       </w:pPr>
       <w:r>
+        <w:lastRenderedPageBreak/>
         <w:t>Щоб змінити шаблон макета слайдів у більшості програм для створення презентацій, виконайте такі дії:</w:t>
       </w:r>
     </w:p>
@@ -3466,6 +3513,7 @@
       </w:pPr>
       <w:bookmarkStart w:id="12" w:name="_Toc132555141"/>
       <w:r>
+        <w:lastRenderedPageBreak/>
         <w:t>1.5.4 Як збільшити/зменшити шрифт тексту? Які типи вирівнювання тексту доступні?</w:t>
       </w:r>
       <w:bookmarkEnd w:id="12"/>
@@ -3534,7 +3582,6 @@
         <w:ind w:left="0" w:firstLine="851"/>
       </w:pPr>
       <w:r>
-        <w:lastRenderedPageBreak/>
         <w:t>Виберіть розмір шрифту, який ви хочете використовувати для виділеного тексту.</w:t>
       </w:r>
     </w:p>
@@ -3657,6 +3704,7 @@
         <w:ind w:left="0" w:firstLine="851"/>
       </w:pPr>
       <w:r>
+        <w:lastRenderedPageBreak/>
         <w:t>Виберіть варіант вирівнювання, який ви хочете використовувати для виділеного тексту.</w:t>
       </w:r>
     </w:p>
@@ -3714,7 +3762,6 @@
         <w:ind w:left="0" w:firstLine="851"/>
       </w:pPr>
       <w:r>
-        <w:lastRenderedPageBreak/>
         <w:t xml:space="preserve">Формати файлів: PowerPoint 2010 за замовчуванням використовує формат файлів Office </w:t>
       </w:r>
       <w:proofErr w:type="spellStart"/>

</xml_diff>

<commit_message>
🌿: Friday, May 12, 2023 at 11:55:56 PM Eastern European Summer Time
</commit_message>
<xml_diff>
--- a/year1-term2/SS/ct1/звіт.docx
+++ b/year1-term2/SS/ct1/звіт.docx
@@ -118,23 +118,7 @@
         <w:jc w:val="center"/>
       </w:pPr>
       <w:r>
-        <w:t>з дисципліни «</w:t>
-      </w:r>
-      <w:proofErr w:type="spellStart"/>
-      <w:r>
-        <w:t>Soft</w:t>
-      </w:r>
-      <w:proofErr w:type="spellEnd"/>
-      <w:r>
-        <w:t xml:space="preserve"> </w:t>
-      </w:r>
-      <w:proofErr w:type="spellStart"/>
-      <w:r>
-        <w:t>skills</w:t>
-      </w:r>
-      <w:proofErr w:type="spellEnd"/>
-      <w:r>
-        <w:t>, групова динаміка та комунікації» на тему:</w:t>
+        <w:t>з дисципліни «Soft skills, групова динаміка та комунікації» на тему:</w:t>
       </w:r>
     </w:p>
     <w:p>
@@ -353,8 +337,6 @@
             <w:tabs>
               <w:tab w:val="right" w:leader="dot" w:pos="9016"/>
             </w:tabs>
-            <w:spacing w:before="0" w:after="0" w:line="360" w:lineRule="auto"/>
-            <w:ind w:firstLine="851"/>
             <w:rPr>
               <w:rFonts w:asciiTheme="minorHAnsi" w:eastAsiaTheme="minorEastAsia" w:hAnsiTheme="minorHAnsi" w:cstheme="minorBidi"/>
               <w:noProof/>
@@ -371,7 +353,7 @@
           <w:r>
             <w:fldChar w:fldCharType="separate"/>
           </w:r>
-          <w:hyperlink w:anchor="_Toc132555130" w:history="1">
+          <w:hyperlink w:anchor="_Toc134823542" w:history="1">
             <w:r>
               <w:rPr>
                 <w:rStyle w:val="a5"/>
@@ -398,7 +380,7 @@
                 <w:noProof/>
                 <w:webHidden/>
               </w:rPr>
-              <w:instrText xml:space="preserve"> PAGEREF _Toc132555130 \h </w:instrText>
+              <w:instrText xml:space="preserve"> PAGEREF _Toc134823542 \h </w:instrText>
             </w:r>
             <w:r>
               <w:rPr>
@@ -435,8 +417,6 @@
             <w:tabs>
               <w:tab w:val="right" w:leader="dot" w:pos="9016"/>
             </w:tabs>
-            <w:spacing w:before="0" w:after="0" w:line="360" w:lineRule="auto"/>
-            <w:ind w:firstLine="851"/>
             <w:rPr>
               <w:rFonts w:asciiTheme="minorHAnsi" w:eastAsiaTheme="minorEastAsia" w:hAnsiTheme="minorHAnsi" w:cstheme="minorBidi"/>
               <w:noProof/>
@@ -444,7 +424,7 @@
               <w:szCs w:val="22"/>
             </w:rPr>
           </w:pPr>
-          <w:hyperlink w:anchor="_Toc132555131" w:history="1">
+          <w:hyperlink w:anchor="_Toc134823543" w:history="1">
             <w:r>
               <w:rPr>
                 <w:rStyle w:val="a5"/>
@@ -471,7 +451,7 @@
                 <w:noProof/>
                 <w:webHidden/>
               </w:rPr>
-              <w:instrText xml:space="preserve"> PAGEREF _Toc132555131 \h </w:instrText>
+              <w:instrText xml:space="preserve"> PAGEREF _Toc134823543 \h </w:instrText>
             </w:r>
             <w:r>
               <w:rPr>
@@ -508,8 +488,6 @@
             <w:tabs>
               <w:tab w:val="right" w:leader="dot" w:pos="9016"/>
             </w:tabs>
-            <w:spacing w:before="0" w:after="0" w:line="360" w:lineRule="auto"/>
-            <w:ind w:firstLine="851"/>
             <w:rPr>
               <w:rFonts w:asciiTheme="minorHAnsi" w:eastAsiaTheme="minorEastAsia" w:hAnsiTheme="minorHAnsi" w:cstheme="minorBidi"/>
               <w:noProof/>
@@ -517,7 +495,7 @@
               <w:szCs w:val="22"/>
             </w:rPr>
           </w:pPr>
-          <w:hyperlink w:anchor="_Toc132555132" w:history="1">
+          <w:hyperlink w:anchor="_Toc134823544" w:history="1">
             <w:r>
               <w:rPr>
                 <w:rStyle w:val="a5"/>
@@ -544,7 +522,7 @@
                 <w:noProof/>
                 <w:webHidden/>
               </w:rPr>
-              <w:instrText xml:space="preserve"> PAGEREF _Toc132555132 \h </w:instrText>
+              <w:instrText xml:space="preserve"> PAGEREF _Toc134823544 \h </w:instrText>
             </w:r>
             <w:r>
               <w:rPr>
@@ -581,8 +559,6 @@
             <w:tabs>
               <w:tab w:val="right" w:leader="dot" w:pos="9016"/>
             </w:tabs>
-            <w:spacing w:before="0" w:after="0" w:line="360" w:lineRule="auto"/>
-            <w:ind w:firstLine="851"/>
             <w:rPr>
               <w:rFonts w:asciiTheme="minorHAnsi" w:eastAsiaTheme="minorEastAsia" w:hAnsiTheme="minorHAnsi" w:cstheme="minorBidi"/>
               <w:noProof/>
@@ -590,7 +566,7 @@
               <w:szCs w:val="22"/>
             </w:rPr>
           </w:pPr>
-          <w:hyperlink w:anchor="_Toc132555133" w:history="1">
+          <w:hyperlink w:anchor="_Toc134823545" w:history="1">
             <w:r>
               <w:rPr>
                 <w:rStyle w:val="a5"/>
@@ -617,7 +593,7 @@
                 <w:noProof/>
                 <w:webHidden/>
               </w:rPr>
-              <w:instrText xml:space="preserve"> PAGEREF _Toc132555133 \h </w:instrText>
+              <w:instrText xml:space="preserve"> PAGEREF _Toc134823545 \h </w:instrText>
             </w:r>
             <w:r>
               <w:rPr>
@@ -654,8 +630,6 @@
             <w:tabs>
               <w:tab w:val="right" w:leader="dot" w:pos="9016"/>
             </w:tabs>
-            <w:spacing w:before="0" w:after="0" w:line="360" w:lineRule="auto"/>
-            <w:ind w:firstLine="851"/>
             <w:rPr>
               <w:rFonts w:asciiTheme="minorHAnsi" w:eastAsiaTheme="minorEastAsia" w:hAnsiTheme="minorHAnsi" w:cstheme="minorBidi"/>
               <w:noProof/>
@@ -663,7 +637,7 @@
               <w:szCs w:val="22"/>
             </w:rPr>
           </w:pPr>
-          <w:hyperlink w:anchor="_Toc132555134" w:history="1">
+          <w:hyperlink w:anchor="_Toc134823546" w:history="1">
             <w:r>
               <w:rPr>
                 <w:rStyle w:val="a5"/>
@@ -690,7 +664,7 @@
                 <w:noProof/>
                 <w:webHidden/>
               </w:rPr>
-              <w:instrText xml:space="preserve"> PAGEREF _Toc132555134 \h </w:instrText>
+              <w:instrText xml:space="preserve"> PAGEREF _Toc134823546 \h </w:instrText>
             </w:r>
             <w:r>
               <w:rPr>
@@ -710,7 +684,7 @@
                 <w:noProof/>
                 <w:webHidden/>
               </w:rPr>
-              <w:t>4</w:t>
+              <w:t>5</w:t>
             </w:r>
             <w:r>
               <w:rPr>
@@ -727,8 +701,6 @@
             <w:tabs>
               <w:tab w:val="right" w:leader="dot" w:pos="9016"/>
             </w:tabs>
-            <w:spacing w:before="0" w:after="0" w:line="360" w:lineRule="auto"/>
-            <w:ind w:firstLine="851"/>
             <w:rPr>
               <w:rFonts w:asciiTheme="minorHAnsi" w:eastAsiaTheme="minorEastAsia" w:hAnsiTheme="minorHAnsi" w:cstheme="minorBidi"/>
               <w:noProof/>
@@ -736,7 +708,7 @@
               <w:szCs w:val="22"/>
             </w:rPr>
           </w:pPr>
-          <w:hyperlink w:anchor="_Toc132555135" w:history="1">
+          <w:hyperlink w:anchor="_Toc134823547" w:history="1">
             <w:r>
               <w:rPr>
                 <w:rStyle w:val="a5"/>
@@ -763,7 +735,7 @@
                 <w:noProof/>
                 <w:webHidden/>
               </w:rPr>
-              <w:instrText xml:space="preserve"> PAGEREF _Toc132555135 \h </w:instrText>
+              <w:instrText xml:space="preserve"> PAGEREF _Toc134823547 \h </w:instrText>
             </w:r>
             <w:r>
               <w:rPr>
@@ -783,7 +755,7 @@
                 <w:noProof/>
                 <w:webHidden/>
               </w:rPr>
-              <w:t>6</w:t>
+              <w:t>8</w:t>
             </w:r>
             <w:r>
               <w:rPr>
@@ -800,8 +772,6 @@
             <w:tabs>
               <w:tab w:val="right" w:leader="dot" w:pos="9016"/>
             </w:tabs>
-            <w:spacing w:before="0" w:after="0" w:line="360" w:lineRule="auto"/>
-            <w:ind w:firstLine="851"/>
             <w:rPr>
               <w:rFonts w:asciiTheme="minorHAnsi" w:eastAsiaTheme="minorEastAsia" w:hAnsiTheme="minorHAnsi" w:cstheme="minorBidi"/>
               <w:noProof/>
@@ -809,7 +779,7 @@
               <w:szCs w:val="22"/>
             </w:rPr>
           </w:pPr>
-          <w:hyperlink w:anchor="_Toc132555136" w:history="1">
+          <w:hyperlink w:anchor="_Toc134823548" w:history="1">
             <w:r>
               <w:rPr>
                 <w:rStyle w:val="a5"/>
@@ -836,7 +806,7 @@
                 <w:noProof/>
                 <w:webHidden/>
               </w:rPr>
-              <w:instrText xml:space="preserve"> PAGEREF _Toc132555136 \h </w:instrText>
+              <w:instrText xml:space="preserve"> PAGEREF _Toc134823548 \h </w:instrText>
             </w:r>
             <w:r>
               <w:rPr>
@@ -856,7 +826,7 @@
                 <w:noProof/>
                 <w:webHidden/>
               </w:rPr>
-              <w:t>13</w:t>
+              <w:t>14</w:t>
             </w:r>
             <w:r>
               <w:rPr>
@@ -873,8 +843,6 @@
             <w:tabs>
               <w:tab w:val="right" w:leader="dot" w:pos="9016"/>
             </w:tabs>
-            <w:spacing w:before="0" w:after="0" w:line="360" w:lineRule="auto"/>
-            <w:ind w:firstLine="851"/>
             <w:rPr>
               <w:rFonts w:asciiTheme="minorHAnsi" w:eastAsiaTheme="minorEastAsia" w:hAnsiTheme="minorHAnsi" w:cstheme="minorBidi"/>
               <w:noProof/>
@@ -882,7 +850,7 @@
               <w:szCs w:val="22"/>
             </w:rPr>
           </w:pPr>
-          <w:hyperlink w:anchor="_Toc132555137" w:history="1">
+          <w:hyperlink w:anchor="_Toc134823549" w:history="1">
             <w:r>
               <w:rPr>
                 <w:rStyle w:val="a5"/>
@@ -909,7 +877,7 @@
                 <w:noProof/>
                 <w:webHidden/>
               </w:rPr>
-              <w:instrText xml:space="preserve"> PAGEREF _Toc132555137 \h </w:instrText>
+              <w:instrText xml:space="preserve"> PAGEREF _Toc134823549 \h </w:instrText>
             </w:r>
             <w:r>
               <w:rPr>
@@ -929,7 +897,7 @@
                 <w:noProof/>
                 <w:webHidden/>
               </w:rPr>
-              <w:t>13</w:t>
+              <w:t>15</w:t>
             </w:r>
             <w:r>
               <w:rPr>
@@ -946,8 +914,6 @@
             <w:tabs>
               <w:tab w:val="right" w:leader="dot" w:pos="9016"/>
             </w:tabs>
-            <w:spacing w:before="0" w:after="0" w:line="360" w:lineRule="auto"/>
-            <w:ind w:firstLine="851"/>
             <w:rPr>
               <w:rFonts w:asciiTheme="minorHAnsi" w:eastAsiaTheme="minorEastAsia" w:hAnsiTheme="minorHAnsi" w:cstheme="minorBidi"/>
               <w:noProof/>
@@ -955,7 +921,7 @@
               <w:szCs w:val="22"/>
             </w:rPr>
           </w:pPr>
-          <w:hyperlink w:anchor="_Toc132555138" w:history="1">
+          <w:hyperlink w:anchor="_Toc134823550" w:history="1">
             <w:r>
               <w:rPr>
                 <w:rStyle w:val="a5"/>
@@ -982,7 +948,7 @@
                 <w:noProof/>
                 <w:webHidden/>
               </w:rPr>
-              <w:instrText xml:space="preserve"> PAGEREF _Toc132555138 \h </w:instrText>
+              <w:instrText xml:space="preserve"> PAGEREF _Toc134823550 \h </w:instrText>
             </w:r>
             <w:r>
               <w:rPr>
@@ -1002,7 +968,7 @@
                 <w:noProof/>
                 <w:webHidden/>
               </w:rPr>
-              <w:t>13</w:t>
+              <w:t>15</w:t>
             </w:r>
             <w:r>
               <w:rPr>
@@ -1019,8 +985,6 @@
             <w:tabs>
               <w:tab w:val="right" w:leader="dot" w:pos="9016"/>
             </w:tabs>
-            <w:spacing w:before="0" w:after="0" w:line="360" w:lineRule="auto"/>
-            <w:ind w:firstLine="851"/>
             <w:rPr>
               <w:rFonts w:asciiTheme="minorHAnsi" w:eastAsiaTheme="minorEastAsia" w:hAnsiTheme="minorHAnsi" w:cstheme="minorBidi"/>
               <w:noProof/>
@@ -1028,7 +992,7 @@
               <w:szCs w:val="22"/>
             </w:rPr>
           </w:pPr>
-          <w:hyperlink w:anchor="_Toc132555139" w:history="1">
+          <w:hyperlink w:anchor="_Toc134823551" w:history="1">
             <w:r>
               <w:rPr>
                 <w:rStyle w:val="a5"/>
@@ -1055,7 +1019,7 @@
                 <w:noProof/>
                 <w:webHidden/>
               </w:rPr>
-              <w:instrText xml:space="preserve"> PAGEREF _Toc132555139 \h </w:instrText>
+              <w:instrText xml:space="preserve"> PAGEREF _Toc134823551 \h </w:instrText>
             </w:r>
             <w:r>
               <w:rPr>
@@ -1075,7 +1039,7 @@
                 <w:noProof/>
                 <w:webHidden/>
               </w:rPr>
-              <w:t>14</w:t>
+              <w:t>15</w:t>
             </w:r>
             <w:r>
               <w:rPr>
@@ -1092,8 +1056,6 @@
             <w:tabs>
               <w:tab w:val="right" w:leader="dot" w:pos="9016"/>
             </w:tabs>
-            <w:spacing w:before="0" w:after="0" w:line="360" w:lineRule="auto"/>
-            <w:ind w:firstLine="851"/>
             <w:rPr>
               <w:rFonts w:asciiTheme="minorHAnsi" w:eastAsiaTheme="minorEastAsia" w:hAnsiTheme="minorHAnsi" w:cstheme="minorBidi"/>
               <w:noProof/>
@@ -1101,7 +1063,7 @@
               <w:szCs w:val="22"/>
             </w:rPr>
           </w:pPr>
-          <w:hyperlink w:anchor="_Toc132555140" w:history="1">
+          <w:hyperlink w:anchor="_Toc134823552" w:history="1">
             <w:r>
               <w:rPr>
                 <w:rStyle w:val="a5"/>
@@ -1128,7 +1090,7 @@
                 <w:noProof/>
                 <w:webHidden/>
               </w:rPr>
-              <w:instrText xml:space="preserve"> PAGEREF _Toc132555140 \h </w:instrText>
+              <w:instrText xml:space="preserve"> PAGEREF _Toc134823552 \h </w:instrText>
             </w:r>
             <w:r>
               <w:rPr>
@@ -1148,7 +1110,7 @@
                 <w:noProof/>
                 <w:webHidden/>
               </w:rPr>
-              <w:t>15</w:t>
+              <w:t>16</w:t>
             </w:r>
             <w:r>
               <w:rPr>
@@ -1165,8 +1127,6 @@
             <w:tabs>
               <w:tab w:val="right" w:leader="dot" w:pos="9016"/>
             </w:tabs>
-            <w:spacing w:before="0" w:after="0" w:line="360" w:lineRule="auto"/>
-            <w:ind w:firstLine="851"/>
             <w:rPr>
               <w:rFonts w:asciiTheme="minorHAnsi" w:eastAsiaTheme="minorEastAsia" w:hAnsiTheme="minorHAnsi" w:cstheme="minorBidi"/>
               <w:noProof/>
@@ -1174,7 +1134,7 @@
               <w:szCs w:val="22"/>
             </w:rPr>
           </w:pPr>
-          <w:hyperlink w:anchor="_Toc132555141" w:history="1">
+          <w:hyperlink w:anchor="_Toc134823553" w:history="1">
             <w:r>
               <w:rPr>
                 <w:rStyle w:val="a5"/>
@@ -1201,7 +1161,7 @@
                 <w:noProof/>
                 <w:webHidden/>
               </w:rPr>
-              <w:instrText xml:space="preserve"> PAGEREF _Toc132555141 \h </w:instrText>
+              <w:instrText xml:space="preserve"> PAGEREF _Toc134823553 \h </w:instrText>
             </w:r>
             <w:r>
               <w:rPr>
@@ -1221,7 +1181,7 @@
                 <w:noProof/>
                 <w:webHidden/>
               </w:rPr>
-              <w:t>15</w:t>
+              <w:t>17</w:t>
             </w:r>
             <w:r>
               <w:rPr>
@@ -1238,8 +1198,6 @@
             <w:tabs>
               <w:tab w:val="right" w:leader="dot" w:pos="9016"/>
             </w:tabs>
-            <w:spacing w:before="0" w:after="0" w:line="360" w:lineRule="auto"/>
-            <w:ind w:firstLine="851"/>
             <w:rPr>
               <w:rFonts w:asciiTheme="minorHAnsi" w:eastAsiaTheme="minorEastAsia" w:hAnsiTheme="minorHAnsi" w:cstheme="minorBidi"/>
               <w:noProof/>
@@ -1247,7 +1205,7 @@
               <w:szCs w:val="22"/>
             </w:rPr>
           </w:pPr>
-          <w:hyperlink w:anchor="_Toc132555142" w:history="1">
+          <w:hyperlink w:anchor="_Toc134823554" w:history="1">
             <w:r>
               <w:rPr>
                 <w:rStyle w:val="a5"/>
@@ -1274,7 +1232,7 @@
                 <w:noProof/>
                 <w:webHidden/>
               </w:rPr>
-              <w:instrText xml:space="preserve"> PAGEREF _Toc132555142 \h </w:instrText>
+              <w:instrText xml:space="preserve"> PAGEREF _Toc134823554 \h </w:instrText>
             </w:r>
             <w:r>
               <w:rPr>
@@ -1294,7 +1252,7 @@
                 <w:noProof/>
                 <w:webHidden/>
               </w:rPr>
-              <w:t>16</w:t>
+              <w:t>18</w:t>
             </w:r>
             <w:r>
               <w:rPr>
@@ -1327,7 +1285,7 @@
       <w:r>
         <w:br w:type="page"/>
       </w:r>
-      <w:bookmarkStart w:id="1" w:name="_Toc132555130"/>
+      <w:bookmarkStart w:id="1" w:name="_Toc134823542"/>
       <w:r>
         <w:lastRenderedPageBreak/>
         <w:t>1 СТВОРЕННЯ ПРЕЗЕНТАЦІЙ</w:t>
@@ -1338,7 +1296,7 @@
       <w:pPr>
         <w:pStyle w:val="-20"/>
       </w:pPr>
-      <w:bookmarkStart w:id="2" w:name="_Toc132555131"/>
+      <w:bookmarkStart w:id="2" w:name="_Toc134823543"/>
       <w:r>
         <w:t>Мета роботи</w:t>
       </w:r>
@@ -1378,7 +1336,7 @@
       <w:pPr>
         <w:pStyle w:val="-20"/>
       </w:pPr>
-      <w:bookmarkStart w:id="3" w:name="_Toc132555132"/>
+      <w:bookmarkStart w:id="3" w:name="_Toc134823544"/>
       <w:r>
         <w:t>Завдання до роботи</w:t>
       </w:r>
@@ -1660,7 +1618,7 @@
       <w:pPr>
         <w:pStyle w:val="-20"/>
       </w:pPr>
-      <w:bookmarkStart w:id="4" w:name="_Toc132555133"/>
+      <w:bookmarkStart w:id="4" w:name="_Toc134823545"/>
       <w:r>
         <w:t>Короткі теоретичні відомості</w:t>
       </w:r>
@@ -1719,15 +1677,7 @@
       </w:r>
       <w:proofErr w:type="spellEnd"/>
       <w:r>
-        <w:t xml:space="preserve"> та </w:t>
-      </w:r>
-      <w:proofErr w:type="spellStart"/>
-      <w:r>
-        <w:t>Apache</w:t>
-      </w:r>
-      <w:proofErr w:type="spellEnd"/>
-      <w:r>
-        <w:t xml:space="preserve"> </w:t>
+        <w:t xml:space="preserve"> та Apache </w:t>
       </w:r>
       <w:proofErr w:type="spellStart"/>
       <w:r>
@@ -1751,7 +1701,6 @@
           <w:b/>
         </w:rPr>
       </w:pPr>
-      <w:bookmarkStart w:id="5" w:name="_Toc132555134"/>
       <w:r>
         <w:br w:type="page"/>
       </w:r>
@@ -1760,6 +1709,7 @@
       <w:pPr>
         <w:pStyle w:val="-20"/>
       </w:pPr>
+      <w:bookmarkStart w:id="5" w:name="_Toc134823546"/>
       <w:r>
         <w:lastRenderedPageBreak/>
         <w:t>Текст доповіді</w:t>
@@ -1800,55 +1750,125 @@
       </w:r>
       <w:proofErr w:type="spellEnd"/>
       <w:r>
-        <w:t xml:space="preserve">, компільована мова програмування, розроблена компанією </w:t>
+        <w:t xml:space="preserve">, компільована мова програмування, розроблена компанією Apple Inc. у 2014 році для </w:t>
       </w:r>
       <w:proofErr w:type="spellStart"/>
       <w:r>
-        <w:t>Apple</w:t>
+        <w:t>macOS</w:t>
       </w:r>
       <w:proofErr w:type="spellEnd"/>
       <w:r>
+        <w:t xml:space="preserve">, iOS, </w:t>
+      </w:r>
+      <w:proofErr w:type="spellStart"/>
+      <w:r>
+        <w:t>watchOS</w:t>
+      </w:r>
+      <w:proofErr w:type="spellEnd"/>
+      <w:r>
+        <w:t xml:space="preserve"> та </w:t>
+      </w:r>
+      <w:proofErr w:type="spellStart"/>
+      <w:r>
+        <w:t>tvOS</w:t>
+      </w:r>
+      <w:proofErr w:type="spellEnd"/>
+      <w:r>
+        <w:t xml:space="preserve">. </w:t>
+      </w:r>
+      <w:proofErr w:type="spellStart"/>
+      <w:r>
+        <w:t>Swift</w:t>
+      </w:r>
+      <w:proofErr w:type="spellEnd"/>
+      <w:r>
+        <w:t xml:space="preserve"> призначена для роботи з фреймворками Apple </w:t>
+      </w:r>
+      <w:proofErr w:type="spellStart"/>
+      <w:r>
+        <w:t>Cocoa</w:t>
+      </w:r>
+      <w:proofErr w:type="spellEnd"/>
+      <w:r>
+        <w:t xml:space="preserve"> та </w:t>
+      </w:r>
+      <w:proofErr w:type="spellStart"/>
+      <w:r>
+        <w:t>Cocoa</w:t>
+      </w:r>
+      <w:proofErr w:type="spellEnd"/>
+      <w:r>
         <w:t xml:space="preserve"> </w:t>
       </w:r>
       <w:proofErr w:type="spellStart"/>
       <w:r>
-        <w:t>Inc</w:t>
+        <w:t>Touch</w:t>
       </w:r>
       <w:proofErr w:type="spellEnd"/>
       <w:r>
-        <w:t xml:space="preserve">. у 2014 році для </w:t>
+        <w:t>, а також з великою кількістю існуючого коду на Objective-C, написаного для продуктів Apple. Це потужна та інтуїтивно зрозуміла мова, яку легко вивчати та використовувати.</w:t>
+      </w:r>
+    </w:p>
+    <w:p>
+      <w:pPr>
+        <w:spacing w:before="0" w:after="0" w:line="360" w:lineRule="auto"/>
+        <w:ind w:firstLine="851"/>
+      </w:pPr>
+      <w:r>
+        <w:t xml:space="preserve">Особливості мови програмування </w:t>
       </w:r>
       <w:proofErr w:type="spellStart"/>
       <w:r>
-        <w:t>macOS</w:t>
+        <w:t>Swift</w:t>
       </w:r>
       <w:proofErr w:type="spellEnd"/>
       <w:r>
-        <w:t xml:space="preserve">, </w:t>
-      </w:r>
+        <w:t>:</w:t>
+      </w:r>
+    </w:p>
+    <w:p>
+      <w:pPr>
+        <w:spacing w:before="0" w:after="0" w:line="360" w:lineRule="auto"/>
+        <w:ind w:firstLine="851"/>
+      </w:pPr>
+      <w:r>
+        <w:t xml:space="preserve">1. </w:t>
+      </w:r>
+      <w:r>
+        <w:t>Безпека та швидкість</w:t>
+      </w:r>
+      <w:r>
+        <w:t>:</w:t>
+      </w:r>
+    </w:p>
+    <w:p>
+      <w:pPr>
+        <w:spacing w:before="0" w:after="0" w:line="360" w:lineRule="auto"/>
+        <w:ind w:firstLine="851"/>
+      </w:pPr>
       <w:proofErr w:type="spellStart"/>
       <w:r>
-        <w:t>iOS</w:t>
+        <w:t>Swift</w:t>
       </w:r>
       <w:proofErr w:type="spellEnd"/>
       <w:r>
-        <w:t xml:space="preserve">, </w:t>
+        <w:t xml:space="preserve"> розроблена, щоб бути безпечною, швидкою та ефективною. Вона побудована з потужною типізацією, яка запобігає поширеним помилкам програмування, таким як винятки з нульовим покажчиком та </w:t>
       </w:r>
       <w:proofErr w:type="spellStart"/>
       <w:r>
-        <w:t>watchOS</w:t>
+        <w:t>неініціалізовані</w:t>
       </w:r>
       <w:proofErr w:type="spellEnd"/>
       <w:r>
-        <w:t xml:space="preserve"> та </w:t>
+        <w:t xml:space="preserve"> змінні. </w:t>
       </w:r>
       <w:proofErr w:type="spellStart"/>
       <w:r>
-        <w:t>tvOS</w:t>
+        <w:t>Swift</w:t>
       </w:r>
       <w:proofErr w:type="spellEnd"/>
       <w:r>
-        <w:t xml:space="preserve">. </w:t>
+        <w:t xml:space="preserve"> також має вбудовану систему керування пам'яттю, яка автоматично керує життєвим циклом об'єктів, звільняючи пам'ять, коли вона більше не потрібна. Завдяки цьому програми на </w:t>
       </w:r>
       <w:proofErr w:type="spellStart"/>
       <w:r>
@@ -1856,128 +1876,7 @@
       </w:r>
       <w:proofErr w:type="spellEnd"/>
       <w:r>
-        <w:t xml:space="preserve"> призначена для роботи з фреймворками </w:t>
-      </w:r>
-      <w:proofErr w:type="spellStart"/>
-      <w:r>
-        <w:t>Apple</w:t>
-      </w:r>
-      <w:proofErr w:type="spellEnd"/>
-      <w:r>
-        <w:t xml:space="preserve"> </w:t>
-      </w:r>
-      <w:proofErr w:type="spellStart"/>
-      <w:r>
-        <w:t>Cocoa</w:t>
-      </w:r>
-      <w:proofErr w:type="spellEnd"/>
-      <w:r>
-        <w:t xml:space="preserve"> та </w:t>
-      </w:r>
-      <w:proofErr w:type="spellStart"/>
-      <w:r>
-        <w:t>Cocoa</w:t>
-      </w:r>
-      <w:proofErr w:type="spellEnd"/>
-      <w:r>
-        <w:t xml:space="preserve"> </w:t>
-      </w:r>
-      <w:proofErr w:type="spellStart"/>
-      <w:r>
-        <w:t>Touch</w:t>
-      </w:r>
-      <w:proofErr w:type="spellEnd"/>
-      <w:r>
-        <w:t xml:space="preserve">, а також з великою кількістю існуючого коду на </w:t>
-      </w:r>
-      <w:proofErr w:type="spellStart"/>
-      <w:r>
-        <w:t>Objective</w:t>
-      </w:r>
-      <w:proofErr w:type="spellEnd"/>
-      <w:r>
-        <w:t xml:space="preserve">-C, написаного для продуктів </w:t>
-      </w:r>
-      <w:proofErr w:type="spellStart"/>
-      <w:r>
-        <w:t>Apple</w:t>
-      </w:r>
-      <w:proofErr w:type="spellEnd"/>
-      <w:r>
-        <w:t>. Це потужна та інтуїтивно зрозуміла мова, яку легко вивчати та використовувати.</w:t>
-      </w:r>
-    </w:p>
-    <w:p>
-      <w:pPr>
-        <w:spacing w:before="0" w:after="0" w:line="360" w:lineRule="auto"/>
-        <w:ind w:firstLine="851"/>
-      </w:pPr>
-      <w:r>
-        <w:t xml:space="preserve">Особливості мови програмування </w:t>
-      </w:r>
-      <w:proofErr w:type="spellStart"/>
-      <w:r>
-        <w:t>Swift</w:t>
-      </w:r>
-      <w:proofErr w:type="spellEnd"/>
-      <w:r>
-        <w:t>:</w:t>
-      </w:r>
-    </w:p>
-    <w:p>
-      <w:pPr>
-        <w:spacing w:before="0" w:after="0" w:line="360" w:lineRule="auto"/>
-        <w:ind w:firstLine="851"/>
-      </w:pPr>
-      <w:r>
-        <w:t xml:space="preserve">1. </w:t>
-      </w:r>
-      <w:r>
-        <w:t>Безпека та швидкість</w:t>
-      </w:r>
-      <w:r>
-        <w:t>:</w:t>
-      </w:r>
-    </w:p>
-    <w:p>
-      <w:pPr>
-        <w:spacing w:before="0" w:after="0" w:line="360" w:lineRule="auto"/>
-        <w:ind w:firstLine="851"/>
-      </w:pPr>
-      <w:proofErr w:type="spellStart"/>
-      <w:r>
-        <w:t>Swift</w:t>
-      </w:r>
-      <w:proofErr w:type="spellEnd"/>
-      <w:r>
-        <w:t xml:space="preserve"> розроблена, щоб бути безпечною, швидкою та ефективною. Вона побудована з потужною типізацією, яка запобігає поширеним помилкам програмування, таким як винятки з нульовим покажчиком та </w:t>
-      </w:r>
-      <w:proofErr w:type="spellStart"/>
-      <w:r>
-        <w:t>неініціалізовані</w:t>
-      </w:r>
-      <w:proofErr w:type="spellEnd"/>
-      <w:r>
-        <w:t xml:space="preserve"> змінні. </w:t>
-      </w:r>
-      <w:proofErr w:type="spellStart"/>
-      <w:r>
-        <w:t>Swift</w:t>
-      </w:r>
-      <w:proofErr w:type="spellEnd"/>
-      <w:r>
-        <w:t xml:space="preserve"> також має вбудовану систему керування пам'яттю, яка автоматично керує життєвим циклом об'єктів, звільняючи пам'ять, коли вона більше не потрібна. Завдяки цьому програми на </w:t>
-      </w:r>
-      <w:proofErr w:type="spellStart"/>
-      <w:r>
-        <w:t>Swift</w:t>
-      </w:r>
-      <w:proofErr w:type="spellEnd"/>
-      <w:r>
-        <w:t xml:space="preserve"> працюють швидше та ефективніше, ніж програми іншими мовами програмування.</w:t>
-      </w:r>
-      <w:r>
-        <w:t xml:space="preserve"> </w:t>
+        <w:t xml:space="preserve"> працюють швидше та ефективніше, ніж програми іншими мовами програмування. </w:t>
       </w:r>
     </w:p>
     <w:p>
@@ -2233,10 +2132,7 @@
       </w:r>
       <w:r>
         <w:lastRenderedPageBreak/>
-        <w:t>схожі на функції, але вони можуть перехоплювати і зберігати посилання на будь-які константи і змінні з навколишнього контексту. Це робить закриття потужним інструментом для написання асинхронного та керованого подіями коду.</w:t>
-      </w:r>
-      <w:r>
-        <w:t xml:space="preserve"> </w:t>
+        <w:t xml:space="preserve">схожі на функції, але вони можуть перехоплювати і зберігати посилання на будь-які константи і змінні з навколишнього контексту. Це робить закриття потужним інструментом для написання асинхронного та керованого подіями коду. </w:t>
       </w:r>
     </w:p>
     <w:p>
@@ -2267,23 +2163,47 @@
       </w:r>
       <w:proofErr w:type="spellEnd"/>
       <w:r>
-        <w:t xml:space="preserve"> розроблено для безперешкодної роботи з кодом на </w:t>
+        <w:t xml:space="preserve"> розроблено для безперешкодної роботи з кодом на Objective-C та C. Це означає, що розробники можуть використовувати існуючі бібліотеки та фреймворки, написані на Objective-C та C, у своїх проектах на </w:t>
       </w:r>
       <w:proofErr w:type="spellStart"/>
       <w:r>
-        <w:t>Objective</w:t>
+        <w:t>Swift</w:t>
       </w:r>
       <w:proofErr w:type="spellEnd"/>
       <w:r>
-        <w:t xml:space="preserve">-C та C. Це означає, що розробники можуть використовувати існуючі бібліотеки та фреймворки, написані на </w:t>
+        <w:t xml:space="preserve">. </w:t>
       </w:r>
       <w:proofErr w:type="spellStart"/>
       <w:r>
-        <w:t>Objective</w:t>
+        <w:t>Swift</w:t>
       </w:r>
       <w:proofErr w:type="spellEnd"/>
       <w:r>
-        <w:t xml:space="preserve">-C та C, у своїх проектах на </w:t>
+        <w:t xml:space="preserve"> також надає прості у використанні API для роботи з кодом на C та Objective-C.</w:t>
+      </w:r>
+    </w:p>
+    <w:p>
+      <w:pPr>
+        <w:spacing w:before="0" w:after="0" w:line="360" w:lineRule="auto"/>
+        <w:ind w:firstLine="851"/>
+      </w:pPr>
+      <w:r>
+        <w:t xml:space="preserve">10. </w:t>
+      </w:r>
+      <w:r>
+        <w:t>Ігровий майданчик</w:t>
+      </w:r>
+      <w:r>
+        <w:t>:</w:t>
+      </w:r>
+    </w:p>
+    <w:p>
+      <w:pPr>
+        <w:spacing w:before="0" w:after="0" w:line="360" w:lineRule="auto"/>
+        <w:ind w:firstLine="851"/>
+      </w:pPr>
+      <w:r>
+        <w:t xml:space="preserve">Ігровий майданчик - це унікальна функція </w:t>
       </w:r>
       <w:proofErr w:type="spellStart"/>
       <w:r>
@@ -2291,7 +2211,7 @@
       </w:r>
       <w:proofErr w:type="spellEnd"/>
       <w:r>
-        <w:t xml:space="preserve">. </w:t>
+        <w:t xml:space="preserve">, яка дозволяє розробникам експериментувати з кодом і бачити результати в реальному часі. Ігрові майданчики забезпечують інтерактивне середовище для написання та тестування коду, що робить навчання та експерименти зі </w:t>
       </w:r>
       <w:proofErr w:type="spellStart"/>
       <w:r>
@@ -2299,39 +2219,30 @@
       </w:r>
       <w:proofErr w:type="spellEnd"/>
       <w:r>
-        <w:t xml:space="preserve"> також надає прості у використанні API для роботи з кодом на C та </w:t>
-      </w:r>
+        <w:t xml:space="preserve"> приємними та цікавими.</w:t>
+      </w:r>
+    </w:p>
+    <w:p>
+      <w:pPr>
+        <w:spacing w:before="0" w:after="0" w:line="360" w:lineRule="auto"/>
+        <w:ind w:firstLine="851"/>
+      </w:pPr>
+      <w:r>
+        <w:t>Висновок:</w:t>
+      </w:r>
+    </w:p>
+    <w:p>
+      <w:pPr>
+        <w:spacing w:before="0" w:after="0" w:line="360" w:lineRule="auto"/>
+        <w:ind w:firstLine="851"/>
+      </w:pPr>
       <w:proofErr w:type="spellStart"/>
       <w:r>
-        <w:t>Objective</w:t>
+        <w:t>Swift</w:t>
       </w:r>
       <w:proofErr w:type="spellEnd"/>
       <w:r>
-        <w:t>-C.</w:t>
-      </w:r>
-    </w:p>
-    <w:p>
-      <w:pPr>
-        <w:spacing w:before="0" w:after="0" w:line="360" w:lineRule="auto"/>
-        <w:ind w:firstLine="851"/>
-      </w:pPr>
-      <w:r>
-        <w:t xml:space="preserve">10. </w:t>
-      </w:r>
-      <w:r>
-        <w:t>Ігровий майданчик</w:t>
-      </w:r>
-      <w:r>
-        <w:t>:</w:t>
-      </w:r>
-    </w:p>
-    <w:p>
-      <w:pPr>
-        <w:spacing w:before="0" w:after="0" w:line="360" w:lineRule="auto"/>
-        <w:ind w:firstLine="851"/>
-      </w:pPr>
-      <w:r>
-        <w:t xml:space="preserve">Ігровий майданчик - це унікальна функція </w:t>
+        <w:t xml:space="preserve"> - це потужна та інтуїтивно зрозуміла мова програмування, яку легко вивчати та використовувати. Вона розроблена задля забезпечення надійності, швидкості та ефективності, має потужну систему типів та вбудовані засоби керування пам'яттю. </w:t>
       </w:r>
       <w:proofErr w:type="spellStart"/>
       <w:r>
@@ -2339,7 +2250,7 @@
       </w:r>
       <w:proofErr w:type="spellEnd"/>
       <w:r>
-        <w:t xml:space="preserve">, яка дозволяє розробникам експериментувати з кодом і бачити результати в реальному часі. Ігрові майданчики забезпечують інтерактивне середовище для написання та тестування коду, що робить навчання та експерименти зі </w:t>
+        <w:t xml:space="preserve"> підтримує як об'єктно-орієнтоване, так і функціональне програмування, з такими корисними можливостями, як опціони, узагальнення та закриття. </w:t>
       </w:r>
       <w:proofErr w:type="spellStart"/>
       <w:r>
@@ -2347,30 +2258,15 @@
       </w:r>
       <w:proofErr w:type="spellEnd"/>
       <w:r>
-        <w:t xml:space="preserve"> приємними та цікавими.</w:t>
-      </w:r>
-    </w:p>
-    <w:p>
-      <w:pPr>
-        <w:spacing w:before="0" w:after="0" w:line="360" w:lineRule="auto"/>
-        <w:ind w:firstLine="851"/>
-      </w:pPr>
-      <w:r>
-        <w:t>Висновок:</w:t>
-      </w:r>
-    </w:p>
-    <w:p>
-      <w:pPr>
-        <w:spacing w:before="0" w:after="0" w:line="360" w:lineRule="auto"/>
-        <w:ind w:firstLine="851"/>
-      </w:pPr>
+        <w:t xml:space="preserve"> також забезпечує безперешкодну роботу з кодом на Objective-C та C, що дозволяє розробникам використовувати існуючі бібліотеки та фреймворки у своїх проектах на </w:t>
+      </w:r>
       <w:proofErr w:type="spellStart"/>
       <w:r>
         <w:t>Swift</w:t>
       </w:r>
       <w:proofErr w:type="spellEnd"/>
       <w:r>
-        <w:t xml:space="preserve"> - це потужна та інтуїтивно зрозуміла мова програмування, яку легко вивчати та використовувати. Вона розроблена задля забезпечення надійності, швидкості та ефективності, має потужну систему типів та вбудовані засоби керування пам'яттю. </w:t>
+        <w:t xml:space="preserve">. Завдяки зрозумілому синтаксису, потужним функціям та інтерактивному середовищу, </w:t>
       </w:r>
       <w:proofErr w:type="spellStart"/>
       <w:r>
@@ -2378,47 +2274,7 @@
       </w:r>
       <w:proofErr w:type="spellEnd"/>
       <w:r>
-        <w:t xml:space="preserve"> підтримує як об'єктно-орієнтоване, так і функціональне програмування, з такими корисними можливостями, як опціони, узагальнення та закриття. </w:t>
-      </w:r>
-      <w:proofErr w:type="spellStart"/>
-      <w:r>
-        <w:t>Swift</w:t>
-      </w:r>
-      <w:proofErr w:type="spellEnd"/>
-      <w:r>
-        <w:t xml:space="preserve"> також забезпечує безперешкодну роботу з кодом на </w:t>
-      </w:r>
-      <w:proofErr w:type="spellStart"/>
-      <w:r>
-        <w:t>Objective</w:t>
-      </w:r>
-      <w:proofErr w:type="spellEnd"/>
-      <w:r>
-        <w:t xml:space="preserve">-C та C, що дозволяє розробникам використовувати існуючі бібліотеки та фреймворки у своїх проектах на </w:t>
-      </w:r>
-      <w:proofErr w:type="spellStart"/>
-      <w:r>
-        <w:t>Swift</w:t>
-      </w:r>
-      <w:proofErr w:type="spellEnd"/>
-      <w:r>
-        <w:t xml:space="preserve">. Завдяки зрозумілому синтаксису, потужним функціям та інтерактивному середовищу, </w:t>
-      </w:r>
-      <w:proofErr w:type="spellStart"/>
-      <w:r>
-        <w:t>Swift</w:t>
-      </w:r>
-      <w:proofErr w:type="spellEnd"/>
-      <w:r>
-        <w:t xml:space="preserve"> є чудовим вибором для розробки програмного забезпечення для платформ </w:t>
-      </w:r>
-      <w:proofErr w:type="spellStart"/>
-      <w:r>
-        <w:t>Apple</w:t>
-      </w:r>
-      <w:proofErr w:type="spellEnd"/>
-      <w:r>
-        <w:t>.</w:t>
+        <w:t xml:space="preserve"> є чудовим вибором для розробки програмного забезпечення для платформ Apple.</w:t>
       </w:r>
     </w:p>
     <w:p>
@@ -2431,7 +2287,7 @@
       <w:pPr>
         <w:pStyle w:val="-20"/>
       </w:pPr>
-      <w:bookmarkStart w:id="6" w:name="_Toc132555135"/>
+      <w:bookmarkStart w:id="6" w:name="_Toc134823547"/>
       <w:r>
         <w:lastRenderedPageBreak/>
         <w:t>Презентація</w:t>
@@ -3104,7 +2960,7 @@
       <w:pPr>
         <w:pStyle w:val="-10"/>
       </w:pPr>
-      <w:bookmarkStart w:id="7" w:name="_Toc132555136"/>
+      <w:bookmarkStart w:id="7" w:name="_Toc134823548"/>
       <w:r>
         <w:t>ВИСНОВКИ</w:t>
       </w:r>
@@ -3144,7 +3000,7 @@
       <w:pPr>
         <w:pStyle w:val="-20"/>
       </w:pPr>
-      <w:bookmarkStart w:id="8" w:name="_Toc132555137"/>
+      <w:bookmarkStart w:id="8" w:name="_Toc134823549"/>
       <w:r>
         <w:lastRenderedPageBreak/>
         <w:t>Контрольні запитання</w:t>
@@ -3161,7 +3017,7 @@
       <w:pPr>
         <w:pStyle w:val="-20"/>
       </w:pPr>
-      <w:bookmarkStart w:id="9" w:name="_Toc132555138"/>
+      <w:bookmarkStart w:id="9" w:name="_Toc134823550"/>
       <w:r>
         <w:t>1.5.1 Поясніть призначення пунктів головного меню програми для створення презентацій.</w:t>
       </w:r>
@@ -3292,7 +3148,7 @@
       <w:pPr>
         <w:pStyle w:val="-20"/>
       </w:pPr>
-      <w:bookmarkStart w:id="10" w:name="_Toc132555139"/>
+      <w:bookmarkStart w:id="10" w:name="_Toc134823551"/>
       <w:r>
         <w:t>1.5.2 Як змінити шаблон макета слайдів?</w:t>
       </w:r>
@@ -3402,7 +3258,7 @@
       <w:pPr>
         <w:pStyle w:val="-20"/>
       </w:pPr>
-      <w:bookmarkStart w:id="11" w:name="_Toc132555140"/>
+      <w:bookmarkStart w:id="11" w:name="_Toc134823552"/>
       <w:r>
         <w:t>1.5.3 Як змінити метод розмітки для слайда?</w:t>
       </w:r>
@@ -3511,7 +3367,7 @@
       <w:pPr>
         <w:pStyle w:val="-20"/>
       </w:pPr>
-      <w:bookmarkStart w:id="12" w:name="_Toc132555141"/>
+      <w:bookmarkStart w:id="12" w:name="_Toc134823553"/>
       <w:r>
         <w:lastRenderedPageBreak/>
         <w:t>1.5.4 Як збільшити/зменшити шрифт тексту? Які типи вирівнювання тексту доступні?</w:t>
@@ -3718,7 +3574,7 @@
       <w:pPr>
         <w:pStyle w:val="-20"/>
       </w:pPr>
-      <w:bookmarkStart w:id="13" w:name="_Toc132555142"/>
+      <w:bookmarkStart w:id="13" w:name="_Toc134823554"/>
       <w:r>
         <w:t>1.5.5 Які відмінності між PowerPoint 2003 і 2010?</w:t>
       </w:r>

</xml_diff>